<commit_message>
documented the deployment process
</commit_message>
<xml_diff>
--- a/docs/Creating Amazon Clone in React.docx
+++ b/docs/Creating Amazon Clone in React.docx
@@ -72,31 +72,16 @@
         </w:numPr>
       </w:pPr>
       <w:r>
-        <w:t xml:space="preserve">Install </w:t>
-      </w:r>
-      <w:proofErr w:type="spellStart"/>
-      <w:r>
-        <w:t>npx</w:t>
-      </w:r>
-      <w:proofErr w:type="spellEnd"/>
+        <w:t>Install npx</w:t>
+      </w:r>
     </w:p>
     <w:p>
       <w:pPr>
         <w:ind w:left="720"/>
       </w:pPr>
-      <w:proofErr w:type="spellStart"/>
-      <w:r>
-        <w:t>Npm</w:t>
-      </w:r>
-      <w:proofErr w:type="spellEnd"/>
-      <w:r>
-        <w:t xml:space="preserve"> install -g </w:t>
-      </w:r>
-      <w:proofErr w:type="spellStart"/>
-      <w:r>
-        <w:t>npx</w:t>
-      </w:r>
-      <w:proofErr w:type="spellEnd"/>
+      <w:r>
+        <w:t>Npm install -g npx</w:t>
+      </w:r>
     </w:p>
     <w:p>
       <w:pPr>
@@ -134,13 +119,8 @@
       <w:pPr>
         <w:pStyle w:val="ListParagraph"/>
       </w:pPr>
-      <w:proofErr w:type="spellStart"/>
-      <w:r>
-        <w:t>Npx</w:t>
-      </w:r>
-      <w:proofErr w:type="spellEnd"/>
-      <w:r>
-        <w:t xml:space="preserve"> create-react-app amazon-clone</w:t>
+      <w:r>
+        <w:t>Npx create-react-app amazon-clone</w:t>
       </w:r>
     </w:p>
     <w:p>
@@ -245,13 +225,8 @@
       <w:pPr>
         <w:pStyle w:val="ListParagraph"/>
       </w:pPr>
-      <w:proofErr w:type="spellStart"/>
-      <w:r>
-        <w:t>npm</w:t>
-      </w:r>
-      <w:proofErr w:type="spellEnd"/>
-      <w:r>
-        <w:t xml:space="preserve"> install -g firebase-tools</w:t>
+      <w:r>
+        <w:t>npm install -g firebase-tools</w:t>
       </w:r>
     </w:p>
     <w:p>
@@ -275,13 +250,8 @@
       <w:pPr>
         <w:pStyle w:val="ListParagraph"/>
       </w:pPr>
-      <w:proofErr w:type="spellStart"/>
-      <w:r>
-        <w:t>Npm</w:t>
-      </w:r>
-      <w:proofErr w:type="spellEnd"/>
-      <w:r>
-        <w:t xml:space="preserve"> start</w:t>
+      <w:r>
+        <w:t>Npm start</w:t>
       </w:r>
     </w:p>
     <w:p>
@@ -368,19 +338,9 @@
       <w:pPr>
         <w:pStyle w:val="ListParagraph"/>
       </w:pPr>
-      <w:proofErr w:type="spellStart"/>
-      <w:r>
-        <w:t>Npm</w:t>
-      </w:r>
-      <w:proofErr w:type="spellEnd"/>
-      <w:r>
-        <w:t xml:space="preserve"> install react-router-</w:t>
-      </w:r>
-      <w:proofErr w:type="spellStart"/>
-      <w:r>
-        <w:t>dom</w:t>
-      </w:r>
-      <w:proofErr w:type="spellEnd"/>
+      <w:r>
+        <w:t>Npm install react-router-dom</w:t>
+      </w:r>
     </w:p>
     <w:p>
       <w:pPr>
@@ -396,39 +356,15 @@
         </w:numPr>
       </w:pPr>
       <w:r>
-        <w:t xml:space="preserve">Import </w:t>
-      </w:r>
-      <w:proofErr w:type="spellStart"/>
-      <w:r>
-        <w:t>BrowserRouter</w:t>
-      </w:r>
-      <w:proofErr w:type="spellEnd"/>
-      <w:r>
-        <w:t>, Switch and Route</w:t>
-      </w:r>
-    </w:p>
-    <w:p>
-      <w:pPr>
-        <w:pStyle w:val="ListParagraph"/>
-      </w:pPr>
-      <w:r>
-        <w:t>import {</w:t>
-      </w:r>
-      <w:proofErr w:type="spellStart"/>
-      <w:r>
-        <w:t>BrowserRouter</w:t>
-      </w:r>
-      <w:proofErr w:type="spellEnd"/>
-      <w:r>
-        <w:t xml:space="preserve"> as Router, Switch, Route } from "react-router-</w:t>
-      </w:r>
-      <w:proofErr w:type="spellStart"/>
-      <w:r>
-        <w:t>dom</w:t>
-      </w:r>
-      <w:proofErr w:type="spellEnd"/>
-      <w:r>
-        <w:t>";</w:t>
+        <w:t>Import BrowserRouter, Switch and Route</w:t>
+      </w:r>
+    </w:p>
+    <w:p>
+      <w:pPr>
+        <w:pStyle w:val="ListParagraph"/>
+      </w:pPr>
+      <w:r>
+        <w:t>import {BrowserRouter as Router, Switch, Route } from "react-router-dom";</w:t>
       </w:r>
     </w:p>
     <w:p>
@@ -475,15 +411,7 @@
         <w:t>Example:</w:t>
       </w:r>
       <w:r>
-        <w:t xml:space="preserve"> </w:t>
-      </w:r>
-      <w:proofErr w:type="spellStart"/>
-      <w:r>
-        <w:t>rfce</w:t>
-      </w:r>
-      <w:proofErr w:type="spellEnd"/>
-      <w:r>
-        <w:t xml:space="preserve"> to load </w:t>
+        <w:t xml:space="preserve"> rfce to load </w:t>
       </w:r>
       <w:r>
         <w:t>React Functional Component.</w:t>
@@ -521,23 +449,13 @@
         </w:numPr>
       </w:pPr>
       <w:r>
-        <w:t xml:space="preserve">For typing </w:t>
-      </w:r>
-      <w:proofErr w:type="spellStart"/>
-      <w:r>
-        <w:t>emojies</w:t>
-      </w:r>
-      <w:proofErr w:type="spellEnd"/>
-      <w:r>
-        <w:t xml:space="preserve"> enter extension </w:t>
+        <w:t xml:space="preserve">For typing emojies enter extension </w:t>
       </w:r>
       <w:commentRangeStart w:id="0"/>
-      <w:proofErr w:type="spellStart"/>
       <w:r>
         <w:t>emojisense</w:t>
       </w:r>
       <w:commentRangeEnd w:id="0"/>
-      <w:proofErr w:type="spellEnd"/>
       <w:r>
         <w:rPr>
           <w:rStyle w:val="CommentReference"/>
@@ -548,15 +466,7 @@
         <w:t xml:space="preserve">. </w:t>
       </w:r>
       <w:r>
-        <w:t xml:space="preserve">Modify the </w:t>
-      </w:r>
-      <w:proofErr w:type="spellStart"/>
-      <w:r>
-        <w:t>settings.json</w:t>
-      </w:r>
-      <w:proofErr w:type="spellEnd"/>
-      <w:r>
-        <w:t xml:space="preserve"> as per the comments.</w:t>
+        <w:t>Modify the settings.json as per the comments.</w:t>
       </w:r>
     </w:p>
     <w:p>
@@ -567,13 +477,8 @@
           <w:numId w:val="3"/>
         </w:numPr>
       </w:pPr>
-      <w:proofErr w:type="spellStart"/>
-      <w:r>
-        <w:t>VSCode</w:t>
-      </w:r>
-      <w:proofErr w:type="spellEnd"/>
-      <w:r>
-        <w:t xml:space="preserve"> </w:t>
+      <w:r>
+        <w:t xml:space="preserve">VSCode </w:t>
       </w:r>
       <w:r>
         <w:sym w:font="Wingdings" w:char="F0E0"/>
@@ -685,65 +590,23 @@
         </w:numPr>
       </w:pPr>
       <w:r>
-        <w:t>Install material-</w:t>
-      </w:r>
-      <w:proofErr w:type="spellStart"/>
-      <w:r>
-        <w:t>ui</w:t>
-      </w:r>
-      <w:proofErr w:type="spellEnd"/>
-      <w:r>
-        <w:t xml:space="preserve"> icons. Core and </w:t>
-      </w:r>
-      <w:proofErr w:type="spellStart"/>
-      <w:r>
-        <w:t>incons</w:t>
-      </w:r>
-      <w:proofErr w:type="spellEnd"/>
-      <w:r>
-        <w:t>.</w:t>
-      </w:r>
-    </w:p>
-    <w:p>
-      <w:pPr>
-        <w:pStyle w:val="ListParagraph"/>
-      </w:pPr>
-      <w:proofErr w:type="spellStart"/>
-      <w:r>
-        <w:t>npm</w:t>
-      </w:r>
-      <w:proofErr w:type="spellEnd"/>
-      <w:r>
-        <w:t xml:space="preserve"> install @material-</w:t>
-      </w:r>
-      <w:proofErr w:type="spellStart"/>
-      <w:r>
-        <w:t>ui</w:t>
-      </w:r>
-      <w:proofErr w:type="spellEnd"/>
-      <w:r>
-        <w:t>/core</w:t>
-      </w:r>
-    </w:p>
-    <w:p>
-      <w:pPr>
-        <w:pStyle w:val="ListParagraph"/>
-      </w:pPr>
-      <w:proofErr w:type="spellStart"/>
-      <w:r>
-        <w:t>npm</w:t>
-      </w:r>
-      <w:proofErr w:type="spellEnd"/>
-      <w:r>
-        <w:t xml:space="preserve"> install @material-</w:t>
-      </w:r>
-      <w:proofErr w:type="spellStart"/>
-      <w:r>
-        <w:t>ui</w:t>
-      </w:r>
-      <w:proofErr w:type="spellEnd"/>
-      <w:r>
-        <w:t>/icons</w:t>
+        <w:t>Install material-ui icons. Core and incons.</w:t>
+      </w:r>
+    </w:p>
+    <w:p>
+      <w:pPr>
+        <w:pStyle w:val="ListParagraph"/>
+      </w:pPr>
+      <w:r>
+        <w:t>npm install @material-ui/core</w:t>
+      </w:r>
+    </w:p>
+    <w:p>
+      <w:pPr>
+        <w:pStyle w:val="ListParagraph"/>
+      </w:pPr>
+      <w:r>
+        <w:t>npm install @material-ui/icons</w:t>
       </w:r>
     </w:p>
     <w:p>
@@ -1113,13 +976,8 @@
         <w:pStyle w:val="ListParagraph"/>
       </w:pPr>
       <w:r>
-        <w:t xml:space="preserve">Next enter firebase </w:t>
-      </w:r>
-      <w:proofErr w:type="spellStart"/>
-      <w:r>
-        <w:t>init</w:t>
-      </w:r>
-      <w:proofErr w:type="spellEnd"/>
+        <w:t>Next enter firebase init</w:t>
+      </w:r>
     </w:p>
     <w:p>
       <w:pPr>
@@ -1529,13 +1387,8 @@
       <w:pPr>
         <w:pStyle w:val="ListParagraph"/>
       </w:pPr>
-      <w:proofErr w:type="spellStart"/>
-      <w:r>
-        <w:t>npm</w:t>
-      </w:r>
-      <w:proofErr w:type="spellEnd"/>
-      <w:r>
-        <w:t xml:space="preserve"> run build</w:t>
+      <w:r>
+        <w:t>npm run build</w:t>
       </w:r>
     </w:p>
     <w:p>
@@ -1550,10 +1403,10 @@
       <w:r>
         <w:lastRenderedPageBreak/>
         <w:drawing>
-          <wp:inline distT="0" distB="0" distL="0" distR="0" wp14:anchorId="170CCA45" wp14:editId="541F1A13">
+          <wp:inline distT="0" distB="0" distL="0" distR="0" wp14:anchorId="609C69BE" wp14:editId="3B6A522E">
             <wp:extent cx="5943600" cy="2621915"/>
             <wp:effectExtent l="0" t="0" r="0" b="6985"/>
-            <wp:docPr id="18" name="Picture 18"/>
+            <wp:docPr id="19" name="Picture 19"/>
             <wp:cNvGraphicFramePr>
               <a:graphicFrameLocks xmlns:a="http://schemas.openxmlformats.org/drawingml/2006/main" noChangeAspect="1"/>
             </wp:cNvGraphicFramePr>
@@ -1603,6 +1456,14 @@
       <w:pPr>
         <w:pStyle w:val="ListParagraph"/>
       </w:pPr>
+    </w:p>
+    <w:p>
+      <w:pPr>
+        <w:pStyle w:val="ListParagraph"/>
+      </w:pPr>
+      <w:r>
+        <w:t>The app would be deployed to firebase and link will be created to share with the world.</w:t>
+      </w:r>
       <w:bookmarkStart w:id="2" w:name="_GoBack"/>
       <w:bookmarkEnd w:id="2"/>
     </w:p>
@@ -1716,9 +1577,56 @@
           <w:sz w:val="21"/>
           <w:szCs w:val="21"/>
         </w:rPr>
-        <w:t>"</w:t>
-      </w:r>
-      <w:proofErr w:type="spellStart"/>
+        <w:t>"workbench.iconTheme"</w:t>
+      </w:r>
+      <w:r>
+        <w:rPr>
+          <w:rFonts w:ascii="Consolas" w:eastAsia="Times New Roman" w:hAnsi="Consolas" w:cs="Times New Roman"/>
+          <w:color w:val="D4D4D4"/>
+          <w:sz w:val="21"/>
+          <w:szCs w:val="21"/>
+        </w:rPr>
+        <w:t>: </w:t>
+      </w:r>
+      <w:r>
+        <w:rPr>
+          <w:rFonts w:ascii="Consolas" w:eastAsia="Times New Roman" w:hAnsi="Consolas" w:cs="Times New Roman"/>
+          <w:color w:val="CE9178"/>
+          <w:sz w:val="21"/>
+          <w:szCs w:val="21"/>
+        </w:rPr>
+        <w:t>"vscode-icons"</w:t>
+      </w:r>
+      <w:r>
+        <w:rPr>
+          <w:rFonts w:ascii="Consolas" w:eastAsia="Times New Roman" w:hAnsi="Consolas" w:cs="Times New Roman"/>
+          <w:color w:val="D4D4D4"/>
+          <w:sz w:val="21"/>
+          <w:szCs w:val="21"/>
+        </w:rPr>
+        <w:t>,</w:t>
+      </w:r>
+    </w:p>
+    <w:p>
+      <w:pPr>
+        <w:shd w:val="clear" w:color="auto" w:fill="1E1E1E"/>
+        <w:spacing w:after="0" w:line="285" w:lineRule="atLeast"/>
+        <w:rPr>
+          <w:rFonts w:ascii="Consolas" w:eastAsia="Times New Roman" w:hAnsi="Consolas" w:cs="Times New Roman"/>
+          <w:color w:val="D4D4D4"/>
+          <w:sz w:val="21"/>
+          <w:szCs w:val="21"/>
+        </w:rPr>
+      </w:pPr>
+      <w:r>
+        <w:rPr>
+          <w:rFonts w:ascii="Consolas" w:eastAsia="Times New Roman" w:hAnsi="Consolas" w:cs="Times New Roman"/>
+          <w:color w:val="D4D4D4"/>
+          <w:sz w:val="21"/>
+          <w:szCs w:val="21"/>
+        </w:rPr>
+        <w:t>    </w:t>
+      </w:r>
       <w:r>
         <w:rPr>
           <w:rFonts w:ascii="Consolas" w:eastAsia="Times New Roman" w:hAnsi="Consolas" w:cs="Times New Roman"/>
@@ -1726,9 +1634,59 @@
           <w:sz w:val="21"/>
           <w:szCs w:val="21"/>
         </w:rPr>
-        <w:t>workbench.iconTheme</w:t>
-      </w:r>
-      <w:proofErr w:type="spellEnd"/>
+        <w:t>"emojisense.languages"</w:t>
+      </w:r>
+      <w:r>
+        <w:rPr>
+          <w:rFonts w:ascii="Consolas" w:eastAsia="Times New Roman" w:hAnsi="Consolas" w:cs="Times New Roman"/>
+          <w:color w:val="D4D4D4"/>
+          <w:sz w:val="21"/>
+          <w:szCs w:val="21"/>
+        </w:rPr>
+        <w:t>: {</w:t>
+      </w:r>
+    </w:p>
+    <w:p>
+      <w:pPr>
+        <w:shd w:val="clear" w:color="auto" w:fill="1E1E1E"/>
+        <w:spacing w:after="0" w:line="285" w:lineRule="atLeast"/>
+        <w:rPr>
+          <w:rFonts w:ascii="Consolas" w:eastAsia="Times New Roman" w:hAnsi="Consolas" w:cs="Times New Roman"/>
+          <w:color w:val="D4D4D4"/>
+          <w:sz w:val="21"/>
+          <w:szCs w:val="21"/>
+        </w:rPr>
+      </w:pPr>
+      <w:r>
+        <w:rPr>
+          <w:rFonts w:ascii="Consolas" w:eastAsia="Times New Roman" w:hAnsi="Consolas" w:cs="Times New Roman"/>
+          <w:color w:val="D4D4D4"/>
+          <w:sz w:val="21"/>
+          <w:szCs w:val="21"/>
+        </w:rPr>
+        <w:t>        </w:t>
+      </w:r>
+    </w:p>
+    <w:p>
+      <w:pPr>
+        <w:shd w:val="clear" w:color="auto" w:fill="1E1E1E"/>
+        <w:spacing w:after="0" w:line="285" w:lineRule="atLeast"/>
+        <w:rPr>
+          <w:rFonts w:ascii="Consolas" w:eastAsia="Times New Roman" w:hAnsi="Consolas" w:cs="Times New Roman"/>
+          <w:color w:val="D4D4D4"/>
+          <w:sz w:val="21"/>
+          <w:szCs w:val="21"/>
+        </w:rPr>
+      </w:pPr>
+      <w:r>
+        <w:rPr>
+          <w:rFonts w:ascii="Consolas" w:eastAsia="Times New Roman" w:hAnsi="Consolas" w:cs="Times New Roman"/>
+          <w:color w:val="D4D4D4"/>
+          <w:sz w:val="21"/>
+          <w:szCs w:val="21"/>
+        </w:rPr>
+        <w:t>        </w:t>
+      </w:r>
       <w:r>
         <w:rPr>
           <w:rFonts w:ascii="Consolas" w:eastAsia="Times New Roman" w:hAnsi="Consolas" w:cs="Times New Roman"/>
@@ -1736,7 +1694,46 @@
           <w:sz w:val="21"/>
           <w:szCs w:val="21"/>
         </w:rPr>
-        <w:t>"</w:t>
+        <w:t>"plaintext"</w:t>
+      </w:r>
+      <w:r>
+        <w:rPr>
+          <w:rFonts w:ascii="Consolas" w:eastAsia="Times New Roman" w:hAnsi="Consolas" w:cs="Times New Roman"/>
+          <w:color w:val="D4D4D4"/>
+          <w:sz w:val="21"/>
+          <w:szCs w:val="21"/>
+        </w:rPr>
+        <w:t>: {</w:t>
+      </w:r>
+    </w:p>
+    <w:p>
+      <w:pPr>
+        <w:shd w:val="clear" w:color="auto" w:fill="1E1E1E"/>
+        <w:spacing w:after="0" w:line="285" w:lineRule="atLeast"/>
+        <w:rPr>
+          <w:rFonts w:ascii="Consolas" w:eastAsia="Times New Roman" w:hAnsi="Consolas" w:cs="Times New Roman"/>
+          <w:color w:val="D4D4D4"/>
+          <w:sz w:val="21"/>
+          <w:szCs w:val="21"/>
+        </w:rPr>
+      </w:pPr>
+      <w:r>
+        <w:rPr>
+          <w:rFonts w:ascii="Consolas" w:eastAsia="Times New Roman" w:hAnsi="Consolas" w:cs="Times New Roman"/>
+          <w:color w:val="D4D4D4"/>
+          <w:sz w:val="21"/>
+          <w:szCs w:val="21"/>
+        </w:rPr>
+        <w:t>            </w:t>
+      </w:r>
+      <w:r>
+        <w:rPr>
+          <w:rFonts w:ascii="Consolas" w:eastAsia="Times New Roman" w:hAnsi="Consolas" w:cs="Times New Roman"/>
+          <w:color w:val="9CDCFE"/>
+          <w:sz w:val="21"/>
+          <w:szCs w:val="21"/>
+        </w:rPr>
+        <w:t>"markupCompletionsEnabled"</w:t>
       </w:r>
       <w:r>
         <w:rPr>
@@ -1750,31 +1747,11 @@
       <w:r>
         <w:rPr>
           <w:rFonts w:ascii="Consolas" w:eastAsia="Times New Roman" w:hAnsi="Consolas" w:cs="Times New Roman"/>
-          <w:color w:val="CE9178"/>
-          <w:sz w:val="21"/>
-          <w:szCs w:val="21"/>
-        </w:rPr>
-        <w:t>"</w:t>
-      </w:r>
-      <w:proofErr w:type="spellStart"/>
-      <w:r>
-        <w:rPr>
-          <w:rFonts w:ascii="Consolas" w:eastAsia="Times New Roman" w:hAnsi="Consolas" w:cs="Times New Roman"/>
-          <w:color w:val="CE9178"/>
-          <w:sz w:val="21"/>
-          <w:szCs w:val="21"/>
-        </w:rPr>
-        <w:t>vscode</w:t>
-      </w:r>
-      <w:proofErr w:type="spellEnd"/>
-      <w:r>
-        <w:rPr>
-          <w:rFonts w:ascii="Consolas" w:eastAsia="Times New Roman" w:hAnsi="Consolas" w:cs="Times New Roman"/>
-          <w:color w:val="CE9178"/>
-          <w:sz w:val="21"/>
-          <w:szCs w:val="21"/>
-        </w:rPr>
-        <w:t>-icons"</w:t>
+          <w:color w:val="569CD6"/>
+          <w:sz w:val="21"/>
+          <w:szCs w:val="21"/>
+        </w:rPr>
+        <w:t>true</w:t>
       </w:r>
       <w:r>
         <w:rPr>
@@ -1804,7 +1781,7 @@
           <w:sz w:val="21"/>
           <w:szCs w:val="21"/>
         </w:rPr>
-        <w:t>    </w:t>
+        <w:t>            </w:t>
       </w:r>
       <w:r>
         <w:rPr>
@@ -1813,9 +1790,68 @@
           <w:sz w:val="21"/>
           <w:szCs w:val="21"/>
         </w:rPr>
-        <w:t>"</w:t>
-      </w:r>
-      <w:proofErr w:type="spellStart"/>
+        <w:t>"emojiDecoratorsEnabled"</w:t>
+      </w:r>
+      <w:r>
+        <w:rPr>
+          <w:rFonts w:ascii="Consolas" w:eastAsia="Times New Roman" w:hAnsi="Consolas" w:cs="Times New Roman"/>
+          <w:color w:val="D4D4D4"/>
+          <w:sz w:val="21"/>
+          <w:szCs w:val="21"/>
+        </w:rPr>
+        <w:t>: </w:t>
+      </w:r>
+      <w:r>
+        <w:rPr>
+          <w:rFonts w:ascii="Consolas" w:eastAsia="Times New Roman" w:hAnsi="Consolas" w:cs="Times New Roman"/>
+          <w:color w:val="569CD6"/>
+          <w:sz w:val="21"/>
+          <w:szCs w:val="21"/>
+        </w:rPr>
+        <w:t>true</w:t>
+      </w:r>
+    </w:p>
+    <w:p>
+      <w:pPr>
+        <w:shd w:val="clear" w:color="auto" w:fill="1E1E1E"/>
+        <w:spacing w:after="0" w:line="285" w:lineRule="atLeast"/>
+        <w:rPr>
+          <w:rFonts w:ascii="Consolas" w:eastAsia="Times New Roman" w:hAnsi="Consolas" w:cs="Times New Roman"/>
+          <w:color w:val="D4D4D4"/>
+          <w:sz w:val="21"/>
+          <w:szCs w:val="21"/>
+        </w:rPr>
+      </w:pPr>
+      <w:r>
+        <w:rPr>
+          <w:rFonts w:ascii="Consolas" w:eastAsia="Times New Roman" w:hAnsi="Consolas" w:cs="Times New Roman"/>
+          <w:color w:val="D4D4D4"/>
+          <w:sz w:val="21"/>
+          <w:szCs w:val="21"/>
+        </w:rPr>
+        <w:t>            },</w:t>
+      </w:r>
+    </w:p>
+    <w:p>
+      <w:pPr>
+        <w:shd w:val="clear" w:color="auto" w:fill="1E1E1E"/>
+        <w:spacing w:after="0" w:line="285" w:lineRule="atLeast"/>
+        <w:rPr>
+          <w:rFonts w:ascii="Consolas" w:eastAsia="Times New Roman" w:hAnsi="Consolas" w:cs="Times New Roman"/>
+          <w:color w:val="D4D4D4"/>
+          <w:sz w:val="21"/>
+          <w:szCs w:val="21"/>
+        </w:rPr>
+      </w:pPr>
+      <w:r>
+        <w:rPr>
+          <w:rFonts w:ascii="Consolas" w:eastAsia="Times New Roman" w:hAnsi="Consolas" w:cs="Times New Roman"/>
+          <w:color w:val="D4D4D4"/>
+          <w:sz w:val="21"/>
+          <w:szCs w:val="21"/>
+        </w:rPr>
+        <w:t>            </w:t>
+      </w:r>
       <w:r>
         <w:rPr>
           <w:rFonts w:ascii="Consolas" w:eastAsia="Times New Roman" w:hAnsi="Consolas" w:cs="Times New Roman"/>
@@ -1823,9 +1859,56 @@
           <w:sz w:val="21"/>
           <w:szCs w:val="21"/>
         </w:rPr>
-        <w:t>emojisense.languages</w:t>
-      </w:r>
-      <w:proofErr w:type="spellEnd"/>
+        <w:t>"javascript.validate.enable"</w:t>
+      </w:r>
+      <w:r>
+        <w:rPr>
+          <w:rFonts w:ascii="Consolas" w:eastAsia="Times New Roman" w:hAnsi="Consolas" w:cs="Times New Roman"/>
+          <w:color w:val="D4D4D4"/>
+          <w:sz w:val="21"/>
+          <w:szCs w:val="21"/>
+        </w:rPr>
+        <w:t>: </w:t>
+      </w:r>
+      <w:r>
+        <w:rPr>
+          <w:rFonts w:ascii="Consolas" w:eastAsia="Times New Roman" w:hAnsi="Consolas" w:cs="Times New Roman"/>
+          <w:color w:val="569CD6"/>
+          <w:sz w:val="21"/>
+          <w:szCs w:val="21"/>
+        </w:rPr>
+        <w:t>false</w:t>
+      </w:r>
+      <w:r>
+        <w:rPr>
+          <w:rFonts w:ascii="Consolas" w:eastAsia="Times New Roman" w:hAnsi="Consolas" w:cs="Times New Roman"/>
+          <w:color w:val="D4D4D4"/>
+          <w:sz w:val="21"/>
+          <w:szCs w:val="21"/>
+        </w:rPr>
+        <w:t>,</w:t>
+      </w:r>
+    </w:p>
+    <w:p>
+      <w:pPr>
+        <w:shd w:val="clear" w:color="auto" w:fill="1E1E1E"/>
+        <w:spacing w:after="0" w:line="285" w:lineRule="atLeast"/>
+        <w:rPr>
+          <w:rFonts w:ascii="Consolas" w:eastAsia="Times New Roman" w:hAnsi="Consolas" w:cs="Times New Roman"/>
+          <w:color w:val="D4D4D4"/>
+          <w:sz w:val="21"/>
+          <w:szCs w:val="21"/>
+        </w:rPr>
+      </w:pPr>
+      <w:r>
+        <w:rPr>
+          <w:rFonts w:ascii="Consolas" w:eastAsia="Times New Roman" w:hAnsi="Consolas" w:cs="Times New Roman"/>
+          <w:color w:val="D4D4D4"/>
+          <w:sz w:val="21"/>
+          <w:szCs w:val="21"/>
+        </w:rPr>
+        <w:t>            </w:t>
+      </w:r>
       <w:r>
         <w:rPr>
           <w:rFonts w:ascii="Consolas" w:eastAsia="Times New Roman" w:hAnsi="Consolas" w:cs="Times New Roman"/>
@@ -1833,16 +1916,34 @@
           <w:sz w:val="21"/>
           <w:szCs w:val="21"/>
         </w:rPr>
-        <w:t>"</w:t>
-      </w:r>
-      <w:r>
-        <w:rPr>
-          <w:rFonts w:ascii="Consolas" w:eastAsia="Times New Roman" w:hAnsi="Consolas" w:cs="Times New Roman"/>
-          <w:color w:val="D4D4D4"/>
-          <w:sz w:val="21"/>
-          <w:szCs w:val="21"/>
-        </w:rPr>
-        <w:t>: {</w:t>
+        <w:t>"abap"</w:t>
+      </w:r>
+      <w:r>
+        <w:rPr>
+          <w:rFonts w:ascii="Consolas" w:eastAsia="Times New Roman" w:hAnsi="Consolas" w:cs="Times New Roman"/>
+          <w:color w:val="D4D4D4"/>
+          <w:sz w:val="21"/>
+          <w:szCs w:val="21"/>
+        </w:rPr>
+        <w:t>: </w:t>
+      </w:r>
+      <w:r>
+        <w:rPr>
+          <w:rFonts w:ascii="Consolas" w:eastAsia="Times New Roman" w:hAnsi="Consolas" w:cs="Times New Roman"/>
+          <w:color w:val="569CD6"/>
+          <w:sz w:val="21"/>
+          <w:szCs w:val="21"/>
+        </w:rPr>
+        <w:t>true</w:t>
+      </w:r>
+      <w:r>
+        <w:rPr>
+          <w:rFonts w:ascii="Consolas" w:eastAsia="Times New Roman" w:hAnsi="Consolas" w:cs="Times New Roman"/>
+          <w:color w:val="D4D4D4"/>
+          <w:sz w:val="21"/>
+          <w:szCs w:val="21"/>
+        </w:rPr>
+        <w:t>,</w:t>
       </w:r>
     </w:p>
     <w:p>
@@ -1863,7 +1964,43 @@
           <w:sz w:val="21"/>
           <w:szCs w:val="21"/>
         </w:rPr>
-        <w:t>        </w:t>
+        <w:t>            </w:t>
+      </w:r>
+      <w:r>
+        <w:rPr>
+          <w:rFonts w:ascii="Consolas" w:eastAsia="Times New Roman" w:hAnsi="Consolas" w:cs="Times New Roman"/>
+          <w:color w:val="9CDCFE"/>
+          <w:sz w:val="21"/>
+          <w:szCs w:val="21"/>
+        </w:rPr>
+        <w:t>"bat"</w:t>
+      </w:r>
+      <w:r>
+        <w:rPr>
+          <w:rFonts w:ascii="Consolas" w:eastAsia="Times New Roman" w:hAnsi="Consolas" w:cs="Times New Roman"/>
+          <w:color w:val="D4D4D4"/>
+          <w:sz w:val="21"/>
+          <w:szCs w:val="21"/>
+        </w:rPr>
+        <w:t>: </w:t>
+      </w:r>
+      <w:r>
+        <w:rPr>
+          <w:rFonts w:ascii="Consolas" w:eastAsia="Times New Roman" w:hAnsi="Consolas" w:cs="Times New Roman"/>
+          <w:color w:val="569CD6"/>
+          <w:sz w:val="21"/>
+          <w:szCs w:val="21"/>
+        </w:rPr>
+        <w:t>true</w:t>
+      </w:r>
+      <w:r>
+        <w:rPr>
+          <w:rFonts w:ascii="Consolas" w:eastAsia="Times New Roman" w:hAnsi="Consolas" w:cs="Times New Roman"/>
+          <w:color w:val="D4D4D4"/>
+          <w:sz w:val="21"/>
+          <w:szCs w:val="21"/>
+        </w:rPr>
+        <w:t>,</w:t>
       </w:r>
     </w:p>
     <w:p>
@@ -1884,7 +2021,7 @@
           <w:sz w:val="21"/>
           <w:szCs w:val="21"/>
         </w:rPr>
-        <w:t>        </w:t>
+        <w:t>            </w:t>
       </w:r>
       <w:r>
         <w:rPr>
@@ -1893,16 +2030,34 @@
           <w:sz w:val="21"/>
           <w:szCs w:val="21"/>
         </w:rPr>
-        <w:t>"plaintext"</w:t>
-      </w:r>
-      <w:r>
-        <w:rPr>
-          <w:rFonts w:ascii="Consolas" w:eastAsia="Times New Roman" w:hAnsi="Consolas" w:cs="Times New Roman"/>
-          <w:color w:val="D4D4D4"/>
-          <w:sz w:val="21"/>
-          <w:szCs w:val="21"/>
-        </w:rPr>
-        <w:t>: {</w:t>
+        <w:t>"bibtex"</w:t>
+      </w:r>
+      <w:r>
+        <w:rPr>
+          <w:rFonts w:ascii="Consolas" w:eastAsia="Times New Roman" w:hAnsi="Consolas" w:cs="Times New Roman"/>
+          <w:color w:val="D4D4D4"/>
+          <w:sz w:val="21"/>
+          <w:szCs w:val="21"/>
+        </w:rPr>
+        <w:t>: </w:t>
+      </w:r>
+      <w:r>
+        <w:rPr>
+          <w:rFonts w:ascii="Consolas" w:eastAsia="Times New Roman" w:hAnsi="Consolas" w:cs="Times New Roman"/>
+          <w:color w:val="569CD6"/>
+          <w:sz w:val="21"/>
+          <w:szCs w:val="21"/>
+        </w:rPr>
+        <w:t>true</w:t>
+      </w:r>
+      <w:r>
+        <w:rPr>
+          <w:rFonts w:ascii="Consolas" w:eastAsia="Times New Roman" w:hAnsi="Consolas" w:cs="Times New Roman"/>
+          <w:color w:val="D4D4D4"/>
+          <w:sz w:val="21"/>
+          <w:szCs w:val="21"/>
+        </w:rPr>
+        <w:t>,</w:t>
       </w:r>
     </w:p>
     <w:p>
@@ -1932,9 +2087,56 @@
           <w:sz w:val="21"/>
           <w:szCs w:val="21"/>
         </w:rPr>
-        <w:t>"</w:t>
-      </w:r>
-      <w:proofErr w:type="spellStart"/>
+        <w:t>"clojure"</w:t>
+      </w:r>
+      <w:r>
+        <w:rPr>
+          <w:rFonts w:ascii="Consolas" w:eastAsia="Times New Roman" w:hAnsi="Consolas" w:cs="Times New Roman"/>
+          <w:color w:val="D4D4D4"/>
+          <w:sz w:val="21"/>
+          <w:szCs w:val="21"/>
+        </w:rPr>
+        <w:t>: </w:t>
+      </w:r>
+      <w:r>
+        <w:rPr>
+          <w:rFonts w:ascii="Consolas" w:eastAsia="Times New Roman" w:hAnsi="Consolas" w:cs="Times New Roman"/>
+          <w:color w:val="569CD6"/>
+          <w:sz w:val="21"/>
+          <w:szCs w:val="21"/>
+        </w:rPr>
+        <w:t>true</w:t>
+      </w:r>
+      <w:r>
+        <w:rPr>
+          <w:rFonts w:ascii="Consolas" w:eastAsia="Times New Roman" w:hAnsi="Consolas" w:cs="Times New Roman"/>
+          <w:color w:val="D4D4D4"/>
+          <w:sz w:val="21"/>
+          <w:szCs w:val="21"/>
+        </w:rPr>
+        <w:t>,</w:t>
+      </w:r>
+    </w:p>
+    <w:p>
+      <w:pPr>
+        <w:shd w:val="clear" w:color="auto" w:fill="1E1E1E"/>
+        <w:spacing w:after="0" w:line="285" w:lineRule="atLeast"/>
+        <w:rPr>
+          <w:rFonts w:ascii="Consolas" w:eastAsia="Times New Roman" w:hAnsi="Consolas" w:cs="Times New Roman"/>
+          <w:color w:val="D4D4D4"/>
+          <w:sz w:val="21"/>
+          <w:szCs w:val="21"/>
+        </w:rPr>
+      </w:pPr>
+      <w:r>
+        <w:rPr>
+          <w:rFonts w:ascii="Consolas" w:eastAsia="Times New Roman" w:hAnsi="Consolas" w:cs="Times New Roman"/>
+          <w:color w:val="D4D4D4"/>
+          <w:sz w:val="21"/>
+          <w:szCs w:val="21"/>
+        </w:rPr>
+        <w:t>            </w:t>
+      </w:r>
       <w:r>
         <w:rPr>
           <w:rFonts w:ascii="Consolas" w:eastAsia="Times New Roman" w:hAnsi="Consolas" w:cs="Times New Roman"/>
@@ -1942,9 +2144,56 @@
           <w:sz w:val="21"/>
           <w:szCs w:val="21"/>
         </w:rPr>
-        <w:t>markupCompletionsEnabled</w:t>
-      </w:r>
-      <w:proofErr w:type="spellEnd"/>
+        <w:t>"coffeescript"</w:t>
+      </w:r>
+      <w:r>
+        <w:rPr>
+          <w:rFonts w:ascii="Consolas" w:eastAsia="Times New Roman" w:hAnsi="Consolas" w:cs="Times New Roman"/>
+          <w:color w:val="D4D4D4"/>
+          <w:sz w:val="21"/>
+          <w:szCs w:val="21"/>
+        </w:rPr>
+        <w:t>: </w:t>
+      </w:r>
+      <w:r>
+        <w:rPr>
+          <w:rFonts w:ascii="Consolas" w:eastAsia="Times New Roman" w:hAnsi="Consolas" w:cs="Times New Roman"/>
+          <w:color w:val="569CD6"/>
+          <w:sz w:val="21"/>
+          <w:szCs w:val="21"/>
+        </w:rPr>
+        <w:t>true</w:t>
+      </w:r>
+      <w:r>
+        <w:rPr>
+          <w:rFonts w:ascii="Consolas" w:eastAsia="Times New Roman" w:hAnsi="Consolas" w:cs="Times New Roman"/>
+          <w:color w:val="D4D4D4"/>
+          <w:sz w:val="21"/>
+          <w:szCs w:val="21"/>
+        </w:rPr>
+        <w:t>,</w:t>
+      </w:r>
+    </w:p>
+    <w:p>
+      <w:pPr>
+        <w:shd w:val="clear" w:color="auto" w:fill="1E1E1E"/>
+        <w:spacing w:after="0" w:line="285" w:lineRule="atLeast"/>
+        <w:rPr>
+          <w:rFonts w:ascii="Consolas" w:eastAsia="Times New Roman" w:hAnsi="Consolas" w:cs="Times New Roman"/>
+          <w:color w:val="D4D4D4"/>
+          <w:sz w:val="21"/>
+          <w:szCs w:val="21"/>
+        </w:rPr>
+      </w:pPr>
+      <w:r>
+        <w:rPr>
+          <w:rFonts w:ascii="Consolas" w:eastAsia="Times New Roman" w:hAnsi="Consolas" w:cs="Times New Roman"/>
+          <w:color w:val="D4D4D4"/>
+          <w:sz w:val="21"/>
+          <w:szCs w:val="21"/>
+        </w:rPr>
+        <w:t>            </w:t>
+      </w:r>
       <w:r>
         <w:rPr>
           <w:rFonts w:ascii="Consolas" w:eastAsia="Times New Roman" w:hAnsi="Consolas" w:cs="Times New Roman"/>
@@ -1952,7 +2201,7 @@
           <w:sz w:val="21"/>
           <w:szCs w:val="21"/>
         </w:rPr>
-        <w:t>"</w:t>
+        <w:t>"c"</w:t>
       </w:r>
       <w:r>
         <w:rPr>
@@ -2009,9 +2258,56 @@
           <w:sz w:val="21"/>
           <w:szCs w:val="21"/>
         </w:rPr>
-        <w:t>"</w:t>
-      </w:r>
-      <w:proofErr w:type="spellStart"/>
+        <w:t>"cpp"</w:t>
+      </w:r>
+      <w:r>
+        <w:rPr>
+          <w:rFonts w:ascii="Consolas" w:eastAsia="Times New Roman" w:hAnsi="Consolas" w:cs="Times New Roman"/>
+          <w:color w:val="D4D4D4"/>
+          <w:sz w:val="21"/>
+          <w:szCs w:val="21"/>
+        </w:rPr>
+        <w:t>: </w:t>
+      </w:r>
+      <w:r>
+        <w:rPr>
+          <w:rFonts w:ascii="Consolas" w:eastAsia="Times New Roman" w:hAnsi="Consolas" w:cs="Times New Roman"/>
+          <w:color w:val="569CD6"/>
+          <w:sz w:val="21"/>
+          <w:szCs w:val="21"/>
+        </w:rPr>
+        <w:t>true</w:t>
+      </w:r>
+      <w:r>
+        <w:rPr>
+          <w:rFonts w:ascii="Consolas" w:eastAsia="Times New Roman" w:hAnsi="Consolas" w:cs="Times New Roman"/>
+          <w:color w:val="D4D4D4"/>
+          <w:sz w:val="21"/>
+          <w:szCs w:val="21"/>
+        </w:rPr>
+        <w:t>,</w:t>
+      </w:r>
+    </w:p>
+    <w:p>
+      <w:pPr>
+        <w:shd w:val="clear" w:color="auto" w:fill="1E1E1E"/>
+        <w:spacing w:after="0" w:line="285" w:lineRule="atLeast"/>
+        <w:rPr>
+          <w:rFonts w:ascii="Consolas" w:eastAsia="Times New Roman" w:hAnsi="Consolas" w:cs="Times New Roman"/>
+          <w:color w:val="D4D4D4"/>
+          <w:sz w:val="21"/>
+          <w:szCs w:val="21"/>
+        </w:rPr>
+      </w:pPr>
+      <w:r>
+        <w:rPr>
+          <w:rFonts w:ascii="Consolas" w:eastAsia="Times New Roman" w:hAnsi="Consolas" w:cs="Times New Roman"/>
+          <w:color w:val="D4D4D4"/>
+          <w:sz w:val="21"/>
+          <w:szCs w:val="21"/>
+        </w:rPr>
+        <w:t>            </w:t>
+      </w:r>
       <w:r>
         <w:rPr>
           <w:rFonts w:ascii="Consolas" w:eastAsia="Times New Roman" w:hAnsi="Consolas" w:cs="Times New Roman"/>
@@ -2019,9 +2315,56 @@
           <w:sz w:val="21"/>
           <w:szCs w:val="21"/>
         </w:rPr>
-        <w:t>emojiDecoratorsEnabled</w:t>
-      </w:r>
-      <w:proofErr w:type="spellEnd"/>
+        <w:t>"csharp"</w:t>
+      </w:r>
+      <w:r>
+        <w:rPr>
+          <w:rFonts w:ascii="Consolas" w:eastAsia="Times New Roman" w:hAnsi="Consolas" w:cs="Times New Roman"/>
+          <w:color w:val="D4D4D4"/>
+          <w:sz w:val="21"/>
+          <w:szCs w:val="21"/>
+        </w:rPr>
+        <w:t>: </w:t>
+      </w:r>
+      <w:r>
+        <w:rPr>
+          <w:rFonts w:ascii="Consolas" w:eastAsia="Times New Roman" w:hAnsi="Consolas" w:cs="Times New Roman"/>
+          <w:color w:val="569CD6"/>
+          <w:sz w:val="21"/>
+          <w:szCs w:val="21"/>
+        </w:rPr>
+        <w:t>true</w:t>
+      </w:r>
+      <w:r>
+        <w:rPr>
+          <w:rFonts w:ascii="Consolas" w:eastAsia="Times New Roman" w:hAnsi="Consolas" w:cs="Times New Roman"/>
+          <w:color w:val="D4D4D4"/>
+          <w:sz w:val="21"/>
+          <w:szCs w:val="21"/>
+        </w:rPr>
+        <w:t>,</w:t>
+      </w:r>
+    </w:p>
+    <w:p>
+      <w:pPr>
+        <w:shd w:val="clear" w:color="auto" w:fill="1E1E1E"/>
+        <w:spacing w:after="0" w:line="285" w:lineRule="atLeast"/>
+        <w:rPr>
+          <w:rFonts w:ascii="Consolas" w:eastAsia="Times New Roman" w:hAnsi="Consolas" w:cs="Times New Roman"/>
+          <w:color w:val="D4D4D4"/>
+          <w:sz w:val="21"/>
+          <w:szCs w:val="21"/>
+        </w:rPr>
+      </w:pPr>
+      <w:r>
+        <w:rPr>
+          <w:rFonts w:ascii="Consolas" w:eastAsia="Times New Roman" w:hAnsi="Consolas" w:cs="Times New Roman"/>
+          <w:color w:val="D4D4D4"/>
+          <w:sz w:val="21"/>
+          <w:szCs w:val="21"/>
+        </w:rPr>
+        <w:t>            </w:t>
+      </w:r>
       <w:r>
         <w:rPr>
           <w:rFonts w:ascii="Consolas" w:eastAsia="Times New Roman" w:hAnsi="Consolas" w:cs="Times New Roman"/>
@@ -2029,7 +2372,7 @@
           <w:sz w:val="21"/>
           <w:szCs w:val="21"/>
         </w:rPr>
-        <w:t>"</w:t>
+        <w:t>"css"</w:t>
       </w:r>
       <w:r>
         <w:rPr>
@@ -2049,6 +2392,15 @@
         </w:rPr>
         <w:t>true</w:t>
       </w:r>
+      <w:r>
+        <w:rPr>
+          <w:rFonts w:ascii="Consolas" w:eastAsia="Times New Roman" w:hAnsi="Consolas" w:cs="Times New Roman"/>
+          <w:color w:val="D4D4D4"/>
+          <w:sz w:val="21"/>
+          <w:szCs w:val="21"/>
+        </w:rPr>
+        <w:t>,</w:t>
+      </w:r>
     </w:p>
     <w:p>
       <w:pPr>
@@ -2068,7 +2420,43 @@
           <w:sz w:val="21"/>
           <w:szCs w:val="21"/>
         </w:rPr>
-        <w:t>            },</w:t>
+        <w:t>            </w:t>
+      </w:r>
+      <w:r>
+        <w:rPr>
+          <w:rFonts w:ascii="Consolas" w:eastAsia="Times New Roman" w:hAnsi="Consolas" w:cs="Times New Roman"/>
+          <w:color w:val="9CDCFE"/>
+          <w:sz w:val="21"/>
+          <w:szCs w:val="21"/>
+        </w:rPr>
+        <w:t>"diff"</w:t>
+      </w:r>
+      <w:r>
+        <w:rPr>
+          <w:rFonts w:ascii="Consolas" w:eastAsia="Times New Roman" w:hAnsi="Consolas" w:cs="Times New Roman"/>
+          <w:color w:val="D4D4D4"/>
+          <w:sz w:val="21"/>
+          <w:szCs w:val="21"/>
+        </w:rPr>
+        <w:t>: </w:t>
+      </w:r>
+      <w:r>
+        <w:rPr>
+          <w:rFonts w:ascii="Consolas" w:eastAsia="Times New Roman" w:hAnsi="Consolas" w:cs="Times New Roman"/>
+          <w:color w:val="569CD6"/>
+          <w:sz w:val="21"/>
+          <w:szCs w:val="21"/>
+        </w:rPr>
+        <w:t>true</w:t>
+      </w:r>
+      <w:r>
+        <w:rPr>
+          <w:rFonts w:ascii="Consolas" w:eastAsia="Times New Roman" w:hAnsi="Consolas" w:cs="Times New Roman"/>
+          <w:color w:val="D4D4D4"/>
+          <w:sz w:val="21"/>
+          <w:szCs w:val="21"/>
+        </w:rPr>
+        <w:t>,</w:t>
       </w:r>
     </w:p>
     <w:p>
@@ -2098,9 +2486,56 @@
           <w:sz w:val="21"/>
           <w:szCs w:val="21"/>
         </w:rPr>
-        <w:t>"</w:t>
-      </w:r>
-      <w:proofErr w:type="spellStart"/>
+        <w:t>"dockerfile"</w:t>
+      </w:r>
+      <w:r>
+        <w:rPr>
+          <w:rFonts w:ascii="Consolas" w:eastAsia="Times New Roman" w:hAnsi="Consolas" w:cs="Times New Roman"/>
+          <w:color w:val="D4D4D4"/>
+          <w:sz w:val="21"/>
+          <w:szCs w:val="21"/>
+        </w:rPr>
+        <w:t>: </w:t>
+      </w:r>
+      <w:r>
+        <w:rPr>
+          <w:rFonts w:ascii="Consolas" w:eastAsia="Times New Roman" w:hAnsi="Consolas" w:cs="Times New Roman"/>
+          <w:color w:val="569CD6"/>
+          <w:sz w:val="21"/>
+          <w:szCs w:val="21"/>
+        </w:rPr>
+        <w:t>true</w:t>
+      </w:r>
+      <w:r>
+        <w:rPr>
+          <w:rFonts w:ascii="Consolas" w:eastAsia="Times New Roman" w:hAnsi="Consolas" w:cs="Times New Roman"/>
+          <w:color w:val="D4D4D4"/>
+          <w:sz w:val="21"/>
+          <w:szCs w:val="21"/>
+        </w:rPr>
+        <w:t>,</w:t>
+      </w:r>
+    </w:p>
+    <w:p>
+      <w:pPr>
+        <w:shd w:val="clear" w:color="auto" w:fill="1E1E1E"/>
+        <w:spacing w:after="0" w:line="285" w:lineRule="atLeast"/>
+        <w:rPr>
+          <w:rFonts w:ascii="Consolas" w:eastAsia="Times New Roman" w:hAnsi="Consolas" w:cs="Times New Roman"/>
+          <w:color w:val="D4D4D4"/>
+          <w:sz w:val="21"/>
+          <w:szCs w:val="21"/>
+        </w:rPr>
+      </w:pPr>
+      <w:r>
+        <w:rPr>
+          <w:rFonts w:ascii="Consolas" w:eastAsia="Times New Roman" w:hAnsi="Consolas" w:cs="Times New Roman"/>
+          <w:color w:val="D4D4D4"/>
+          <w:sz w:val="21"/>
+          <w:szCs w:val="21"/>
+        </w:rPr>
+        <w:t>            </w:t>
+      </w:r>
       <w:r>
         <w:rPr>
           <w:rFonts w:ascii="Consolas" w:eastAsia="Times New Roman" w:hAnsi="Consolas" w:cs="Times New Roman"/>
@@ -2108,9 +2543,56 @@
           <w:sz w:val="21"/>
           <w:szCs w:val="21"/>
         </w:rPr>
-        <w:t>javascript.validate.enable</w:t>
-      </w:r>
-      <w:proofErr w:type="spellEnd"/>
+        <w:t>"fsharp"</w:t>
+      </w:r>
+      <w:r>
+        <w:rPr>
+          <w:rFonts w:ascii="Consolas" w:eastAsia="Times New Roman" w:hAnsi="Consolas" w:cs="Times New Roman"/>
+          <w:color w:val="D4D4D4"/>
+          <w:sz w:val="21"/>
+          <w:szCs w:val="21"/>
+        </w:rPr>
+        <w:t>: </w:t>
+      </w:r>
+      <w:r>
+        <w:rPr>
+          <w:rFonts w:ascii="Consolas" w:eastAsia="Times New Roman" w:hAnsi="Consolas" w:cs="Times New Roman"/>
+          <w:color w:val="569CD6"/>
+          <w:sz w:val="21"/>
+          <w:szCs w:val="21"/>
+        </w:rPr>
+        <w:t>true</w:t>
+      </w:r>
+      <w:r>
+        <w:rPr>
+          <w:rFonts w:ascii="Consolas" w:eastAsia="Times New Roman" w:hAnsi="Consolas" w:cs="Times New Roman"/>
+          <w:color w:val="D4D4D4"/>
+          <w:sz w:val="21"/>
+          <w:szCs w:val="21"/>
+        </w:rPr>
+        <w:t>,</w:t>
+      </w:r>
+    </w:p>
+    <w:p>
+      <w:pPr>
+        <w:shd w:val="clear" w:color="auto" w:fill="1E1E1E"/>
+        <w:spacing w:after="0" w:line="285" w:lineRule="atLeast"/>
+        <w:rPr>
+          <w:rFonts w:ascii="Consolas" w:eastAsia="Times New Roman" w:hAnsi="Consolas" w:cs="Times New Roman"/>
+          <w:color w:val="D4D4D4"/>
+          <w:sz w:val="21"/>
+          <w:szCs w:val="21"/>
+        </w:rPr>
+      </w:pPr>
+      <w:r>
+        <w:rPr>
+          <w:rFonts w:ascii="Consolas" w:eastAsia="Times New Roman" w:hAnsi="Consolas" w:cs="Times New Roman"/>
+          <w:color w:val="D4D4D4"/>
+          <w:sz w:val="21"/>
+          <w:szCs w:val="21"/>
+        </w:rPr>
+        <w:t>            </w:t>
+      </w:r>
       <w:r>
         <w:rPr>
           <w:rFonts w:ascii="Consolas" w:eastAsia="Times New Roman" w:hAnsi="Consolas" w:cs="Times New Roman"/>
@@ -2118,7 +2600,7 @@
           <w:sz w:val="21"/>
           <w:szCs w:val="21"/>
         </w:rPr>
-        <w:t>"</w:t>
+        <w:t>"git-commit"</w:t>
       </w:r>
       <w:r>
         <w:rPr>
@@ -2136,7 +2618,7 @@
           <w:sz w:val="21"/>
           <w:szCs w:val="21"/>
         </w:rPr>
-        <w:t>false</w:t>
+        <w:t>true</w:t>
       </w:r>
       <w:r>
         <w:rPr>
@@ -2175,9 +2657,56 @@
           <w:sz w:val="21"/>
           <w:szCs w:val="21"/>
         </w:rPr>
-        <w:t>"</w:t>
-      </w:r>
-      <w:proofErr w:type="spellStart"/>
+        <w:t>"git-rebase"</w:t>
+      </w:r>
+      <w:r>
+        <w:rPr>
+          <w:rFonts w:ascii="Consolas" w:eastAsia="Times New Roman" w:hAnsi="Consolas" w:cs="Times New Roman"/>
+          <w:color w:val="D4D4D4"/>
+          <w:sz w:val="21"/>
+          <w:szCs w:val="21"/>
+        </w:rPr>
+        <w:t>: </w:t>
+      </w:r>
+      <w:r>
+        <w:rPr>
+          <w:rFonts w:ascii="Consolas" w:eastAsia="Times New Roman" w:hAnsi="Consolas" w:cs="Times New Roman"/>
+          <w:color w:val="569CD6"/>
+          <w:sz w:val="21"/>
+          <w:szCs w:val="21"/>
+        </w:rPr>
+        <w:t>true</w:t>
+      </w:r>
+      <w:r>
+        <w:rPr>
+          <w:rFonts w:ascii="Consolas" w:eastAsia="Times New Roman" w:hAnsi="Consolas" w:cs="Times New Roman"/>
+          <w:color w:val="D4D4D4"/>
+          <w:sz w:val="21"/>
+          <w:szCs w:val="21"/>
+        </w:rPr>
+        <w:t>,</w:t>
+      </w:r>
+    </w:p>
+    <w:p>
+      <w:pPr>
+        <w:shd w:val="clear" w:color="auto" w:fill="1E1E1E"/>
+        <w:spacing w:after="0" w:line="285" w:lineRule="atLeast"/>
+        <w:rPr>
+          <w:rFonts w:ascii="Consolas" w:eastAsia="Times New Roman" w:hAnsi="Consolas" w:cs="Times New Roman"/>
+          <w:color w:val="D4D4D4"/>
+          <w:sz w:val="21"/>
+          <w:szCs w:val="21"/>
+        </w:rPr>
+      </w:pPr>
+      <w:r>
+        <w:rPr>
+          <w:rFonts w:ascii="Consolas" w:eastAsia="Times New Roman" w:hAnsi="Consolas" w:cs="Times New Roman"/>
+          <w:color w:val="D4D4D4"/>
+          <w:sz w:val="21"/>
+          <w:szCs w:val="21"/>
+        </w:rPr>
+        <w:t>            </w:t>
+      </w:r>
       <w:r>
         <w:rPr>
           <w:rFonts w:ascii="Consolas" w:eastAsia="Times New Roman" w:hAnsi="Consolas" w:cs="Times New Roman"/>
@@ -2185,9 +2714,56 @@
           <w:sz w:val="21"/>
           <w:szCs w:val="21"/>
         </w:rPr>
-        <w:t>abap</w:t>
-      </w:r>
-      <w:proofErr w:type="spellEnd"/>
+        <w:t>"go"</w:t>
+      </w:r>
+      <w:r>
+        <w:rPr>
+          <w:rFonts w:ascii="Consolas" w:eastAsia="Times New Roman" w:hAnsi="Consolas" w:cs="Times New Roman"/>
+          <w:color w:val="D4D4D4"/>
+          <w:sz w:val="21"/>
+          <w:szCs w:val="21"/>
+        </w:rPr>
+        <w:t>: </w:t>
+      </w:r>
+      <w:r>
+        <w:rPr>
+          <w:rFonts w:ascii="Consolas" w:eastAsia="Times New Roman" w:hAnsi="Consolas" w:cs="Times New Roman"/>
+          <w:color w:val="569CD6"/>
+          <w:sz w:val="21"/>
+          <w:szCs w:val="21"/>
+        </w:rPr>
+        <w:t>true</w:t>
+      </w:r>
+      <w:r>
+        <w:rPr>
+          <w:rFonts w:ascii="Consolas" w:eastAsia="Times New Roman" w:hAnsi="Consolas" w:cs="Times New Roman"/>
+          <w:color w:val="D4D4D4"/>
+          <w:sz w:val="21"/>
+          <w:szCs w:val="21"/>
+        </w:rPr>
+        <w:t>,</w:t>
+      </w:r>
+    </w:p>
+    <w:p>
+      <w:pPr>
+        <w:shd w:val="clear" w:color="auto" w:fill="1E1E1E"/>
+        <w:spacing w:after="0" w:line="285" w:lineRule="atLeast"/>
+        <w:rPr>
+          <w:rFonts w:ascii="Consolas" w:eastAsia="Times New Roman" w:hAnsi="Consolas" w:cs="Times New Roman"/>
+          <w:color w:val="D4D4D4"/>
+          <w:sz w:val="21"/>
+          <w:szCs w:val="21"/>
+        </w:rPr>
+      </w:pPr>
+      <w:r>
+        <w:rPr>
+          <w:rFonts w:ascii="Consolas" w:eastAsia="Times New Roman" w:hAnsi="Consolas" w:cs="Times New Roman"/>
+          <w:color w:val="D4D4D4"/>
+          <w:sz w:val="21"/>
+          <w:szCs w:val="21"/>
+        </w:rPr>
+        <w:t>            </w:t>
+      </w:r>
       <w:r>
         <w:rPr>
           <w:rFonts w:ascii="Consolas" w:eastAsia="Times New Roman" w:hAnsi="Consolas" w:cs="Times New Roman"/>
@@ -2195,7 +2771,7 @@
           <w:sz w:val="21"/>
           <w:szCs w:val="21"/>
         </w:rPr>
-        <w:t>"</w:t>
+        <w:t>"groovy"</w:t>
       </w:r>
       <w:r>
         <w:rPr>
@@ -2252,7 +2828,7 @@
           <w:sz w:val="21"/>
           <w:szCs w:val="21"/>
         </w:rPr>
-        <w:t>"bat"</w:t>
+        <w:t>"handlebars"</w:t>
       </w:r>
       <w:r>
         <w:rPr>
@@ -2309,9 +2885,56 @@
           <w:sz w:val="21"/>
           <w:szCs w:val="21"/>
         </w:rPr>
-        <w:t>"</w:t>
-      </w:r>
-      <w:proofErr w:type="spellStart"/>
+        <w:t>"html"</w:t>
+      </w:r>
+      <w:r>
+        <w:rPr>
+          <w:rFonts w:ascii="Consolas" w:eastAsia="Times New Roman" w:hAnsi="Consolas" w:cs="Times New Roman"/>
+          <w:color w:val="D4D4D4"/>
+          <w:sz w:val="21"/>
+          <w:szCs w:val="21"/>
+        </w:rPr>
+        <w:t>: </w:t>
+      </w:r>
+      <w:r>
+        <w:rPr>
+          <w:rFonts w:ascii="Consolas" w:eastAsia="Times New Roman" w:hAnsi="Consolas" w:cs="Times New Roman"/>
+          <w:color w:val="569CD6"/>
+          <w:sz w:val="21"/>
+          <w:szCs w:val="21"/>
+        </w:rPr>
+        <w:t>true</w:t>
+      </w:r>
+      <w:r>
+        <w:rPr>
+          <w:rFonts w:ascii="Consolas" w:eastAsia="Times New Roman" w:hAnsi="Consolas" w:cs="Times New Roman"/>
+          <w:color w:val="D4D4D4"/>
+          <w:sz w:val="21"/>
+          <w:szCs w:val="21"/>
+        </w:rPr>
+        <w:t>,</w:t>
+      </w:r>
+    </w:p>
+    <w:p>
+      <w:pPr>
+        <w:shd w:val="clear" w:color="auto" w:fill="1E1E1E"/>
+        <w:spacing w:after="0" w:line="285" w:lineRule="atLeast"/>
+        <w:rPr>
+          <w:rFonts w:ascii="Consolas" w:eastAsia="Times New Roman" w:hAnsi="Consolas" w:cs="Times New Roman"/>
+          <w:color w:val="D4D4D4"/>
+          <w:sz w:val="21"/>
+          <w:szCs w:val="21"/>
+        </w:rPr>
+      </w:pPr>
+      <w:r>
+        <w:rPr>
+          <w:rFonts w:ascii="Consolas" w:eastAsia="Times New Roman" w:hAnsi="Consolas" w:cs="Times New Roman"/>
+          <w:color w:val="D4D4D4"/>
+          <w:sz w:val="21"/>
+          <w:szCs w:val="21"/>
+        </w:rPr>
+        <w:t>            </w:t>
+      </w:r>
       <w:r>
         <w:rPr>
           <w:rFonts w:ascii="Consolas" w:eastAsia="Times New Roman" w:hAnsi="Consolas" w:cs="Times New Roman"/>
@@ -2319,9 +2942,56 @@
           <w:sz w:val="21"/>
           <w:szCs w:val="21"/>
         </w:rPr>
-        <w:t>bibtex</w:t>
-      </w:r>
-      <w:proofErr w:type="spellEnd"/>
+        <w:t>"ini"</w:t>
+      </w:r>
+      <w:r>
+        <w:rPr>
+          <w:rFonts w:ascii="Consolas" w:eastAsia="Times New Roman" w:hAnsi="Consolas" w:cs="Times New Roman"/>
+          <w:color w:val="D4D4D4"/>
+          <w:sz w:val="21"/>
+          <w:szCs w:val="21"/>
+        </w:rPr>
+        <w:t>: </w:t>
+      </w:r>
+      <w:r>
+        <w:rPr>
+          <w:rFonts w:ascii="Consolas" w:eastAsia="Times New Roman" w:hAnsi="Consolas" w:cs="Times New Roman"/>
+          <w:color w:val="569CD6"/>
+          <w:sz w:val="21"/>
+          <w:szCs w:val="21"/>
+        </w:rPr>
+        <w:t>true</w:t>
+      </w:r>
+      <w:r>
+        <w:rPr>
+          <w:rFonts w:ascii="Consolas" w:eastAsia="Times New Roman" w:hAnsi="Consolas" w:cs="Times New Roman"/>
+          <w:color w:val="D4D4D4"/>
+          <w:sz w:val="21"/>
+          <w:szCs w:val="21"/>
+        </w:rPr>
+        <w:t>,</w:t>
+      </w:r>
+    </w:p>
+    <w:p>
+      <w:pPr>
+        <w:shd w:val="clear" w:color="auto" w:fill="1E1E1E"/>
+        <w:spacing w:after="0" w:line="285" w:lineRule="atLeast"/>
+        <w:rPr>
+          <w:rFonts w:ascii="Consolas" w:eastAsia="Times New Roman" w:hAnsi="Consolas" w:cs="Times New Roman"/>
+          <w:color w:val="D4D4D4"/>
+          <w:sz w:val="21"/>
+          <w:szCs w:val="21"/>
+        </w:rPr>
+      </w:pPr>
+      <w:r>
+        <w:rPr>
+          <w:rFonts w:ascii="Consolas" w:eastAsia="Times New Roman" w:hAnsi="Consolas" w:cs="Times New Roman"/>
+          <w:color w:val="D4D4D4"/>
+          <w:sz w:val="21"/>
+          <w:szCs w:val="21"/>
+        </w:rPr>
+        <w:t>            </w:t>
+      </w:r>
       <w:r>
         <w:rPr>
           <w:rFonts w:ascii="Consolas" w:eastAsia="Times New Roman" w:hAnsi="Consolas" w:cs="Times New Roman"/>
@@ -2329,7 +2999,7 @@
           <w:sz w:val="21"/>
           <w:szCs w:val="21"/>
         </w:rPr>
-        <w:t>"</w:t>
+        <w:t>"java"</w:t>
       </w:r>
       <w:r>
         <w:rPr>
@@ -2386,9 +3056,56 @@
           <w:sz w:val="21"/>
           <w:szCs w:val="21"/>
         </w:rPr>
-        <w:t>"</w:t>
-      </w:r>
-      <w:proofErr w:type="spellStart"/>
+        <w:t>"javascript"</w:t>
+      </w:r>
+      <w:r>
+        <w:rPr>
+          <w:rFonts w:ascii="Consolas" w:eastAsia="Times New Roman" w:hAnsi="Consolas" w:cs="Times New Roman"/>
+          <w:color w:val="D4D4D4"/>
+          <w:sz w:val="21"/>
+          <w:szCs w:val="21"/>
+        </w:rPr>
+        <w:t>: </w:t>
+      </w:r>
+      <w:r>
+        <w:rPr>
+          <w:rFonts w:ascii="Consolas" w:eastAsia="Times New Roman" w:hAnsi="Consolas" w:cs="Times New Roman"/>
+          <w:color w:val="569CD6"/>
+          <w:sz w:val="21"/>
+          <w:szCs w:val="21"/>
+        </w:rPr>
+        <w:t>true</w:t>
+      </w:r>
+      <w:r>
+        <w:rPr>
+          <w:rFonts w:ascii="Consolas" w:eastAsia="Times New Roman" w:hAnsi="Consolas" w:cs="Times New Roman"/>
+          <w:color w:val="D4D4D4"/>
+          <w:sz w:val="21"/>
+          <w:szCs w:val="21"/>
+        </w:rPr>
+        <w:t>,</w:t>
+      </w:r>
+    </w:p>
+    <w:p>
+      <w:pPr>
+        <w:shd w:val="clear" w:color="auto" w:fill="1E1E1E"/>
+        <w:spacing w:after="0" w:line="285" w:lineRule="atLeast"/>
+        <w:rPr>
+          <w:rFonts w:ascii="Consolas" w:eastAsia="Times New Roman" w:hAnsi="Consolas" w:cs="Times New Roman"/>
+          <w:color w:val="D4D4D4"/>
+          <w:sz w:val="21"/>
+          <w:szCs w:val="21"/>
+        </w:rPr>
+      </w:pPr>
+      <w:r>
+        <w:rPr>
+          <w:rFonts w:ascii="Consolas" w:eastAsia="Times New Roman" w:hAnsi="Consolas" w:cs="Times New Roman"/>
+          <w:color w:val="D4D4D4"/>
+          <w:sz w:val="21"/>
+          <w:szCs w:val="21"/>
+        </w:rPr>
+        <w:t>            </w:t>
+      </w:r>
       <w:r>
         <w:rPr>
           <w:rFonts w:ascii="Consolas" w:eastAsia="Times New Roman" w:hAnsi="Consolas" w:cs="Times New Roman"/>
@@ -2396,9 +3113,56 @@
           <w:sz w:val="21"/>
           <w:szCs w:val="21"/>
         </w:rPr>
-        <w:t>clojure</w:t>
-      </w:r>
-      <w:proofErr w:type="spellEnd"/>
+        <w:t>"javascriptreact"</w:t>
+      </w:r>
+      <w:r>
+        <w:rPr>
+          <w:rFonts w:ascii="Consolas" w:eastAsia="Times New Roman" w:hAnsi="Consolas" w:cs="Times New Roman"/>
+          <w:color w:val="D4D4D4"/>
+          <w:sz w:val="21"/>
+          <w:szCs w:val="21"/>
+        </w:rPr>
+        <w:t>: </w:t>
+      </w:r>
+      <w:r>
+        <w:rPr>
+          <w:rFonts w:ascii="Consolas" w:eastAsia="Times New Roman" w:hAnsi="Consolas" w:cs="Times New Roman"/>
+          <w:color w:val="569CD6"/>
+          <w:sz w:val="21"/>
+          <w:szCs w:val="21"/>
+        </w:rPr>
+        <w:t>true</w:t>
+      </w:r>
+      <w:r>
+        <w:rPr>
+          <w:rFonts w:ascii="Consolas" w:eastAsia="Times New Roman" w:hAnsi="Consolas" w:cs="Times New Roman"/>
+          <w:color w:val="D4D4D4"/>
+          <w:sz w:val="21"/>
+          <w:szCs w:val="21"/>
+        </w:rPr>
+        <w:t>,</w:t>
+      </w:r>
+    </w:p>
+    <w:p>
+      <w:pPr>
+        <w:shd w:val="clear" w:color="auto" w:fill="1E1E1E"/>
+        <w:spacing w:after="0" w:line="285" w:lineRule="atLeast"/>
+        <w:rPr>
+          <w:rFonts w:ascii="Consolas" w:eastAsia="Times New Roman" w:hAnsi="Consolas" w:cs="Times New Roman"/>
+          <w:color w:val="D4D4D4"/>
+          <w:sz w:val="21"/>
+          <w:szCs w:val="21"/>
+        </w:rPr>
+      </w:pPr>
+      <w:r>
+        <w:rPr>
+          <w:rFonts w:ascii="Consolas" w:eastAsia="Times New Roman" w:hAnsi="Consolas" w:cs="Times New Roman"/>
+          <w:color w:val="D4D4D4"/>
+          <w:sz w:val="21"/>
+          <w:szCs w:val="21"/>
+        </w:rPr>
+        <w:t>            </w:t>
+      </w:r>
       <w:r>
         <w:rPr>
           <w:rFonts w:ascii="Consolas" w:eastAsia="Times New Roman" w:hAnsi="Consolas" w:cs="Times New Roman"/>
@@ -2406,7 +3170,7 @@
           <w:sz w:val="21"/>
           <w:szCs w:val="21"/>
         </w:rPr>
-        <w:t>"</w:t>
+        <w:t>"json"</w:t>
       </w:r>
       <w:r>
         <w:rPr>
@@ -2463,9 +3227,56 @@
           <w:sz w:val="21"/>
           <w:szCs w:val="21"/>
         </w:rPr>
-        <w:t>"</w:t>
-      </w:r>
-      <w:proofErr w:type="spellStart"/>
+        <w:t>"jsonc"</w:t>
+      </w:r>
+      <w:r>
+        <w:rPr>
+          <w:rFonts w:ascii="Consolas" w:eastAsia="Times New Roman" w:hAnsi="Consolas" w:cs="Times New Roman"/>
+          <w:color w:val="D4D4D4"/>
+          <w:sz w:val="21"/>
+          <w:szCs w:val="21"/>
+        </w:rPr>
+        <w:t>: </w:t>
+      </w:r>
+      <w:r>
+        <w:rPr>
+          <w:rFonts w:ascii="Consolas" w:eastAsia="Times New Roman" w:hAnsi="Consolas" w:cs="Times New Roman"/>
+          <w:color w:val="569CD6"/>
+          <w:sz w:val="21"/>
+          <w:szCs w:val="21"/>
+        </w:rPr>
+        <w:t>true</w:t>
+      </w:r>
+      <w:r>
+        <w:rPr>
+          <w:rFonts w:ascii="Consolas" w:eastAsia="Times New Roman" w:hAnsi="Consolas" w:cs="Times New Roman"/>
+          <w:color w:val="D4D4D4"/>
+          <w:sz w:val="21"/>
+          <w:szCs w:val="21"/>
+        </w:rPr>
+        <w:t>,</w:t>
+      </w:r>
+    </w:p>
+    <w:p>
+      <w:pPr>
+        <w:shd w:val="clear" w:color="auto" w:fill="1E1E1E"/>
+        <w:spacing w:after="0" w:line="285" w:lineRule="atLeast"/>
+        <w:rPr>
+          <w:rFonts w:ascii="Consolas" w:eastAsia="Times New Roman" w:hAnsi="Consolas" w:cs="Times New Roman"/>
+          <w:color w:val="D4D4D4"/>
+          <w:sz w:val="21"/>
+          <w:szCs w:val="21"/>
+        </w:rPr>
+      </w:pPr>
+      <w:r>
+        <w:rPr>
+          <w:rFonts w:ascii="Consolas" w:eastAsia="Times New Roman" w:hAnsi="Consolas" w:cs="Times New Roman"/>
+          <w:color w:val="D4D4D4"/>
+          <w:sz w:val="21"/>
+          <w:szCs w:val="21"/>
+        </w:rPr>
+        <w:t>            </w:t>
+      </w:r>
       <w:r>
         <w:rPr>
           <w:rFonts w:ascii="Consolas" w:eastAsia="Times New Roman" w:hAnsi="Consolas" w:cs="Times New Roman"/>
@@ -2473,9 +3284,56 @@
           <w:sz w:val="21"/>
           <w:szCs w:val="21"/>
         </w:rPr>
-        <w:t>coffeescript</w:t>
-      </w:r>
-      <w:proofErr w:type="spellEnd"/>
+        <w:t>"latex"</w:t>
+      </w:r>
+      <w:r>
+        <w:rPr>
+          <w:rFonts w:ascii="Consolas" w:eastAsia="Times New Roman" w:hAnsi="Consolas" w:cs="Times New Roman"/>
+          <w:color w:val="D4D4D4"/>
+          <w:sz w:val="21"/>
+          <w:szCs w:val="21"/>
+        </w:rPr>
+        <w:t>: </w:t>
+      </w:r>
+      <w:r>
+        <w:rPr>
+          <w:rFonts w:ascii="Consolas" w:eastAsia="Times New Roman" w:hAnsi="Consolas" w:cs="Times New Roman"/>
+          <w:color w:val="569CD6"/>
+          <w:sz w:val="21"/>
+          <w:szCs w:val="21"/>
+        </w:rPr>
+        <w:t>true</w:t>
+      </w:r>
+      <w:r>
+        <w:rPr>
+          <w:rFonts w:ascii="Consolas" w:eastAsia="Times New Roman" w:hAnsi="Consolas" w:cs="Times New Roman"/>
+          <w:color w:val="D4D4D4"/>
+          <w:sz w:val="21"/>
+          <w:szCs w:val="21"/>
+        </w:rPr>
+        <w:t>,</w:t>
+      </w:r>
+    </w:p>
+    <w:p>
+      <w:pPr>
+        <w:shd w:val="clear" w:color="auto" w:fill="1E1E1E"/>
+        <w:spacing w:after="0" w:line="285" w:lineRule="atLeast"/>
+        <w:rPr>
+          <w:rFonts w:ascii="Consolas" w:eastAsia="Times New Roman" w:hAnsi="Consolas" w:cs="Times New Roman"/>
+          <w:color w:val="D4D4D4"/>
+          <w:sz w:val="21"/>
+          <w:szCs w:val="21"/>
+        </w:rPr>
+      </w:pPr>
+      <w:r>
+        <w:rPr>
+          <w:rFonts w:ascii="Consolas" w:eastAsia="Times New Roman" w:hAnsi="Consolas" w:cs="Times New Roman"/>
+          <w:color w:val="D4D4D4"/>
+          <w:sz w:val="21"/>
+          <w:szCs w:val="21"/>
+        </w:rPr>
+        <w:t>            </w:t>
+      </w:r>
       <w:r>
         <w:rPr>
           <w:rFonts w:ascii="Consolas" w:eastAsia="Times New Roman" w:hAnsi="Consolas" w:cs="Times New Roman"/>
@@ -2483,7 +3341,7 @@
           <w:sz w:val="21"/>
           <w:szCs w:val="21"/>
         </w:rPr>
-        <w:t>"</w:t>
+        <w:t>"less"</w:t>
       </w:r>
       <w:r>
         <w:rPr>
@@ -2540,7 +3398,7 @@
           <w:sz w:val="21"/>
           <w:szCs w:val="21"/>
         </w:rPr>
-        <w:t>"c"</w:t>
+        <w:t>"lua"</w:t>
       </w:r>
       <w:r>
         <w:rPr>
@@ -2597,9 +3455,56 @@
           <w:sz w:val="21"/>
           <w:szCs w:val="21"/>
         </w:rPr>
-        <w:t>"</w:t>
-      </w:r>
-      <w:proofErr w:type="spellStart"/>
+        <w:t>"makefile"</w:t>
+      </w:r>
+      <w:r>
+        <w:rPr>
+          <w:rFonts w:ascii="Consolas" w:eastAsia="Times New Roman" w:hAnsi="Consolas" w:cs="Times New Roman"/>
+          <w:color w:val="D4D4D4"/>
+          <w:sz w:val="21"/>
+          <w:szCs w:val="21"/>
+        </w:rPr>
+        <w:t>: </w:t>
+      </w:r>
+      <w:r>
+        <w:rPr>
+          <w:rFonts w:ascii="Consolas" w:eastAsia="Times New Roman" w:hAnsi="Consolas" w:cs="Times New Roman"/>
+          <w:color w:val="569CD6"/>
+          <w:sz w:val="21"/>
+          <w:szCs w:val="21"/>
+        </w:rPr>
+        <w:t>true</w:t>
+      </w:r>
+      <w:r>
+        <w:rPr>
+          <w:rFonts w:ascii="Consolas" w:eastAsia="Times New Roman" w:hAnsi="Consolas" w:cs="Times New Roman"/>
+          <w:color w:val="D4D4D4"/>
+          <w:sz w:val="21"/>
+          <w:szCs w:val="21"/>
+        </w:rPr>
+        <w:t>,</w:t>
+      </w:r>
+    </w:p>
+    <w:p>
+      <w:pPr>
+        <w:shd w:val="clear" w:color="auto" w:fill="1E1E1E"/>
+        <w:spacing w:after="0" w:line="285" w:lineRule="atLeast"/>
+        <w:rPr>
+          <w:rFonts w:ascii="Consolas" w:eastAsia="Times New Roman" w:hAnsi="Consolas" w:cs="Times New Roman"/>
+          <w:color w:val="D4D4D4"/>
+          <w:sz w:val="21"/>
+          <w:szCs w:val="21"/>
+        </w:rPr>
+      </w:pPr>
+      <w:r>
+        <w:rPr>
+          <w:rFonts w:ascii="Consolas" w:eastAsia="Times New Roman" w:hAnsi="Consolas" w:cs="Times New Roman"/>
+          <w:color w:val="D4D4D4"/>
+          <w:sz w:val="21"/>
+          <w:szCs w:val="21"/>
+        </w:rPr>
+        <w:t>            </w:t>
+      </w:r>
       <w:r>
         <w:rPr>
           <w:rFonts w:ascii="Consolas" w:eastAsia="Times New Roman" w:hAnsi="Consolas" w:cs="Times New Roman"/>
@@ -2607,9 +3512,56 @@
           <w:sz w:val="21"/>
           <w:szCs w:val="21"/>
         </w:rPr>
-        <w:t>cpp</w:t>
-      </w:r>
-      <w:proofErr w:type="spellEnd"/>
+        <w:t>"markdown"</w:t>
+      </w:r>
+      <w:r>
+        <w:rPr>
+          <w:rFonts w:ascii="Consolas" w:eastAsia="Times New Roman" w:hAnsi="Consolas" w:cs="Times New Roman"/>
+          <w:color w:val="D4D4D4"/>
+          <w:sz w:val="21"/>
+          <w:szCs w:val="21"/>
+        </w:rPr>
+        <w:t>: </w:t>
+      </w:r>
+      <w:r>
+        <w:rPr>
+          <w:rFonts w:ascii="Consolas" w:eastAsia="Times New Roman" w:hAnsi="Consolas" w:cs="Times New Roman"/>
+          <w:color w:val="569CD6"/>
+          <w:sz w:val="21"/>
+          <w:szCs w:val="21"/>
+        </w:rPr>
+        <w:t>true</w:t>
+      </w:r>
+      <w:r>
+        <w:rPr>
+          <w:rFonts w:ascii="Consolas" w:eastAsia="Times New Roman" w:hAnsi="Consolas" w:cs="Times New Roman"/>
+          <w:color w:val="D4D4D4"/>
+          <w:sz w:val="21"/>
+          <w:szCs w:val="21"/>
+        </w:rPr>
+        <w:t>,</w:t>
+      </w:r>
+    </w:p>
+    <w:p>
+      <w:pPr>
+        <w:shd w:val="clear" w:color="auto" w:fill="1E1E1E"/>
+        <w:spacing w:after="0" w:line="285" w:lineRule="atLeast"/>
+        <w:rPr>
+          <w:rFonts w:ascii="Consolas" w:eastAsia="Times New Roman" w:hAnsi="Consolas" w:cs="Times New Roman"/>
+          <w:color w:val="D4D4D4"/>
+          <w:sz w:val="21"/>
+          <w:szCs w:val="21"/>
+        </w:rPr>
+      </w:pPr>
+      <w:r>
+        <w:rPr>
+          <w:rFonts w:ascii="Consolas" w:eastAsia="Times New Roman" w:hAnsi="Consolas" w:cs="Times New Roman"/>
+          <w:color w:val="D4D4D4"/>
+          <w:sz w:val="21"/>
+          <w:szCs w:val="21"/>
+        </w:rPr>
+        <w:t>            </w:t>
+      </w:r>
       <w:r>
         <w:rPr>
           <w:rFonts w:ascii="Consolas" w:eastAsia="Times New Roman" w:hAnsi="Consolas" w:cs="Times New Roman"/>
@@ -2617,7 +3569,7 @@
           <w:sz w:val="21"/>
           <w:szCs w:val="21"/>
         </w:rPr>
-        <w:t>"</w:t>
+        <w:t>"objective-c"</w:t>
       </w:r>
       <w:r>
         <w:rPr>
@@ -2674,9 +3626,56 @@
           <w:sz w:val="21"/>
           <w:szCs w:val="21"/>
         </w:rPr>
-        <w:t>"</w:t>
-      </w:r>
-      <w:proofErr w:type="spellStart"/>
+        <w:t>"objective-cpp"</w:t>
+      </w:r>
+      <w:r>
+        <w:rPr>
+          <w:rFonts w:ascii="Consolas" w:eastAsia="Times New Roman" w:hAnsi="Consolas" w:cs="Times New Roman"/>
+          <w:color w:val="D4D4D4"/>
+          <w:sz w:val="21"/>
+          <w:szCs w:val="21"/>
+        </w:rPr>
+        <w:t>: </w:t>
+      </w:r>
+      <w:r>
+        <w:rPr>
+          <w:rFonts w:ascii="Consolas" w:eastAsia="Times New Roman" w:hAnsi="Consolas" w:cs="Times New Roman"/>
+          <w:color w:val="569CD6"/>
+          <w:sz w:val="21"/>
+          <w:szCs w:val="21"/>
+        </w:rPr>
+        <w:t>true</w:t>
+      </w:r>
+      <w:r>
+        <w:rPr>
+          <w:rFonts w:ascii="Consolas" w:eastAsia="Times New Roman" w:hAnsi="Consolas" w:cs="Times New Roman"/>
+          <w:color w:val="D4D4D4"/>
+          <w:sz w:val="21"/>
+          <w:szCs w:val="21"/>
+        </w:rPr>
+        <w:t>,</w:t>
+      </w:r>
+    </w:p>
+    <w:p>
+      <w:pPr>
+        <w:shd w:val="clear" w:color="auto" w:fill="1E1E1E"/>
+        <w:spacing w:after="0" w:line="285" w:lineRule="atLeast"/>
+        <w:rPr>
+          <w:rFonts w:ascii="Consolas" w:eastAsia="Times New Roman" w:hAnsi="Consolas" w:cs="Times New Roman"/>
+          <w:color w:val="D4D4D4"/>
+          <w:sz w:val="21"/>
+          <w:szCs w:val="21"/>
+        </w:rPr>
+      </w:pPr>
+      <w:r>
+        <w:rPr>
+          <w:rFonts w:ascii="Consolas" w:eastAsia="Times New Roman" w:hAnsi="Consolas" w:cs="Times New Roman"/>
+          <w:color w:val="D4D4D4"/>
+          <w:sz w:val="21"/>
+          <w:szCs w:val="21"/>
+        </w:rPr>
+        <w:t>            </w:t>
+      </w:r>
       <w:r>
         <w:rPr>
           <w:rFonts w:ascii="Consolas" w:eastAsia="Times New Roman" w:hAnsi="Consolas" w:cs="Times New Roman"/>
@@ -2684,9 +3683,56 @@
           <w:sz w:val="21"/>
           <w:szCs w:val="21"/>
         </w:rPr>
-        <w:t>csharp</w:t>
-      </w:r>
-      <w:proofErr w:type="spellEnd"/>
+        <w:t>"perl6"</w:t>
+      </w:r>
+      <w:r>
+        <w:rPr>
+          <w:rFonts w:ascii="Consolas" w:eastAsia="Times New Roman" w:hAnsi="Consolas" w:cs="Times New Roman"/>
+          <w:color w:val="D4D4D4"/>
+          <w:sz w:val="21"/>
+          <w:szCs w:val="21"/>
+        </w:rPr>
+        <w:t>: </w:t>
+      </w:r>
+      <w:r>
+        <w:rPr>
+          <w:rFonts w:ascii="Consolas" w:eastAsia="Times New Roman" w:hAnsi="Consolas" w:cs="Times New Roman"/>
+          <w:color w:val="569CD6"/>
+          <w:sz w:val="21"/>
+          <w:szCs w:val="21"/>
+        </w:rPr>
+        <w:t>true</w:t>
+      </w:r>
+      <w:r>
+        <w:rPr>
+          <w:rFonts w:ascii="Consolas" w:eastAsia="Times New Roman" w:hAnsi="Consolas" w:cs="Times New Roman"/>
+          <w:color w:val="D4D4D4"/>
+          <w:sz w:val="21"/>
+          <w:szCs w:val="21"/>
+        </w:rPr>
+        <w:t>,</w:t>
+      </w:r>
+    </w:p>
+    <w:p>
+      <w:pPr>
+        <w:shd w:val="clear" w:color="auto" w:fill="1E1E1E"/>
+        <w:spacing w:after="0" w:line="285" w:lineRule="atLeast"/>
+        <w:rPr>
+          <w:rFonts w:ascii="Consolas" w:eastAsia="Times New Roman" w:hAnsi="Consolas" w:cs="Times New Roman"/>
+          <w:color w:val="D4D4D4"/>
+          <w:sz w:val="21"/>
+          <w:szCs w:val="21"/>
+        </w:rPr>
+      </w:pPr>
+      <w:r>
+        <w:rPr>
+          <w:rFonts w:ascii="Consolas" w:eastAsia="Times New Roman" w:hAnsi="Consolas" w:cs="Times New Roman"/>
+          <w:color w:val="D4D4D4"/>
+          <w:sz w:val="21"/>
+          <w:szCs w:val="21"/>
+        </w:rPr>
+        <w:t>            </w:t>
+      </w:r>
       <w:r>
         <w:rPr>
           <w:rFonts w:ascii="Consolas" w:eastAsia="Times New Roman" w:hAnsi="Consolas" w:cs="Times New Roman"/>
@@ -2694,7 +3740,7 @@
           <w:sz w:val="21"/>
           <w:szCs w:val="21"/>
         </w:rPr>
-        <w:t>"</w:t>
+        <w:t>"php"</w:t>
       </w:r>
       <w:r>
         <w:rPr>
@@ -2751,9 +3797,56 @@
           <w:sz w:val="21"/>
           <w:szCs w:val="21"/>
         </w:rPr>
-        <w:t>"</w:t>
-      </w:r>
-      <w:proofErr w:type="spellStart"/>
+        <w:t>"powershell"</w:t>
+      </w:r>
+      <w:r>
+        <w:rPr>
+          <w:rFonts w:ascii="Consolas" w:eastAsia="Times New Roman" w:hAnsi="Consolas" w:cs="Times New Roman"/>
+          <w:color w:val="D4D4D4"/>
+          <w:sz w:val="21"/>
+          <w:szCs w:val="21"/>
+        </w:rPr>
+        <w:t>: </w:t>
+      </w:r>
+      <w:r>
+        <w:rPr>
+          <w:rFonts w:ascii="Consolas" w:eastAsia="Times New Roman" w:hAnsi="Consolas" w:cs="Times New Roman"/>
+          <w:color w:val="569CD6"/>
+          <w:sz w:val="21"/>
+          <w:szCs w:val="21"/>
+        </w:rPr>
+        <w:t>true</w:t>
+      </w:r>
+      <w:r>
+        <w:rPr>
+          <w:rFonts w:ascii="Consolas" w:eastAsia="Times New Roman" w:hAnsi="Consolas" w:cs="Times New Roman"/>
+          <w:color w:val="D4D4D4"/>
+          <w:sz w:val="21"/>
+          <w:szCs w:val="21"/>
+        </w:rPr>
+        <w:t>,</w:t>
+      </w:r>
+    </w:p>
+    <w:p>
+      <w:pPr>
+        <w:shd w:val="clear" w:color="auto" w:fill="1E1E1E"/>
+        <w:spacing w:after="0" w:line="285" w:lineRule="atLeast"/>
+        <w:rPr>
+          <w:rFonts w:ascii="Consolas" w:eastAsia="Times New Roman" w:hAnsi="Consolas" w:cs="Times New Roman"/>
+          <w:color w:val="D4D4D4"/>
+          <w:sz w:val="21"/>
+          <w:szCs w:val="21"/>
+        </w:rPr>
+      </w:pPr>
+      <w:r>
+        <w:rPr>
+          <w:rFonts w:ascii="Consolas" w:eastAsia="Times New Roman" w:hAnsi="Consolas" w:cs="Times New Roman"/>
+          <w:color w:val="D4D4D4"/>
+          <w:sz w:val="21"/>
+          <w:szCs w:val="21"/>
+        </w:rPr>
+        <w:t>            </w:t>
+      </w:r>
       <w:r>
         <w:rPr>
           <w:rFonts w:ascii="Consolas" w:eastAsia="Times New Roman" w:hAnsi="Consolas" w:cs="Times New Roman"/>
@@ -2761,9 +3854,56 @@
           <w:sz w:val="21"/>
           <w:szCs w:val="21"/>
         </w:rPr>
-        <w:t>css</w:t>
-      </w:r>
-      <w:proofErr w:type="spellEnd"/>
+        <w:t>"jade"</w:t>
+      </w:r>
+      <w:r>
+        <w:rPr>
+          <w:rFonts w:ascii="Consolas" w:eastAsia="Times New Roman" w:hAnsi="Consolas" w:cs="Times New Roman"/>
+          <w:color w:val="D4D4D4"/>
+          <w:sz w:val="21"/>
+          <w:szCs w:val="21"/>
+        </w:rPr>
+        <w:t>: </w:t>
+      </w:r>
+      <w:r>
+        <w:rPr>
+          <w:rFonts w:ascii="Consolas" w:eastAsia="Times New Roman" w:hAnsi="Consolas" w:cs="Times New Roman"/>
+          <w:color w:val="569CD6"/>
+          <w:sz w:val="21"/>
+          <w:szCs w:val="21"/>
+        </w:rPr>
+        <w:t>true</w:t>
+      </w:r>
+      <w:r>
+        <w:rPr>
+          <w:rFonts w:ascii="Consolas" w:eastAsia="Times New Roman" w:hAnsi="Consolas" w:cs="Times New Roman"/>
+          <w:color w:val="D4D4D4"/>
+          <w:sz w:val="21"/>
+          <w:szCs w:val="21"/>
+        </w:rPr>
+        <w:t>,</w:t>
+      </w:r>
+    </w:p>
+    <w:p>
+      <w:pPr>
+        <w:shd w:val="clear" w:color="auto" w:fill="1E1E1E"/>
+        <w:spacing w:after="0" w:line="285" w:lineRule="atLeast"/>
+        <w:rPr>
+          <w:rFonts w:ascii="Consolas" w:eastAsia="Times New Roman" w:hAnsi="Consolas" w:cs="Times New Roman"/>
+          <w:color w:val="D4D4D4"/>
+          <w:sz w:val="21"/>
+          <w:szCs w:val="21"/>
+        </w:rPr>
+      </w:pPr>
+      <w:r>
+        <w:rPr>
+          <w:rFonts w:ascii="Consolas" w:eastAsia="Times New Roman" w:hAnsi="Consolas" w:cs="Times New Roman"/>
+          <w:color w:val="D4D4D4"/>
+          <w:sz w:val="21"/>
+          <w:szCs w:val="21"/>
+        </w:rPr>
+        <w:t>            </w:t>
+      </w:r>
       <w:r>
         <w:rPr>
           <w:rFonts w:ascii="Consolas" w:eastAsia="Times New Roman" w:hAnsi="Consolas" w:cs="Times New Roman"/>
@@ -2771,7 +3911,7 @@
           <w:sz w:val="21"/>
           <w:szCs w:val="21"/>
         </w:rPr>
-        <w:t>"</w:t>
+        <w:t>"python"</w:t>
       </w:r>
       <w:r>
         <w:rPr>
@@ -2828,7 +3968,7 @@
           <w:sz w:val="21"/>
           <w:szCs w:val="21"/>
         </w:rPr>
-        <w:t>"diff"</w:t>
+        <w:t>"r"</w:t>
       </w:r>
       <w:r>
         <w:rPr>
@@ -2885,9 +4025,56 @@
           <w:sz w:val="21"/>
           <w:szCs w:val="21"/>
         </w:rPr>
-        <w:t>"</w:t>
-      </w:r>
-      <w:proofErr w:type="spellStart"/>
+        <w:t>"razor"</w:t>
+      </w:r>
+      <w:r>
+        <w:rPr>
+          <w:rFonts w:ascii="Consolas" w:eastAsia="Times New Roman" w:hAnsi="Consolas" w:cs="Times New Roman"/>
+          <w:color w:val="D4D4D4"/>
+          <w:sz w:val="21"/>
+          <w:szCs w:val="21"/>
+        </w:rPr>
+        <w:t>: </w:t>
+      </w:r>
+      <w:r>
+        <w:rPr>
+          <w:rFonts w:ascii="Consolas" w:eastAsia="Times New Roman" w:hAnsi="Consolas" w:cs="Times New Roman"/>
+          <w:color w:val="569CD6"/>
+          <w:sz w:val="21"/>
+          <w:szCs w:val="21"/>
+        </w:rPr>
+        <w:t>true</w:t>
+      </w:r>
+      <w:r>
+        <w:rPr>
+          <w:rFonts w:ascii="Consolas" w:eastAsia="Times New Roman" w:hAnsi="Consolas" w:cs="Times New Roman"/>
+          <w:color w:val="D4D4D4"/>
+          <w:sz w:val="21"/>
+          <w:szCs w:val="21"/>
+        </w:rPr>
+        <w:t>,</w:t>
+      </w:r>
+    </w:p>
+    <w:p>
+      <w:pPr>
+        <w:shd w:val="clear" w:color="auto" w:fill="1E1E1E"/>
+        <w:spacing w:after="0" w:line="285" w:lineRule="atLeast"/>
+        <w:rPr>
+          <w:rFonts w:ascii="Consolas" w:eastAsia="Times New Roman" w:hAnsi="Consolas" w:cs="Times New Roman"/>
+          <w:color w:val="D4D4D4"/>
+          <w:sz w:val="21"/>
+          <w:szCs w:val="21"/>
+        </w:rPr>
+      </w:pPr>
+      <w:r>
+        <w:rPr>
+          <w:rFonts w:ascii="Consolas" w:eastAsia="Times New Roman" w:hAnsi="Consolas" w:cs="Times New Roman"/>
+          <w:color w:val="D4D4D4"/>
+          <w:sz w:val="21"/>
+          <w:szCs w:val="21"/>
+        </w:rPr>
+        <w:t>            </w:t>
+      </w:r>
       <w:r>
         <w:rPr>
           <w:rFonts w:ascii="Consolas" w:eastAsia="Times New Roman" w:hAnsi="Consolas" w:cs="Times New Roman"/>
@@ -2895,9 +4082,56 @@
           <w:sz w:val="21"/>
           <w:szCs w:val="21"/>
         </w:rPr>
-        <w:t>dockerfile</w:t>
-      </w:r>
-      <w:proofErr w:type="spellEnd"/>
+        <w:t>"ruby"</w:t>
+      </w:r>
+      <w:r>
+        <w:rPr>
+          <w:rFonts w:ascii="Consolas" w:eastAsia="Times New Roman" w:hAnsi="Consolas" w:cs="Times New Roman"/>
+          <w:color w:val="D4D4D4"/>
+          <w:sz w:val="21"/>
+          <w:szCs w:val="21"/>
+        </w:rPr>
+        <w:t>: </w:t>
+      </w:r>
+      <w:r>
+        <w:rPr>
+          <w:rFonts w:ascii="Consolas" w:eastAsia="Times New Roman" w:hAnsi="Consolas" w:cs="Times New Roman"/>
+          <w:color w:val="569CD6"/>
+          <w:sz w:val="21"/>
+          <w:szCs w:val="21"/>
+        </w:rPr>
+        <w:t>true</w:t>
+      </w:r>
+      <w:r>
+        <w:rPr>
+          <w:rFonts w:ascii="Consolas" w:eastAsia="Times New Roman" w:hAnsi="Consolas" w:cs="Times New Roman"/>
+          <w:color w:val="D4D4D4"/>
+          <w:sz w:val="21"/>
+          <w:szCs w:val="21"/>
+        </w:rPr>
+        <w:t>,</w:t>
+      </w:r>
+    </w:p>
+    <w:p>
+      <w:pPr>
+        <w:shd w:val="clear" w:color="auto" w:fill="1E1E1E"/>
+        <w:spacing w:after="0" w:line="285" w:lineRule="atLeast"/>
+        <w:rPr>
+          <w:rFonts w:ascii="Consolas" w:eastAsia="Times New Roman" w:hAnsi="Consolas" w:cs="Times New Roman"/>
+          <w:color w:val="D4D4D4"/>
+          <w:sz w:val="21"/>
+          <w:szCs w:val="21"/>
+        </w:rPr>
+      </w:pPr>
+      <w:r>
+        <w:rPr>
+          <w:rFonts w:ascii="Consolas" w:eastAsia="Times New Roman" w:hAnsi="Consolas" w:cs="Times New Roman"/>
+          <w:color w:val="D4D4D4"/>
+          <w:sz w:val="21"/>
+          <w:szCs w:val="21"/>
+        </w:rPr>
+        <w:t>            </w:t>
+      </w:r>
       <w:r>
         <w:rPr>
           <w:rFonts w:ascii="Consolas" w:eastAsia="Times New Roman" w:hAnsi="Consolas" w:cs="Times New Roman"/>
@@ -2905,7 +4139,7 @@
           <w:sz w:val="21"/>
           <w:szCs w:val="21"/>
         </w:rPr>
-        <w:t>"</w:t>
+        <w:t>"rust"</w:t>
       </w:r>
       <w:r>
         <w:rPr>
@@ -2962,9 +4196,56 @@
           <w:sz w:val="21"/>
           <w:szCs w:val="21"/>
         </w:rPr>
-        <w:t>"</w:t>
-      </w:r>
-      <w:proofErr w:type="spellStart"/>
+        <w:t>"scss"</w:t>
+      </w:r>
+      <w:r>
+        <w:rPr>
+          <w:rFonts w:ascii="Consolas" w:eastAsia="Times New Roman" w:hAnsi="Consolas" w:cs="Times New Roman"/>
+          <w:color w:val="D4D4D4"/>
+          <w:sz w:val="21"/>
+          <w:szCs w:val="21"/>
+        </w:rPr>
+        <w:t>: </w:t>
+      </w:r>
+      <w:r>
+        <w:rPr>
+          <w:rFonts w:ascii="Consolas" w:eastAsia="Times New Roman" w:hAnsi="Consolas" w:cs="Times New Roman"/>
+          <w:color w:val="569CD6"/>
+          <w:sz w:val="21"/>
+          <w:szCs w:val="21"/>
+        </w:rPr>
+        <w:t>true</w:t>
+      </w:r>
+      <w:r>
+        <w:rPr>
+          <w:rFonts w:ascii="Consolas" w:eastAsia="Times New Roman" w:hAnsi="Consolas" w:cs="Times New Roman"/>
+          <w:color w:val="D4D4D4"/>
+          <w:sz w:val="21"/>
+          <w:szCs w:val="21"/>
+        </w:rPr>
+        <w:t>,</w:t>
+      </w:r>
+    </w:p>
+    <w:p>
+      <w:pPr>
+        <w:shd w:val="clear" w:color="auto" w:fill="1E1E1E"/>
+        <w:spacing w:after="0" w:line="285" w:lineRule="atLeast"/>
+        <w:rPr>
+          <w:rFonts w:ascii="Consolas" w:eastAsia="Times New Roman" w:hAnsi="Consolas" w:cs="Times New Roman"/>
+          <w:color w:val="D4D4D4"/>
+          <w:sz w:val="21"/>
+          <w:szCs w:val="21"/>
+        </w:rPr>
+      </w:pPr>
+      <w:r>
+        <w:rPr>
+          <w:rFonts w:ascii="Consolas" w:eastAsia="Times New Roman" w:hAnsi="Consolas" w:cs="Times New Roman"/>
+          <w:color w:val="D4D4D4"/>
+          <w:sz w:val="21"/>
+          <w:szCs w:val="21"/>
+        </w:rPr>
+        <w:t>            </w:t>
+      </w:r>
       <w:r>
         <w:rPr>
           <w:rFonts w:ascii="Consolas" w:eastAsia="Times New Roman" w:hAnsi="Consolas" w:cs="Times New Roman"/>
@@ -2972,9 +4253,56 @@
           <w:sz w:val="21"/>
           <w:szCs w:val="21"/>
         </w:rPr>
-        <w:t>fsharp</w:t>
-      </w:r>
-      <w:proofErr w:type="spellEnd"/>
+        <w:t>"sass"</w:t>
+      </w:r>
+      <w:r>
+        <w:rPr>
+          <w:rFonts w:ascii="Consolas" w:eastAsia="Times New Roman" w:hAnsi="Consolas" w:cs="Times New Roman"/>
+          <w:color w:val="D4D4D4"/>
+          <w:sz w:val="21"/>
+          <w:szCs w:val="21"/>
+        </w:rPr>
+        <w:t>: </w:t>
+      </w:r>
+      <w:r>
+        <w:rPr>
+          <w:rFonts w:ascii="Consolas" w:eastAsia="Times New Roman" w:hAnsi="Consolas" w:cs="Times New Roman"/>
+          <w:color w:val="569CD6"/>
+          <w:sz w:val="21"/>
+          <w:szCs w:val="21"/>
+        </w:rPr>
+        <w:t>true</w:t>
+      </w:r>
+      <w:r>
+        <w:rPr>
+          <w:rFonts w:ascii="Consolas" w:eastAsia="Times New Roman" w:hAnsi="Consolas" w:cs="Times New Roman"/>
+          <w:color w:val="D4D4D4"/>
+          <w:sz w:val="21"/>
+          <w:szCs w:val="21"/>
+        </w:rPr>
+        <w:t>,</w:t>
+      </w:r>
+    </w:p>
+    <w:p>
+      <w:pPr>
+        <w:shd w:val="clear" w:color="auto" w:fill="1E1E1E"/>
+        <w:spacing w:after="0" w:line="285" w:lineRule="atLeast"/>
+        <w:rPr>
+          <w:rFonts w:ascii="Consolas" w:eastAsia="Times New Roman" w:hAnsi="Consolas" w:cs="Times New Roman"/>
+          <w:color w:val="D4D4D4"/>
+          <w:sz w:val="21"/>
+          <w:szCs w:val="21"/>
+        </w:rPr>
+      </w:pPr>
+      <w:r>
+        <w:rPr>
+          <w:rFonts w:ascii="Consolas" w:eastAsia="Times New Roman" w:hAnsi="Consolas" w:cs="Times New Roman"/>
+          <w:color w:val="D4D4D4"/>
+          <w:sz w:val="21"/>
+          <w:szCs w:val="21"/>
+        </w:rPr>
+        <w:t>            </w:t>
+      </w:r>
       <w:r>
         <w:rPr>
           <w:rFonts w:ascii="Consolas" w:eastAsia="Times New Roman" w:hAnsi="Consolas" w:cs="Times New Roman"/>
@@ -2982,7 +4310,7 @@
           <w:sz w:val="21"/>
           <w:szCs w:val="21"/>
         </w:rPr>
-        <w:t>"</w:t>
+        <w:t>"shaderlab"</w:t>
       </w:r>
       <w:r>
         <w:rPr>
@@ -3039,7 +4367,7 @@
           <w:sz w:val="21"/>
           <w:szCs w:val="21"/>
         </w:rPr>
-        <w:t>"git-commit"</w:t>
+        <w:t>"shellscript"</w:t>
       </w:r>
       <w:r>
         <w:rPr>
@@ -3096,7 +4424,7 @@
           <w:sz w:val="21"/>
           <w:szCs w:val="21"/>
         </w:rPr>
-        <w:t>"git-rebase"</w:t>
+        <w:t>"sql"</w:t>
       </w:r>
       <w:r>
         <w:rPr>
@@ -3153,7 +4481,7 @@
           <w:sz w:val="21"/>
           <w:szCs w:val="21"/>
         </w:rPr>
-        <w:t>"go"</w:t>
+        <w:t>"swift"</w:t>
       </w:r>
       <w:r>
         <w:rPr>
@@ -3210,7 +4538,7 @@
           <w:sz w:val="21"/>
           <w:szCs w:val="21"/>
         </w:rPr>
-        <w:t>"groovy"</w:t>
+        <w:t>"typescript"</w:t>
       </w:r>
       <w:r>
         <w:rPr>
@@ -3267,7 +4595,7 @@
           <w:sz w:val="21"/>
           <w:szCs w:val="21"/>
         </w:rPr>
-        <w:t>"handlebars"</w:t>
+        <w:t>"typescriptreact"</w:t>
       </w:r>
       <w:r>
         <w:rPr>
@@ -3324,7 +4652,7 @@
           <w:sz w:val="21"/>
           <w:szCs w:val="21"/>
         </w:rPr>
-        <w:t>"html"</w:t>
+        <w:t>"tex"</w:t>
       </w:r>
       <w:r>
         <w:rPr>
@@ -3381,9 +4709,56 @@
           <w:sz w:val="21"/>
           <w:szCs w:val="21"/>
         </w:rPr>
-        <w:t>"</w:t>
-      </w:r>
-      <w:proofErr w:type="spellStart"/>
+        <w:t>"vb"</w:t>
+      </w:r>
+      <w:r>
+        <w:rPr>
+          <w:rFonts w:ascii="Consolas" w:eastAsia="Times New Roman" w:hAnsi="Consolas" w:cs="Times New Roman"/>
+          <w:color w:val="D4D4D4"/>
+          <w:sz w:val="21"/>
+          <w:szCs w:val="21"/>
+        </w:rPr>
+        <w:t>: </w:t>
+      </w:r>
+      <w:r>
+        <w:rPr>
+          <w:rFonts w:ascii="Consolas" w:eastAsia="Times New Roman" w:hAnsi="Consolas" w:cs="Times New Roman"/>
+          <w:color w:val="569CD6"/>
+          <w:sz w:val="21"/>
+          <w:szCs w:val="21"/>
+        </w:rPr>
+        <w:t>true</w:t>
+      </w:r>
+      <w:r>
+        <w:rPr>
+          <w:rFonts w:ascii="Consolas" w:eastAsia="Times New Roman" w:hAnsi="Consolas" w:cs="Times New Roman"/>
+          <w:color w:val="D4D4D4"/>
+          <w:sz w:val="21"/>
+          <w:szCs w:val="21"/>
+        </w:rPr>
+        <w:t>,</w:t>
+      </w:r>
+    </w:p>
+    <w:p>
+      <w:pPr>
+        <w:shd w:val="clear" w:color="auto" w:fill="1E1E1E"/>
+        <w:spacing w:after="0" w:line="285" w:lineRule="atLeast"/>
+        <w:rPr>
+          <w:rFonts w:ascii="Consolas" w:eastAsia="Times New Roman" w:hAnsi="Consolas" w:cs="Times New Roman"/>
+          <w:color w:val="D4D4D4"/>
+          <w:sz w:val="21"/>
+          <w:szCs w:val="21"/>
+        </w:rPr>
+      </w:pPr>
+      <w:r>
+        <w:rPr>
+          <w:rFonts w:ascii="Consolas" w:eastAsia="Times New Roman" w:hAnsi="Consolas" w:cs="Times New Roman"/>
+          <w:color w:val="D4D4D4"/>
+          <w:sz w:val="21"/>
+          <w:szCs w:val="21"/>
+        </w:rPr>
+        <w:t>            </w:t>
+      </w:r>
       <w:r>
         <w:rPr>
           <w:rFonts w:ascii="Consolas" w:eastAsia="Times New Roman" w:hAnsi="Consolas" w:cs="Times New Roman"/>
@@ -3391,9 +4766,56 @@
           <w:sz w:val="21"/>
           <w:szCs w:val="21"/>
         </w:rPr>
-        <w:t>ini</w:t>
-      </w:r>
-      <w:proofErr w:type="spellEnd"/>
+        <w:t>"xml"</w:t>
+      </w:r>
+      <w:r>
+        <w:rPr>
+          <w:rFonts w:ascii="Consolas" w:eastAsia="Times New Roman" w:hAnsi="Consolas" w:cs="Times New Roman"/>
+          <w:color w:val="D4D4D4"/>
+          <w:sz w:val="21"/>
+          <w:szCs w:val="21"/>
+        </w:rPr>
+        <w:t>: </w:t>
+      </w:r>
+      <w:r>
+        <w:rPr>
+          <w:rFonts w:ascii="Consolas" w:eastAsia="Times New Roman" w:hAnsi="Consolas" w:cs="Times New Roman"/>
+          <w:color w:val="569CD6"/>
+          <w:sz w:val="21"/>
+          <w:szCs w:val="21"/>
+        </w:rPr>
+        <w:t>true</w:t>
+      </w:r>
+      <w:r>
+        <w:rPr>
+          <w:rFonts w:ascii="Consolas" w:eastAsia="Times New Roman" w:hAnsi="Consolas" w:cs="Times New Roman"/>
+          <w:color w:val="D4D4D4"/>
+          <w:sz w:val="21"/>
+          <w:szCs w:val="21"/>
+        </w:rPr>
+        <w:t>,</w:t>
+      </w:r>
+    </w:p>
+    <w:p>
+      <w:pPr>
+        <w:shd w:val="clear" w:color="auto" w:fill="1E1E1E"/>
+        <w:spacing w:after="0" w:line="285" w:lineRule="atLeast"/>
+        <w:rPr>
+          <w:rFonts w:ascii="Consolas" w:eastAsia="Times New Roman" w:hAnsi="Consolas" w:cs="Times New Roman"/>
+          <w:color w:val="D4D4D4"/>
+          <w:sz w:val="21"/>
+          <w:szCs w:val="21"/>
+        </w:rPr>
+      </w:pPr>
+      <w:r>
+        <w:rPr>
+          <w:rFonts w:ascii="Consolas" w:eastAsia="Times New Roman" w:hAnsi="Consolas" w:cs="Times New Roman"/>
+          <w:color w:val="D4D4D4"/>
+          <w:sz w:val="21"/>
+          <w:szCs w:val="21"/>
+        </w:rPr>
+        <w:t>            </w:t>
+      </w:r>
       <w:r>
         <w:rPr>
           <w:rFonts w:ascii="Consolas" w:eastAsia="Times New Roman" w:hAnsi="Consolas" w:cs="Times New Roman"/>
@@ -3401,7 +4823,7 @@
           <w:sz w:val="21"/>
           <w:szCs w:val="21"/>
         </w:rPr>
-        <w:t>"</w:t>
+        <w:t>"xsl"</w:t>
       </w:r>
       <w:r>
         <w:rPr>
@@ -3458,2208 +4880,7 @@
           <w:sz w:val="21"/>
           <w:szCs w:val="21"/>
         </w:rPr>
-        <w:t>"java"</w:t>
-      </w:r>
-      <w:r>
-        <w:rPr>
-          <w:rFonts w:ascii="Consolas" w:eastAsia="Times New Roman" w:hAnsi="Consolas" w:cs="Times New Roman"/>
-          <w:color w:val="D4D4D4"/>
-          <w:sz w:val="21"/>
-          <w:szCs w:val="21"/>
-        </w:rPr>
-        <w:t>: </w:t>
-      </w:r>
-      <w:r>
-        <w:rPr>
-          <w:rFonts w:ascii="Consolas" w:eastAsia="Times New Roman" w:hAnsi="Consolas" w:cs="Times New Roman"/>
-          <w:color w:val="569CD6"/>
-          <w:sz w:val="21"/>
-          <w:szCs w:val="21"/>
-        </w:rPr>
-        <w:t>true</w:t>
-      </w:r>
-      <w:r>
-        <w:rPr>
-          <w:rFonts w:ascii="Consolas" w:eastAsia="Times New Roman" w:hAnsi="Consolas" w:cs="Times New Roman"/>
-          <w:color w:val="D4D4D4"/>
-          <w:sz w:val="21"/>
-          <w:szCs w:val="21"/>
-        </w:rPr>
-        <w:t>,</w:t>
-      </w:r>
-    </w:p>
-    <w:p>
-      <w:pPr>
-        <w:shd w:val="clear" w:color="auto" w:fill="1E1E1E"/>
-        <w:spacing w:after="0" w:line="285" w:lineRule="atLeast"/>
-        <w:rPr>
-          <w:rFonts w:ascii="Consolas" w:eastAsia="Times New Roman" w:hAnsi="Consolas" w:cs="Times New Roman"/>
-          <w:color w:val="D4D4D4"/>
-          <w:sz w:val="21"/>
-          <w:szCs w:val="21"/>
-        </w:rPr>
-      </w:pPr>
-      <w:r>
-        <w:rPr>
-          <w:rFonts w:ascii="Consolas" w:eastAsia="Times New Roman" w:hAnsi="Consolas" w:cs="Times New Roman"/>
-          <w:color w:val="D4D4D4"/>
-          <w:sz w:val="21"/>
-          <w:szCs w:val="21"/>
-        </w:rPr>
-        <w:t>            </w:t>
-      </w:r>
-      <w:r>
-        <w:rPr>
-          <w:rFonts w:ascii="Consolas" w:eastAsia="Times New Roman" w:hAnsi="Consolas" w:cs="Times New Roman"/>
-          <w:color w:val="9CDCFE"/>
-          <w:sz w:val="21"/>
-          <w:szCs w:val="21"/>
-        </w:rPr>
-        <w:t>"</w:t>
-      </w:r>
-      <w:proofErr w:type="spellStart"/>
-      <w:r>
-        <w:rPr>
-          <w:rFonts w:ascii="Consolas" w:eastAsia="Times New Roman" w:hAnsi="Consolas" w:cs="Times New Roman"/>
-          <w:color w:val="9CDCFE"/>
-          <w:sz w:val="21"/>
-          <w:szCs w:val="21"/>
-        </w:rPr>
-        <w:t>javascript</w:t>
-      </w:r>
-      <w:proofErr w:type="spellEnd"/>
-      <w:r>
-        <w:rPr>
-          <w:rFonts w:ascii="Consolas" w:eastAsia="Times New Roman" w:hAnsi="Consolas" w:cs="Times New Roman"/>
-          <w:color w:val="9CDCFE"/>
-          <w:sz w:val="21"/>
-          <w:szCs w:val="21"/>
-        </w:rPr>
-        <w:t>"</w:t>
-      </w:r>
-      <w:r>
-        <w:rPr>
-          <w:rFonts w:ascii="Consolas" w:eastAsia="Times New Roman" w:hAnsi="Consolas" w:cs="Times New Roman"/>
-          <w:color w:val="D4D4D4"/>
-          <w:sz w:val="21"/>
-          <w:szCs w:val="21"/>
-        </w:rPr>
-        <w:t>: </w:t>
-      </w:r>
-      <w:r>
-        <w:rPr>
-          <w:rFonts w:ascii="Consolas" w:eastAsia="Times New Roman" w:hAnsi="Consolas" w:cs="Times New Roman"/>
-          <w:color w:val="569CD6"/>
-          <w:sz w:val="21"/>
-          <w:szCs w:val="21"/>
-        </w:rPr>
-        <w:t>true</w:t>
-      </w:r>
-      <w:r>
-        <w:rPr>
-          <w:rFonts w:ascii="Consolas" w:eastAsia="Times New Roman" w:hAnsi="Consolas" w:cs="Times New Roman"/>
-          <w:color w:val="D4D4D4"/>
-          <w:sz w:val="21"/>
-          <w:szCs w:val="21"/>
-        </w:rPr>
-        <w:t>,</w:t>
-      </w:r>
-    </w:p>
-    <w:p>
-      <w:pPr>
-        <w:shd w:val="clear" w:color="auto" w:fill="1E1E1E"/>
-        <w:spacing w:after="0" w:line="285" w:lineRule="atLeast"/>
-        <w:rPr>
-          <w:rFonts w:ascii="Consolas" w:eastAsia="Times New Roman" w:hAnsi="Consolas" w:cs="Times New Roman"/>
-          <w:color w:val="D4D4D4"/>
-          <w:sz w:val="21"/>
-          <w:szCs w:val="21"/>
-        </w:rPr>
-      </w:pPr>
-      <w:r>
-        <w:rPr>
-          <w:rFonts w:ascii="Consolas" w:eastAsia="Times New Roman" w:hAnsi="Consolas" w:cs="Times New Roman"/>
-          <w:color w:val="D4D4D4"/>
-          <w:sz w:val="21"/>
-          <w:szCs w:val="21"/>
-        </w:rPr>
-        <w:t>            </w:t>
-      </w:r>
-      <w:r>
-        <w:rPr>
-          <w:rFonts w:ascii="Consolas" w:eastAsia="Times New Roman" w:hAnsi="Consolas" w:cs="Times New Roman"/>
-          <w:color w:val="9CDCFE"/>
-          <w:sz w:val="21"/>
-          <w:szCs w:val="21"/>
-        </w:rPr>
-        <w:t>"</w:t>
-      </w:r>
-      <w:proofErr w:type="spellStart"/>
-      <w:r>
-        <w:rPr>
-          <w:rFonts w:ascii="Consolas" w:eastAsia="Times New Roman" w:hAnsi="Consolas" w:cs="Times New Roman"/>
-          <w:color w:val="9CDCFE"/>
-          <w:sz w:val="21"/>
-          <w:szCs w:val="21"/>
-        </w:rPr>
-        <w:t>javascriptreact</w:t>
-      </w:r>
-      <w:proofErr w:type="spellEnd"/>
-      <w:r>
-        <w:rPr>
-          <w:rFonts w:ascii="Consolas" w:eastAsia="Times New Roman" w:hAnsi="Consolas" w:cs="Times New Roman"/>
-          <w:color w:val="9CDCFE"/>
-          <w:sz w:val="21"/>
-          <w:szCs w:val="21"/>
-        </w:rPr>
-        <w:t>"</w:t>
-      </w:r>
-      <w:r>
-        <w:rPr>
-          <w:rFonts w:ascii="Consolas" w:eastAsia="Times New Roman" w:hAnsi="Consolas" w:cs="Times New Roman"/>
-          <w:color w:val="D4D4D4"/>
-          <w:sz w:val="21"/>
-          <w:szCs w:val="21"/>
-        </w:rPr>
-        <w:t>: </w:t>
-      </w:r>
-      <w:r>
-        <w:rPr>
-          <w:rFonts w:ascii="Consolas" w:eastAsia="Times New Roman" w:hAnsi="Consolas" w:cs="Times New Roman"/>
-          <w:color w:val="569CD6"/>
-          <w:sz w:val="21"/>
-          <w:szCs w:val="21"/>
-        </w:rPr>
-        <w:t>true</w:t>
-      </w:r>
-      <w:r>
-        <w:rPr>
-          <w:rFonts w:ascii="Consolas" w:eastAsia="Times New Roman" w:hAnsi="Consolas" w:cs="Times New Roman"/>
-          <w:color w:val="D4D4D4"/>
-          <w:sz w:val="21"/>
-          <w:szCs w:val="21"/>
-        </w:rPr>
-        <w:t>,</w:t>
-      </w:r>
-    </w:p>
-    <w:p>
-      <w:pPr>
-        <w:shd w:val="clear" w:color="auto" w:fill="1E1E1E"/>
-        <w:spacing w:after="0" w:line="285" w:lineRule="atLeast"/>
-        <w:rPr>
-          <w:rFonts w:ascii="Consolas" w:eastAsia="Times New Roman" w:hAnsi="Consolas" w:cs="Times New Roman"/>
-          <w:color w:val="D4D4D4"/>
-          <w:sz w:val="21"/>
-          <w:szCs w:val="21"/>
-        </w:rPr>
-      </w:pPr>
-      <w:r>
-        <w:rPr>
-          <w:rFonts w:ascii="Consolas" w:eastAsia="Times New Roman" w:hAnsi="Consolas" w:cs="Times New Roman"/>
-          <w:color w:val="D4D4D4"/>
-          <w:sz w:val="21"/>
-          <w:szCs w:val="21"/>
-        </w:rPr>
-        <w:t>            </w:t>
-      </w:r>
-      <w:r>
-        <w:rPr>
-          <w:rFonts w:ascii="Consolas" w:eastAsia="Times New Roman" w:hAnsi="Consolas" w:cs="Times New Roman"/>
-          <w:color w:val="9CDCFE"/>
-          <w:sz w:val="21"/>
-          <w:szCs w:val="21"/>
-        </w:rPr>
-        <w:t>"json"</w:t>
-      </w:r>
-      <w:r>
-        <w:rPr>
-          <w:rFonts w:ascii="Consolas" w:eastAsia="Times New Roman" w:hAnsi="Consolas" w:cs="Times New Roman"/>
-          <w:color w:val="D4D4D4"/>
-          <w:sz w:val="21"/>
-          <w:szCs w:val="21"/>
-        </w:rPr>
-        <w:t>: </w:t>
-      </w:r>
-      <w:r>
-        <w:rPr>
-          <w:rFonts w:ascii="Consolas" w:eastAsia="Times New Roman" w:hAnsi="Consolas" w:cs="Times New Roman"/>
-          <w:color w:val="569CD6"/>
-          <w:sz w:val="21"/>
-          <w:szCs w:val="21"/>
-        </w:rPr>
-        <w:t>true</w:t>
-      </w:r>
-      <w:r>
-        <w:rPr>
-          <w:rFonts w:ascii="Consolas" w:eastAsia="Times New Roman" w:hAnsi="Consolas" w:cs="Times New Roman"/>
-          <w:color w:val="D4D4D4"/>
-          <w:sz w:val="21"/>
-          <w:szCs w:val="21"/>
-        </w:rPr>
-        <w:t>,</w:t>
-      </w:r>
-    </w:p>
-    <w:p>
-      <w:pPr>
-        <w:shd w:val="clear" w:color="auto" w:fill="1E1E1E"/>
-        <w:spacing w:after="0" w:line="285" w:lineRule="atLeast"/>
-        <w:rPr>
-          <w:rFonts w:ascii="Consolas" w:eastAsia="Times New Roman" w:hAnsi="Consolas" w:cs="Times New Roman"/>
-          <w:color w:val="D4D4D4"/>
-          <w:sz w:val="21"/>
-          <w:szCs w:val="21"/>
-        </w:rPr>
-      </w:pPr>
-      <w:r>
-        <w:rPr>
-          <w:rFonts w:ascii="Consolas" w:eastAsia="Times New Roman" w:hAnsi="Consolas" w:cs="Times New Roman"/>
-          <w:color w:val="D4D4D4"/>
-          <w:sz w:val="21"/>
-          <w:szCs w:val="21"/>
-        </w:rPr>
-        <w:t>            </w:t>
-      </w:r>
-      <w:r>
-        <w:rPr>
-          <w:rFonts w:ascii="Consolas" w:eastAsia="Times New Roman" w:hAnsi="Consolas" w:cs="Times New Roman"/>
-          <w:color w:val="9CDCFE"/>
-          <w:sz w:val="21"/>
-          <w:szCs w:val="21"/>
-        </w:rPr>
-        <w:t>"</w:t>
-      </w:r>
-      <w:proofErr w:type="spellStart"/>
-      <w:r>
-        <w:rPr>
-          <w:rFonts w:ascii="Consolas" w:eastAsia="Times New Roman" w:hAnsi="Consolas" w:cs="Times New Roman"/>
-          <w:color w:val="9CDCFE"/>
-          <w:sz w:val="21"/>
-          <w:szCs w:val="21"/>
-        </w:rPr>
-        <w:t>jsonc</w:t>
-      </w:r>
-      <w:proofErr w:type="spellEnd"/>
-      <w:r>
-        <w:rPr>
-          <w:rFonts w:ascii="Consolas" w:eastAsia="Times New Roman" w:hAnsi="Consolas" w:cs="Times New Roman"/>
-          <w:color w:val="9CDCFE"/>
-          <w:sz w:val="21"/>
-          <w:szCs w:val="21"/>
-        </w:rPr>
-        <w:t>"</w:t>
-      </w:r>
-      <w:r>
-        <w:rPr>
-          <w:rFonts w:ascii="Consolas" w:eastAsia="Times New Roman" w:hAnsi="Consolas" w:cs="Times New Roman"/>
-          <w:color w:val="D4D4D4"/>
-          <w:sz w:val="21"/>
-          <w:szCs w:val="21"/>
-        </w:rPr>
-        <w:t>: </w:t>
-      </w:r>
-      <w:r>
-        <w:rPr>
-          <w:rFonts w:ascii="Consolas" w:eastAsia="Times New Roman" w:hAnsi="Consolas" w:cs="Times New Roman"/>
-          <w:color w:val="569CD6"/>
-          <w:sz w:val="21"/>
-          <w:szCs w:val="21"/>
-        </w:rPr>
-        <w:t>true</w:t>
-      </w:r>
-      <w:r>
-        <w:rPr>
-          <w:rFonts w:ascii="Consolas" w:eastAsia="Times New Roman" w:hAnsi="Consolas" w:cs="Times New Roman"/>
-          <w:color w:val="D4D4D4"/>
-          <w:sz w:val="21"/>
-          <w:szCs w:val="21"/>
-        </w:rPr>
-        <w:t>,</w:t>
-      </w:r>
-    </w:p>
-    <w:p>
-      <w:pPr>
-        <w:shd w:val="clear" w:color="auto" w:fill="1E1E1E"/>
-        <w:spacing w:after="0" w:line="285" w:lineRule="atLeast"/>
-        <w:rPr>
-          <w:rFonts w:ascii="Consolas" w:eastAsia="Times New Roman" w:hAnsi="Consolas" w:cs="Times New Roman"/>
-          <w:color w:val="D4D4D4"/>
-          <w:sz w:val="21"/>
-          <w:szCs w:val="21"/>
-        </w:rPr>
-      </w:pPr>
-      <w:r>
-        <w:rPr>
-          <w:rFonts w:ascii="Consolas" w:eastAsia="Times New Roman" w:hAnsi="Consolas" w:cs="Times New Roman"/>
-          <w:color w:val="D4D4D4"/>
-          <w:sz w:val="21"/>
-          <w:szCs w:val="21"/>
-        </w:rPr>
-        <w:t>            </w:t>
-      </w:r>
-      <w:r>
-        <w:rPr>
-          <w:rFonts w:ascii="Consolas" w:eastAsia="Times New Roman" w:hAnsi="Consolas" w:cs="Times New Roman"/>
-          <w:color w:val="9CDCFE"/>
-          <w:sz w:val="21"/>
-          <w:szCs w:val="21"/>
-        </w:rPr>
-        <w:t>"latex"</w:t>
-      </w:r>
-      <w:r>
-        <w:rPr>
-          <w:rFonts w:ascii="Consolas" w:eastAsia="Times New Roman" w:hAnsi="Consolas" w:cs="Times New Roman"/>
-          <w:color w:val="D4D4D4"/>
-          <w:sz w:val="21"/>
-          <w:szCs w:val="21"/>
-        </w:rPr>
-        <w:t>: </w:t>
-      </w:r>
-      <w:r>
-        <w:rPr>
-          <w:rFonts w:ascii="Consolas" w:eastAsia="Times New Roman" w:hAnsi="Consolas" w:cs="Times New Roman"/>
-          <w:color w:val="569CD6"/>
-          <w:sz w:val="21"/>
-          <w:szCs w:val="21"/>
-        </w:rPr>
-        <w:t>true</w:t>
-      </w:r>
-      <w:r>
-        <w:rPr>
-          <w:rFonts w:ascii="Consolas" w:eastAsia="Times New Roman" w:hAnsi="Consolas" w:cs="Times New Roman"/>
-          <w:color w:val="D4D4D4"/>
-          <w:sz w:val="21"/>
-          <w:szCs w:val="21"/>
-        </w:rPr>
-        <w:t>,</w:t>
-      </w:r>
-    </w:p>
-    <w:p>
-      <w:pPr>
-        <w:shd w:val="clear" w:color="auto" w:fill="1E1E1E"/>
-        <w:spacing w:after="0" w:line="285" w:lineRule="atLeast"/>
-        <w:rPr>
-          <w:rFonts w:ascii="Consolas" w:eastAsia="Times New Roman" w:hAnsi="Consolas" w:cs="Times New Roman"/>
-          <w:color w:val="D4D4D4"/>
-          <w:sz w:val="21"/>
-          <w:szCs w:val="21"/>
-        </w:rPr>
-      </w:pPr>
-      <w:r>
-        <w:rPr>
-          <w:rFonts w:ascii="Consolas" w:eastAsia="Times New Roman" w:hAnsi="Consolas" w:cs="Times New Roman"/>
-          <w:color w:val="D4D4D4"/>
-          <w:sz w:val="21"/>
-          <w:szCs w:val="21"/>
-        </w:rPr>
-        <w:t>            </w:t>
-      </w:r>
-      <w:r>
-        <w:rPr>
-          <w:rFonts w:ascii="Consolas" w:eastAsia="Times New Roman" w:hAnsi="Consolas" w:cs="Times New Roman"/>
-          <w:color w:val="9CDCFE"/>
-          <w:sz w:val="21"/>
-          <w:szCs w:val="21"/>
-        </w:rPr>
-        <w:t>"less"</w:t>
-      </w:r>
-      <w:r>
-        <w:rPr>
-          <w:rFonts w:ascii="Consolas" w:eastAsia="Times New Roman" w:hAnsi="Consolas" w:cs="Times New Roman"/>
-          <w:color w:val="D4D4D4"/>
-          <w:sz w:val="21"/>
-          <w:szCs w:val="21"/>
-        </w:rPr>
-        <w:t>: </w:t>
-      </w:r>
-      <w:r>
-        <w:rPr>
-          <w:rFonts w:ascii="Consolas" w:eastAsia="Times New Roman" w:hAnsi="Consolas" w:cs="Times New Roman"/>
-          <w:color w:val="569CD6"/>
-          <w:sz w:val="21"/>
-          <w:szCs w:val="21"/>
-        </w:rPr>
-        <w:t>true</w:t>
-      </w:r>
-      <w:r>
-        <w:rPr>
-          <w:rFonts w:ascii="Consolas" w:eastAsia="Times New Roman" w:hAnsi="Consolas" w:cs="Times New Roman"/>
-          <w:color w:val="D4D4D4"/>
-          <w:sz w:val="21"/>
-          <w:szCs w:val="21"/>
-        </w:rPr>
-        <w:t>,</w:t>
-      </w:r>
-    </w:p>
-    <w:p>
-      <w:pPr>
-        <w:shd w:val="clear" w:color="auto" w:fill="1E1E1E"/>
-        <w:spacing w:after="0" w:line="285" w:lineRule="atLeast"/>
-        <w:rPr>
-          <w:rFonts w:ascii="Consolas" w:eastAsia="Times New Roman" w:hAnsi="Consolas" w:cs="Times New Roman"/>
-          <w:color w:val="D4D4D4"/>
-          <w:sz w:val="21"/>
-          <w:szCs w:val="21"/>
-        </w:rPr>
-      </w:pPr>
-      <w:r>
-        <w:rPr>
-          <w:rFonts w:ascii="Consolas" w:eastAsia="Times New Roman" w:hAnsi="Consolas" w:cs="Times New Roman"/>
-          <w:color w:val="D4D4D4"/>
-          <w:sz w:val="21"/>
-          <w:szCs w:val="21"/>
-        </w:rPr>
-        <w:t>            </w:t>
-      </w:r>
-      <w:r>
-        <w:rPr>
-          <w:rFonts w:ascii="Consolas" w:eastAsia="Times New Roman" w:hAnsi="Consolas" w:cs="Times New Roman"/>
-          <w:color w:val="9CDCFE"/>
-          <w:sz w:val="21"/>
-          <w:szCs w:val="21"/>
-        </w:rPr>
-        <w:t>"</w:t>
-      </w:r>
-      <w:proofErr w:type="spellStart"/>
-      <w:r>
-        <w:rPr>
-          <w:rFonts w:ascii="Consolas" w:eastAsia="Times New Roman" w:hAnsi="Consolas" w:cs="Times New Roman"/>
-          <w:color w:val="9CDCFE"/>
-          <w:sz w:val="21"/>
-          <w:szCs w:val="21"/>
-        </w:rPr>
-        <w:t>lua</w:t>
-      </w:r>
-      <w:proofErr w:type="spellEnd"/>
-      <w:r>
-        <w:rPr>
-          <w:rFonts w:ascii="Consolas" w:eastAsia="Times New Roman" w:hAnsi="Consolas" w:cs="Times New Roman"/>
-          <w:color w:val="9CDCFE"/>
-          <w:sz w:val="21"/>
-          <w:szCs w:val="21"/>
-        </w:rPr>
-        <w:t>"</w:t>
-      </w:r>
-      <w:r>
-        <w:rPr>
-          <w:rFonts w:ascii="Consolas" w:eastAsia="Times New Roman" w:hAnsi="Consolas" w:cs="Times New Roman"/>
-          <w:color w:val="D4D4D4"/>
-          <w:sz w:val="21"/>
-          <w:szCs w:val="21"/>
-        </w:rPr>
-        <w:t>: </w:t>
-      </w:r>
-      <w:r>
-        <w:rPr>
-          <w:rFonts w:ascii="Consolas" w:eastAsia="Times New Roman" w:hAnsi="Consolas" w:cs="Times New Roman"/>
-          <w:color w:val="569CD6"/>
-          <w:sz w:val="21"/>
-          <w:szCs w:val="21"/>
-        </w:rPr>
-        <w:t>true</w:t>
-      </w:r>
-      <w:r>
-        <w:rPr>
-          <w:rFonts w:ascii="Consolas" w:eastAsia="Times New Roman" w:hAnsi="Consolas" w:cs="Times New Roman"/>
-          <w:color w:val="D4D4D4"/>
-          <w:sz w:val="21"/>
-          <w:szCs w:val="21"/>
-        </w:rPr>
-        <w:t>,</w:t>
-      </w:r>
-    </w:p>
-    <w:p>
-      <w:pPr>
-        <w:shd w:val="clear" w:color="auto" w:fill="1E1E1E"/>
-        <w:spacing w:after="0" w:line="285" w:lineRule="atLeast"/>
-        <w:rPr>
-          <w:rFonts w:ascii="Consolas" w:eastAsia="Times New Roman" w:hAnsi="Consolas" w:cs="Times New Roman"/>
-          <w:color w:val="D4D4D4"/>
-          <w:sz w:val="21"/>
-          <w:szCs w:val="21"/>
-        </w:rPr>
-      </w:pPr>
-      <w:r>
-        <w:rPr>
-          <w:rFonts w:ascii="Consolas" w:eastAsia="Times New Roman" w:hAnsi="Consolas" w:cs="Times New Roman"/>
-          <w:color w:val="D4D4D4"/>
-          <w:sz w:val="21"/>
-          <w:szCs w:val="21"/>
-        </w:rPr>
-        <w:t>            </w:t>
-      </w:r>
-      <w:r>
-        <w:rPr>
-          <w:rFonts w:ascii="Consolas" w:eastAsia="Times New Roman" w:hAnsi="Consolas" w:cs="Times New Roman"/>
-          <w:color w:val="9CDCFE"/>
-          <w:sz w:val="21"/>
-          <w:szCs w:val="21"/>
-        </w:rPr>
-        <w:t>"</w:t>
-      </w:r>
-      <w:proofErr w:type="spellStart"/>
-      <w:r>
-        <w:rPr>
-          <w:rFonts w:ascii="Consolas" w:eastAsia="Times New Roman" w:hAnsi="Consolas" w:cs="Times New Roman"/>
-          <w:color w:val="9CDCFE"/>
-          <w:sz w:val="21"/>
-          <w:szCs w:val="21"/>
-        </w:rPr>
-        <w:t>makefile</w:t>
-      </w:r>
-      <w:proofErr w:type="spellEnd"/>
-      <w:r>
-        <w:rPr>
-          <w:rFonts w:ascii="Consolas" w:eastAsia="Times New Roman" w:hAnsi="Consolas" w:cs="Times New Roman"/>
-          <w:color w:val="9CDCFE"/>
-          <w:sz w:val="21"/>
-          <w:szCs w:val="21"/>
-        </w:rPr>
-        <w:t>"</w:t>
-      </w:r>
-      <w:r>
-        <w:rPr>
-          <w:rFonts w:ascii="Consolas" w:eastAsia="Times New Roman" w:hAnsi="Consolas" w:cs="Times New Roman"/>
-          <w:color w:val="D4D4D4"/>
-          <w:sz w:val="21"/>
-          <w:szCs w:val="21"/>
-        </w:rPr>
-        <w:t>: </w:t>
-      </w:r>
-      <w:r>
-        <w:rPr>
-          <w:rFonts w:ascii="Consolas" w:eastAsia="Times New Roman" w:hAnsi="Consolas" w:cs="Times New Roman"/>
-          <w:color w:val="569CD6"/>
-          <w:sz w:val="21"/>
-          <w:szCs w:val="21"/>
-        </w:rPr>
-        <w:t>true</w:t>
-      </w:r>
-      <w:r>
-        <w:rPr>
-          <w:rFonts w:ascii="Consolas" w:eastAsia="Times New Roman" w:hAnsi="Consolas" w:cs="Times New Roman"/>
-          <w:color w:val="D4D4D4"/>
-          <w:sz w:val="21"/>
-          <w:szCs w:val="21"/>
-        </w:rPr>
-        <w:t>,</w:t>
-      </w:r>
-    </w:p>
-    <w:p>
-      <w:pPr>
-        <w:shd w:val="clear" w:color="auto" w:fill="1E1E1E"/>
-        <w:spacing w:after="0" w:line="285" w:lineRule="atLeast"/>
-        <w:rPr>
-          <w:rFonts w:ascii="Consolas" w:eastAsia="Times New Roman" w:hAnsi="Consolas" w:cs="Times New Roman"/>
-          <w:color w:val="D4D4D4"/>
-          <w:sz w:val="21"/>
-          <w:szCs w:val="21"/>
-        </w:rPr>
-      </w:pPr>
-      <w:r>
-        <w:rPr>
-          <w:rFonts w:ascii="Consolas" w:eastAsia="Times New Roman" w:hAnsi="Consolas" w:cs="Times New Roman"/>
-          <w:color w:val="D4D4D4"/>
-          <w:sz w:val="21"/>
-          <w:szCs w:val="21"/>
-        </w:rPr>
-        <w:t>            </w:t>
-      </w:r>
-      <w:r>
-        <w:rPr>
-          <w:rFonts w:ascii="Consolas" w:eastAsia="Times New Roman" w:hAnsi="Consolas" w:cs="Times New Roman"/>
-          <w:color w:val="9CDCFE"/>
-          <w:sz w:val="21"/>
-          <w:szCs w:val="21"/>
-        </w:rPr>
-        <w:t>"markdown"</w:t>
-      </w:r>
-      <w:r>
-        <w:rPr>
-          <w:rFonts w:ascii="Consolas" w:eastAsia="Times New Roman" w:hAnsi="Consolas" w:cs="Times New Roman"/>
-          <w:color w:val="D4D4D4"/>
-          <w:sz w:val="21"/>
-          <w:szCs w:val="21"/>
-        </w:rPr>
-        <w:t>: </w:t>
-      </w:r>
-      <w:r>
-        <w:rPr>
-          <w:rFonts w:ascii="Consolas" w:eastAsia="Times New Roman" w:hAnsi="Consolas" w:cs="Times New Roman"/>
-          <w:color w:val="569CD6"/>
-          <w:sz w:val="21"/>
-          <w:szCs w:val="21"/>
-        </w:rPr>
-        <w:t>true</w:t>
-      </w:r>
-      <w:r>
-        <w:rPr>
-          <w:rFonts w:ascii="Consolas" w:eastAsia="Times New Roman" w:hAnsi="Consolas" w:cs="Times New Roman"/>
-          <w:color w:val="D4D4D4"/>
-          <w:sz w:val="21"/>
-          <w:szCs w:val="21"/>
-        </w:rPr>
-        <w:t>,</w:t>
-      </w:r>
-    </w:p>
-    <w:p>
-      <w:pPr>
-        <w:shd w:val="clear" w:color="auto" w:fill="1E1E1E"/>
-        <w:spacing w:after="0" w:line="285" w:lineRule="atLeast"/>
-        <w:rPr>
-          <w:rFonts w:ascii="Consolas" w:eastAsia="Times New Roman" w:hAnsi="Consolas" w:cs="Times New Roman"/>
-          <w:color w:val="D4D4D4"/>
-          <w:sz w:val="21"/>
-          <w:szCs w:val="21"/>
-        </w:rPr>
-      </w:pPr>
-      <w:r>
-        <w:rPr>
-          <w:rFonts w:ascii="Consolas" w:eastAsia="Times New Roman" w:hAnsi="Consolas" w:cs="Times New Roman"/>
-          <w:color w:val="D4D4D4"/>
-          <w:sz w:val="21"/>
-          <w:szCs w:val="21"/>
-        </w:rPr>
-        <w:t>            </w:t>
-      </w:r>
-      <w:r>
-        <w:rPr>
-          <w:rFonts w:ascii="Consolas" w:eastAsia="Times New Roman" w:hAnsi="Consolas" w:cs="Times New Roman"/>
-          <w:color w:val="9CDCFE"/>
-          <w:sz w:val="21"/>
-          <w:szCs w:val="21"/>
-        </w:rPr>
-        <w:t>"objective-c"</w:t>
-      </w:r>
-      <w:r>
-        <w:rPr>
-          <w:rFonts w:ascii="Consolas" w:eastAsia="Times New Roman" w:hAnsi="Consolas" w:cs="Times New Roman"/>
-          <w:color w:val="D4D4D4"/>
-          <w:sz w:val="21"/>
-          <w:szCs w:val="21"/>
-        </w:rPr>
-        <w:t>: </w:t>
-      </w:r>
-      <w:r>
-        <w:rPr>
-          <w:rFonts w:ascii="Consolas" w:eastAsia="Times New Roman" w:hAnsi="Consolas" w:cs="Times New Roman"/>
-          <w:color w:val="569CD6"/>
-          <w:sz w:val="21"/>
-          <w:szCs w:val="21"/>
-        </w:rPr>
-        <w:t>true</w:t>
-      </w:r>
-      <w:r>
-        <w:rPr>
-          <w:rFonts w:ascii="Consolas" w:eastAsia="Times New Roman" w:hAnsi="Consolas" w:cs="Times New Roman"/>
-          <w:color w:val="D4D4D4"/>
-          <w:sz w:val="21"/>
-          <w:szCs w:val="21"/>
-        </w:rPr>
-        <w:t>,</w:t>
-      </w:r>
-    </w:p>
-    <w:p>
-      <w:pPr>
-        <w:shd w:val="clear" w:color="auto" w:fill="1E1E1E"/>
-        <w:spacing w:after="0" w:line="285" w:lineRule="atLeast"/>
-        <w:rPr>
-          <w:rFonts w:ascii="Consolas" w:eastAsia="Times New Roman" w:hAnsi="Consolas" w:cs="Times New Roman"/>
-          <w:color w:val="D4D4D4"/>
-          <w:sz w:val="21"/>
-          <w:szCs w:val="21"/>
-        </w:rPr>
-      </w:pPr>
-      <w:r>
-        <w:rPr>
-          <w:rFonts w:ascii="Consolas" w:eastAsia="Times New Roman" w:hAnsi="Consolas" w:cs="Times New Roman"/>
-          <w:color w:val="D4D4D4"/>
-          <w:sz w:val="21"/>
-          <w:szCs w:val="21"/>
-        </w:rPr>
-        <w:t>            </w:t>
-      </w:r>
-      <w:r>
-        <w:rPr>
-          <w:rFonts w:ascii="Consolas" w:eastAsia="Times New Roman" w:hAnsi="Consolas" w:cs="Times New Roman"/>
-          <w:color w:val="9CDCFE"/>
-          <w:sz w:val="21"/>
-          <w:szCs w:val="21"/>
-        </w:rPr>
-        <w:t>"objective-</w:t>
-      </w:r>
-      <w:proofErr w:type="spellStart"/>
-      <w:r>
-        <w:rPr>
-          <w:rFonts w:ascii="Consolas" w:eastAsia="Times New Roman" w:hAnsi="Consolas" w:cs="Times New Roman"/>
-          <w:color w:val="9CDCFE"/>
-          <w:sz w:val="21"/>
-          <w:szCs w:val="21"/>
-        </w:rPr>
-        <w:t>cpp</w:t>
-      </w:r>
-      <w:proofErr w:type="spellEnd"/>
-      <w:r>
-        <w:rPr>
-          <w:rFonts w:ascii="Consolas" w:eastAsia="Times New Roman" w:hAnsi="Consolas" w:cs="Times New Roman"/>
-          <w:color w:val="9CDCFE"/>
-          <w:sz w:val="21"/>
-          <w:szCs w:val="21"/>
-        </w:rPr>
-        <w:t>"</w:t>
-      </w:r>
-      <w:r>
-        <w:rPr>
-          <w:rFonts w:ascii="Consolas" w:eastAsia="Times New Roman" w:hAnsi="Consolas" w:cs="Times New Roman"/>
-          <w:color w:val="D4D4D4"/>
-          <w:sz w:val="21"/>
-          <w:szCs w:val="21"/>
-        </w:rPr>
-        <w:t>: </w:t>
-      </w:r>
-      <w:r>
-        <w:rPr>
-          <w:rFonts w:ascii="Consolas" w:eastAsia="Times New Roman" w:hAnsi="Consolas" w:cs="Times New Roman"/>
-          <w:color w:val="569CD6"/>
-          <w:sz w:val="21"/>
-          <w:szCs w:val="21"/>
-        </w:rPr>
-        <w:t>true</w:t>
-      </w:r>
-      <w:r>
-        <w:rPr>
-          <w:rFonts w:ascii="Consolas" w:eastAsia="Times New Roman" w:hAnsi="Consolas" w:cs="Times New Roman"/>
-          <w:color w:val="D4D4D4"/>
-          <w:sz w:val="21"/>
-          <w:szCs w:val="21"/>
-        </w:rPr>
-        <w:t>,</w:t>
-      </w:r>
-    </w:p>
-    <w:p>
-      <w:pPr>
-        <w:shd w:val="clear" w:color="auto" w:fill="1E1E1E"/>
-        <w:spacing w:after="0" w:line="285" w:lineRule="atLeast"/>
-        <w:rPr>
-          <w:rFonts w:ascii="Consolas" w:eastAsia="Times New Roman" w:hAnsi="Consolas" w:cs="Times New Roman"/>
-          <w:color w:val="D4D4D4"/>
-          <w:sz w:val="21"/>
-          <w:szCs w:val="21"/>
-        </w:rPr>
-      </w:pPr>
-      <w:r>
-        <w:rPr>
-          <w:rFonts w:ascii="Consolas" w:eastAsia="Times New Roman" w:hAnsi="Consolas" w:cs="Times New Roman"/>
-          <w:color w:val="D4D4D4"/>
-          <w:sz w:val="21"/>
-          <w:szCs w:val="21"/>
-        </w:rPr>
-        <w:t>            </w:t>
-      </w:r>
-      <w:r>
-        <w:rPr>
-          <w:rFonts w:ascii="Consolas" w:eastAsia="Times New Roman" w:hAnsi="Consolas" w:cs="Times New Roman"/>
-          <w:color w:val="9CDCFE"/>
-          <w:sz w:val="21"/>
-          <w:szCs w:val="21"/>
-        </w:rPr>
-        <w:t>"perl6"</w:t>
-      </w:r>
-      <w:r>
-        <w:rPr>
-          <w:rFonts w:ascii="Consolas" w:eastAsia="Times New Roman" w:hAnsi="Consolas" w:cs="Times New Roman"/>
-          <w:color w:val="D4D4D4"/>
-          <w:sz w:val="21"/>
-          <w:szCs w:val="21"/>
-        </w:rPr>
-        <w:t>: </w:t>
-      </w:r>
-      <w:r>
-        <w:rPr>
-          <w:rFonts w:ascii="Consolas" w:eastAsia="Times New Roman" w:hAnsi="Consolas" w:cs="Times New Roman"/>
-          <w:color w:val="569CD6"/>
-          <w:sz w:val="21"/>
-          <w:szCs w:val="21"/>
-        </w:rPr>
-        <w:t>true</w:t>
-      </w:r>
-      <w:r>
-        <w:rPr>
-          <w:rFonts w:ascii="Consolas" w:eastAsia="Times New Roman" w:hAnsi="Consolas" w:cs="Times New Roman"/>
-          <w:color w:val="D4D4D4"/>
-          <w:sz w:val="21"/>
-          <w:szCs w:val="21"/>
-        </w:rPr>
-        <w:t>,</w:t>
-      </w:r>
-    </w:p>
-    <w:p>
-      <w:pPr>
-        <w:shd w:val="clear" w:color="auto" w:fill="1E1E1E"/>
-        <w:spacing w:after="0" w:line="285" w:lineRule="atLeast"/>
-        <w:rPr>
-          <w:rFonts w:ascii="Consolas" w:eastAsia="Times New Roman" w:hAnsi="Consolas" w:cs="Times New Roman"/>
-          <w:color w:val="D4D4D4"/>
-          <w:sz w:val="21"/>
-          <w:szCs w:val="21"/>
-        </w:rPr>
-      </w:pPr>
-      <w:r>
-        <w:rPr>
-          <w:rFonts w:ascii="Consolas" w:eastAsia="Times New Roman" w:hAnsi="Consolas" w:cs="Times New Roman"/>
-          <w:color w:val="D4D4D4"/>
-          <w:sz w:val="21"/>
-          <w:szCs w:val="21"/>
-        </w:rPr>
-        <w:t>            </w:t>
-      </w:r>
-      <w:r>
-        <w:rPr>
-          <w:rFonts w:ascii="Consolas" w:eastAsia="Times New Roman" w:hAnsi="Consolas" w:cs="Times New Roman"/>
-          <w:color w:val="9CDCFE"/>
-          <w:sz w:val="21"/>
-          <w:szCs w:val="21"/>
-        </w:rPr>
-        <w:t>"php"</w:t>
-      </w:r>
-      <w:r>
-        <w:rPr>
-          <w:rFonts w:ascii="Consolas" w:eastAsia="Times New Roman" w:hAnsi="Consolas" w:cs="Times New Roman"/>
-          <w:color w:val="D4D4D4"/>
-          <w:sz w:val="21"/>
-          <w:szCs w:val="21"/>
-        </w:rPr>
-        <w:t>: </w:t>
-      </w:r>
-      <w:r>
-        <w:rPr>
-          <w:rFonts w:ascii="Consolas" w:eastAsia="Times New Roman" w:hAnsi="Consolas" w:cs="Times New Roman"/>
-          <w:color w:val="569CD6"/>
-          <w:sz w:val="21"/>
-          <w:szCs w:val="21"/>
-        </w:rPr>
-        <w:t>true</w:t>
-      </w:r>
-      <w:r>
-        <w:rPr>
-          <w:rFonts w:ascii="Consolas" w:eastAsia="Times New Roman" w:hAnsi="Consolas" w:cs="Times New Roman"/>
-          <w:color w:val="D4D4D4"/>
-          <w:sz w:val="21"/>
-          <w:szCs w:val="21"/>
-        </w:rPr>
-        <w:t>,</w:t>
-      </w:r>
-    </w:p>
-    <w:p>
-      <w:pPr>
-        <w:shd w:val="clear" w:color="auto" w:fill="1E1E1E"/>
-        <w:spacing w:after="0" w:line="285" w:lineRule="atLeast"/>
-        <w:rPr>
-          <w:rFonts w:ascii="Consolas" w:eastAsia="Times New Roman" w:hAnsi="Consolas" w:cs="Times New Roman"/>
-          <w:color w:val="D4D4D4"/>
-          <w:sz w:val="21"/>
-          <w:szCs w:val="21"/>
-        </w:rPr>
-      </w:pPr>
-      <w:r>
-        <w:rPr>
-          <w:rFonts w:ascii="Consolas" w:eastAsia="Times New Roman" w:hAnsi="Consolas" w:cs="Times New Roman"/>
-          <w:color w:val="D4D4D4"/>
-          <w:sz w:val="21"/>
-          <w:szCs w:val="21"/>
-        </w:rPr>
-        <w:t>            </w:t>
-      </w:r>
-      <w:r>
-        <w:rPr>
-          <w:rFonts w:ascii="Consolas" w:eastAsia="Times New Roman" w:hAnsi="Consolas" w:cs="Times New Roman"/>
-          <w:color w:val="9CDCFE"/>
-          <w:sz w:val="21"/>
-          <w:szCs w:val="21"/>
-        </w:rPr>
-        <w:t>"</w:t>
-      </w:r>
-      <w:proofErr w:type="spellStart"/>
-      <w:r>
-        <w:rPr>
-          <w:rFonts w:ascii="Consolas" w:eastAsia="Times New Roman" w:hAnsi="Consolas" w:cs="Times New Roman"/>
-          <w:color w:val="9CDCFE"/>
-          <w:sz w:val="21"/>
-          <w:szCs w:val="21"/>
-        </w:rPr>
-        <w:t>powershell</w:t>
-      </w:r>
-      <w:proofErr w:type="spellEnd"/>
-      <w:r>
-        <w:rPr>
-          <w:rFonts w:ascii="Consolas" w:eastAsia="Times New Roman" w:hAnsi="Consolas" w:cs="Times New Roman"/>
-          <w:color w:val="9CDCFE"/>
-          <w:sz w:val="21"/>
-          <w:szCs w:val="21"/>
-        </w:rPr>
-        <w:t>"</w:t>
-      </w:r>
-      <w:r>
-        <w:rPr>
-          <w:rFonts w:ascii="Consolas" w:eastAsia="Times New Roman" w:hAnsi="Consolas" w:cs="Times New Roman"/>
-          <w:color w:val="D4D4D4"/>
-          <w:sz w:val="21"/>
-          <w:szCs w:val="21"/>
-        </w:rPr>
-        <w:t>: </w:t>
-      </w:r>
-      <w:r>
-        <w:rPr>
-          <w:rFonts w:ascii="Consolas" w:eastAsia="Times New Roman" w:hAnsi="Consolas" w:cs="Times New Roman"/>
-          <w:color w:val="569CD6"/>
-          <w:sz w:val="21"/>
-          <w:szCs w:val="21"/>
-        </w:rPr>
-        <w:t>true</w:t>
-      </w:r>
-      <w:r>
-        <w:rPr>
-          <w:rFonts w:ascii="Consolas" w:eastAsia="Times New Roman" w:hAnsi="Consolas" w:cs="Times New Roman"/>
-          <w:color w:val="D4D4D4"/>
-          <w:sz w:val="21"/>
-          <w:szCs w:val="21"/>
-        </w:rPr>
-        <w:t>,</w:t>
-      </w:r>
-    </w:p>
-    <w:p>
-      <w:pPr>
-        <w:shd w:val="clear" w:color="auto" w:fill="1E1E1E"/>
-        <w:spacing w:after="0" w:line="285" w:lineRule="atLeast"/>
-        <w:rPr>
-          <w:rFonts w:ascii="Consolas" w:eastAsia="Times New Roman" w:hAnsi="Consolas" w:cs="Times New Roman"/>
-          <w:color w:val="D4D4D4"/>
-          <w:sz w:val="21"/>
-          <w:szCs w:val="21"/>
-        </w:rPr>
-      </w:pPr>
-      <w:r>
-        <w:rPr>
-          <w:rFonts w:ascii="Consolas" w:eastAsia="Times New Roman" w:hAnsi="Consolas" w:cs="Times New Roman"/>
-          <w:color w:val="D4D4D4"/>
-          <w:sz w:val="21"/>
-          <w:szCs w:val="21"/>
-        </w:rPr>
-        <w:t>            </w:t>
-      </w:r>
-      <w:r>
-        <w:rPr>
-          <w:rFonts w:ascii="Consolas" w:eastAsia="Times New Roman" w:hAnsi="Consolas" w:cs="Times New Roman"/>
-          <w:color w:val="9CDCFE"/>
-          <w:sz w:val="21"/>
-          <w:szCs w:val="21"/>
-        </w:rPr>
-        <w:t>"jade"</w:t>
-      </w:r>
-      <w:r>
-        <w:rPr>
-          <w:rFonts w:ascii="Consolas" w:eastAsia="Times New Roman" w:hAnsi="Consolas" w:cs="Times New Roman"/>
-          <w:color w:val="D4D4D4"/>
-          <w:sz w:val="21"/>
-          <w:szCs w:val="21"/>
-        </w:rPr>
-        <w:t>: </w:t>
-      </w:r>
-      <w:r>
-        <w:rPr>
-          <w:rFonts w:ascii="Consolas" w:eastAsia="Times New Roman" w:hAnsi="Consolas" w:cs="Times New Roman"/>
-          <w:color w:val="569CD6"/>
-          <w:sz w:val="21"/>
-          <w:szCs w:val="21"/>
-        </w:rPr>
-        <w:t>true</w:t>
-      </w:r>
-      <w:r>
-        <w:rPr>
-          <w:rFonts w:ascii="Consolas" w:eastAsia="Times New Roman" w:hAnsi="Consolas" w:cs="Times New Roman"/>
-          <w:color w:val="D4D4D4"/>
-          <w:sz w:val="21"/>
-          <w:szCs w:val="21"/>
-        </w:rPr>
-        <w:t>,</w:t>
-      </w:r>
-    </w:p>
-    <w:p>
-      <w:pPr>
-        <w:shd w:val="clear" w:color="auto" w:fill="1E1E1E"/>
-        <w:spacing w:after="0" w:line="285" w:lineRule="atLeast"/>
-        <w:rPr>
-          <w:rFonts w:ascii="Consolas" w:eastAsia="Times New Roman" w:hAnsi="Consolas" w:cs="Times New Roman"/>
-          <w:color w:val="D4D4D4"/>
-          <w:sz w:val="21"/>
-          <w:szCs w:val="21"/>
-        </w:rPr>
-      </w:pPr>
-      <w:r>
-        <w:rPr>
-          <w:rFonts w:ascii="Consolas" w:eastAsia="Times New Roman" w:hAnsi="Consolas" w:cs="Times New Roman"/>
-          <w:color w:val="D4D4D4"/>
-          <w:sz w:val="21"/>
-          <w:szCs w:val="21"/>
-        </w:rPr>
-        <w:t>            </w:t>
-      </w:r>
-      <w:r>
-        <w:rPr>
-          <w:rFonts w:ascii="Consolas" w:eastAsia="Times New Roman" w:hAnsi="Consolas" w:cs="Times New Roman"/>
-          <w:color w:val="9CDCFE"/>
-          <w:sz w:val="21"/>
-          <w:szCs w:val="21"/>
-        </w:rPr>
-        <w:t>"python"</w:t>
-      </w:r>
-      <w:r>
-        <w:rPr>
-          <w:rFonts w:ascii="Consolas" w:eastAsia="Times New Roman" w:hAnsi="Consolas" w:cs="Times New Roman"/>
-          <w:color w:val="D4D4D4"/>
-          <w:sz w:val="21"/>
-          <w:szCs w:val="21"/>
-        </w:rPr>
-        <w:t>: </w:t>
-      </w:r>
-      <w:r>
-        <w:rPr>
-          <w:rFonts w:ascii="Consolas" w:eastAsia="Times New Roman" w:hAnsi="Consolas" w:cs="Times New Roman"/>
-          <w:color w:val="569CD6"/>
-          <w:sz w:val="21"/>
-          <w:szCs w:val="21"/>
-        </w:rPr>
-        <w:t>true</w:t>
-      </w:r>
-      <w:r>
-        <w:rPr>
-          <w:rFonts w:ascii="Consolas" w:eastAsia="Times New Roman" w:hAnsi="Consolas" w:cs="Times New Roman"/>
-          <w:color w:val="D4D4D4"/>
-          <w:sz w:val="21"/>
-          <w:szCs w:val="21"/>
-        </w:rPr>
-        <w:t>,</w:t>
-      </w:r>
-    </w:p>
-    <w:p>
-      <w:pPr>
-        <w:shd w:val="clear" w:color="auto" w:fill="1E1E1E"/>
-        <w:spacing w:after="0" w:line="285" w:lineRule="atLeast"/>
-        <w:rPr>
-          <w:rFonts w:ascii="Consolas" w:eastAsia="Times New Roman" w:hAnsi="Consolas" w:cs="Times New Roman"/>
-          <w:color w:val="D4D4D4"/>
-          <w:sz w:val="21"/>
-          <w:szCs w:val="21"/>
-        </w:rPr>
-      </w:pPr>
-      <w:r>
-        <w:rPr>
-          <w:rFonts w:ascii="Consolas" w:eastAsia="Times New Roman" w:hAnsi="Consolas" w:cs="Times New Roman"/>
-          <w:color w:val="D4D4D4"/>
-          <w:sz w:val="21"/>
-          <w:szCs w:val="21"/>
-        </w:rPr>
-        <w:t>            </w:t>
-      </w:r>
-      <w:r>
-        <w:rPr>
-          <w:rFonts w:ascii="Consolas" w:eastAsia="Times New Roman" w:hAnsi="Consolas" w:cs="Times New Roman"/>
-          <w:color w:val="9CDCFE"/>
-          <w:sz w:val="21"/>
-          <w:szCs w:val="21"/>
-        </w:rPr>
-        <w:t>"r"</w:t>
-      </w:r>
-      <w:r>
-        <w:rPr>
-          <w:rFonts w:ascii="Consolas" w:eastAsia="Times New Roman" w:hAnsi="Consolas" w:cs="Times New Roman"/>
-          <w:color w:val="D4D4D4"/>
-          <w:sz w:val="21"/>
-          <w:szCs w:val="21"/>
-        </w:rPr>
-        <w:t>: </w:t>
-      </w:r>
-      <w:r>
-        <w:rPr>
-          <w:rFonts w:ascii="Consolas" w:eastAsia="Times New Roman" w:hAnsi="Consolas" w:cs="Times New Roman"/>
-          <w:color w:val="569CD6"/>
-          <w:sz w:val="21"/>
-          <w:szCs w:val="21"/>
-        </w:rPr>
-        <w:t>true</w:t>
-      </w:r>
-      <w:r>
-        <w:rPr>
-          <w:rFonts w:ascii="Consolas" w:eastAsia="Times New Roman" w:hAnsi="Consolas" w:cs="Times New Roman"/>
-          <w:color w:val="D4D4D4"/>
-          <w:sz w:val="21"/>
-          <w:szCs w:val="21"/>
-        </w:rPr>
-        <w:t>,</w:t>
-      </w:r>
-    </w:p>
-    <w:p>
-      <w:pPr>
-        <w:shd w:val="clear" w:color="auto" w:fill="1E1E1E"/>
-        <w:spacing w:after="0" w:line="285" w:lineRule="atLeast"/>
-        <w:rPr>
-          <w:rFonts w:ascii="Consolas" w:eastAsia="Times New Roman" w:hAnsi="Consolas" w:cs="Times New Roman"/>
-          <w:color w:val="D4D4D4"/>
-          <w:sz w:val="21"/>
-          <w:szCs w:val="21"/>
-        </w:rPr>
-      </w:pPr>
-      <w:r>
-        <w:rPr>
-          <w:rFonts w:ascii="Consolas" w:eastAsia="Times New Roman" w:hAnsi="Consolas" w:cs="Times New Roman"/>
-          <w:color w:val="D4D4D4"/>
-          <w:sz w:val="21"/>
-          <w:szCs w:val="21"/>
-        </w:rPr>
-        <w:t>            </w:t>
-      </w:r>
-      <w:r>
-        <w:rPr>
-          <w:rFonts w:ascii="Consolas" w:eastAsia="Times New Roman" w:hAnsi="Consolas" w:cs="Times New Roman"/>
-          <w:color w:val="9CDCFE"/>
-          <w:sz w:val="21"/>
-          <w:szCs w:val="21"/>
-        </w:rPr>
-        <w:t>"razor"</w:t>
-      </w:r>
-      <w:r>
-        <w:rPr>
-          <w:rFonts w:ascii="Consolas" w:eastAsia="Times New Roman" w:hAnsi="Consolas" w:cs="Times New Roman"/>
-          <w:color w:val="D4D4D4"/>
-          <w:sz w:val="21"/>
-          <w:szCs w:val="21"/>
-        </w:rPr>
-        <w:t>: </w:t>
-      </w:r>
-      <w:r>
-        <w:rPr>
-          <w:rFonts w:ascii="Consolas" w:eastAsia="Times New Roman" w:hAnsi="Consolas" w:cs="Times New Roman"/>
-          <w:color w:val="569CD6"/>
-          <w:sz w:val="21"/>
-          <w:szCs w:val="21"/>
-        </w:rPr>
-        <w:t>true</w:t>
-      </w:r>
-      <w:r>
-        <w:rPr>
-          <w:rFonts w:ascii="Consolas" w:eastAsia="Times New Roman" w:hAnsi="Consolas" w:cs="Times New Roman"/>
-          <w:color w:val="D4D4D4"/>
-          <w:sz w:val="21"/>
-          <w:szCs w:val="21"/>
-        </w:rPr>
-        <w:t>,</w:t>
-      </w:r>
-    </w:p>
-    <w:p>
-      <w:pPr>
-        <w:shd w:val="clear" w:color="auto" w:fill="1E1E1E"/>
-        <w:spacing w:after="0" w:line="285" w:lineRule="atLeast"/>
-        <w:rPr>
-          <w:rFonts w:ascii="Consolas" w:eastAsia="Times New Roman" w:hAnsi="Consolas" w:cs="Times New Roman"/>
-          <w:color w:val="D4D4D4"/>
-          <w:sz w:val="21"/>
-          <w:szCs w:val="21"/>
-        </w:rPr>
-      </w:pPr>
-      <w:r>
-        <w:rPr>
-          <w:rFonts w:ascii="Consolas" w:eastAsia="Times New Roman" w:hAnsi="Consolas" w:cs="Times New Roman"/>
-          <w:color w:val="D4D4D4"/>
-          <w:sz w:val="21"/>
-          <w:szCs w:val="21"/>
-        </w:rPr>
-        <w:t>            </w:t>
-      </w:r>
-      <w:r>
-        <w:rPr>
-          <w:rFonts w:ascii="Consolas" w:eastAsia="Times New Roman" w:hAnsi="Consolas" w:cs="Times New Roman"/>
-          <w:color w:val="9CDCFE"/>
-          <w:sz w:val="21"/>
-          <w:szCs w:val="21"/>
-        </w:rPr>
-        <w:t>"ruby"</w:t>
-      </w:r>
-      <w:r>
-        <w:rPr>
-          <w:rFonts w:ascii="Consolas" w:eastAsia="Times New Roman" w:hAnsi="Consolas" w:cs="Times New Roman"/>
-          <w:color w:val="D4D4D4"/>
-          <w:sz w:val="21"/>
-          <w:szCs w:val="21"/>
-        </w:rPr>
-        <w:t>: </w:t>
-      </w:r>
-      <w:r>
-        <w:rPr>
-          <w:rFonts w:ascii="Consolas" w:eastAsia="Times New Roman" w:hAnsi="Consolas" w:cs="Times New Roman"/>
-          <w:color w:val="569CD6"/>
-          <w:sz w:val="21"/>
-          <w:szCs w:val="21"/>
-        </w:rPr>
-        <w:t>true</w:t>
-      </w:r>
-      <w:r>
-        <w:rPr>
-          <w:rFonts w:ascii="Consolas" w:eastAsia="Times New Roman" w:hAnsi="Consolas" w:cs="Times New Roman"/>
-          <w:color w:val="D4D4D4"/>
-          <w:sz w:val="21"/>
-          <w:szCs w:val="21"/>
-        </w:rPr>
-        <w:t>,</w:t>
-      </w:r>
-    </w:p>
-    <w:p>
-      <w:pPr>
-        <w:shd w:val="clear" w:color="auto" w:fill="1E1E1E"/>
-        <w:spacing w:after="0" w:line="285" w:lineRule="atLeast"/>
-        <w:rPr>
-          <w:rFonts w:ascii="Consolas" w:eastAsia="Times New Roman" w:hAnsi="Consolas" w:cs="Times New Roman"/>
-          <w:color w:val="D4D4D4"/>
-          <w:sz w:val="21"/>
-          <w:szCs w:val="21"/>
-        </w:rPr>
-      </w:pPr>
-      <w:r>
-        <w:rPr>
-          <w:rFonts w:ascii="Consolas" w:eastAsia="Times New Roman" w:hAnsi="Consolas" w:cs="Times New Roman"/>
-          <w:color w:val="D4D4D4"/>
-          <w:sz w:val="21"/>
-          <w:szCs w:val="21"/>
-        </w:rPr>
-        <w:t>            </w:t>
-      </w:r>
-      <w:r>
-        <w:rPr>
-          <w:rFonts w:ascii="Consolas" w:eastAsia="Times New Roman" w:hAnsi="Consolas" w:cs="Times New Roman"/>
-          <w:color w:val="9CDCFE"/>
-          <w:sz w:val="21"/>
-          <w:szCs w:val="21"/>
-        </w:rPr>
-        <w:t>"rust"</w:t>
-      </w:r>
-      <w:r>
-        <w:rPr>
-          <w:rFonts w:ascii="Consolas" w:eastAsia="Times New Roman" w:hAnsi="Consolas" w:cs="Times New Roman"/>
-          <w:color w:val="D4D4D4"/>
-          <w:sz w:val="21"/>
-          <w:szCs w:val="21"/>
-        </w:rPr>
-        <w:t>: </w:t>
-      </w:r>
-      <w:r>
-        <w:rPr>
-          <w:rFonts w:ascii="Consolas" w:eastAsia="Times New Roman" w:hAnsi="Consolas" w:cs="Times New Roman"/>
-          <w:color w:val="569CD6"/>
-          <w:sz w:val="21"/>
-          <w:szCs w:val="21"/>
-        </w:rPr>
-        <w:t>true</w:t>
-      </w:r>
-      <w:r>
-        <w:rPr>
-          <w:rFonts w:ascii="Consolas" w:eastAsia="Times New Roman" w:hAnsi="Consolas" w:cs="Times New Roman"/>
-          <w:color w:val="D4D4D4"/>
-          <w:sz w:val="21"/>
-          <w:szCs w:val="21"/>
-        </w:rPr>
-        <w:t>,</w:t>
-      </w:r>
-    </w:p>
-    <w:p>
-      <w:pPr>
-        <w:shd w:val="clear" w:color="auto" w:fill="1E1E1E"/>
-        <w:spacing w:after="0" w:line="285" w:lineRule="atLeast"/>
-        <w:rPr>
-          <w:rFonts w:ascii="Consolas" w:eastAsia="Times New Roman" w:hAnsi="Consolas" w:cs="Times New Roman"/>
-          <w:color w:val="D4D4D4"/>
-          <w:sz w:val="21"/>
-          <w:szCs w:val="21"/>
-        </w:rPr>
-      </w:pPr>
-      <w:r>
-        <w:rPr>
-          <w:rFonts w:ascii="Consolas" w:eastAsia="Times New Roman" w:hAnsi="Consolas" w:cs="Times New Roman"/>
-          <w:color w:val="D4D4D4"/>
-          <w:sz w:val="21"/>
-          <w:szCs w:val="21"/>
-        </w:rPr>
-        <w:t>            </w:t>
-      </w:r>
-      <w:r>
-        <w:rPr>
-          <w:rFonts w:ascii="Consolas" w:eastAsia="Times New Roman" w:hAnsi="Consolas" w:cs="Times New Roman"/>
-          <w:color w:val="9CDCFE"/>
-          <w:sz w:val="21"/>
-          <w:szCs w:val="21"/>
-        </w:rPr>
-        <w:t>"</w:t>
-      </w:r>
-      <w:proofErr w:type="spellStart"/>
-      <w:r>
-        <w:rPr>
-          <w:rFonts w:ascii="Consolas" w:eastAsia="Times New Roman" w:hAnsi="Consolas" w:cs="Times New Roman"/>
-          <w:color w:val="9CDCFE"/>
-          <w:sz w:val="21"/>
-          <w:szCs w:val="21"/>
-        </w:rPr>
-        <w:t>scss</w:t>
-      </w:r>
-      <w:proofErr w:type="spellEnd"/>
-      <w:r>
-        <w:rPr>
-          <w:rFonts w:ascii="Consolas" w:eastAsia="Times New Roman" w:hAnsi="Consolas" w:cs="Times New Roman"/>
-          <w:color w:val="9CDCFE"/>
-          <w:sz w:val="21"/>
-          <w:szCs w:val="21"/>
-        </w:rPr>
-        <w:t>"</w:t>
-      </w:r>
-      <w:r>
-        <w:rPr>
-          <w:rFonts w:ascii="Consolas" w:eastAsia="Times New Roman" w:hAnsi="Consolas" w:cs="Times New Roman"/>
-          <w:color w:val="D4D4D4"/>
-          <w:sz w:val="21"/>
-          <w:szCs w:val="21"/>
-        </w:rPr>
-        <w:t>: </w:t>
-      </w:r>
-      <w:r>
-        <w:rPr>
-          <w:rFonts w:ascii="Consolas" w:eastAsia="Times New Roman" w:hAnsi="Consolas" w:cs="Times New Roman"/>
-          <w:color w:val="569CD6"/>
-          <w:sz w:val="21"/>
-          <w:szCs w:val="21"/>
-        </w:rPr>
-        <w:t>true</w:t>
-      </w:r>
-      <w:r>
-        <w:rPr>
-          <w:rFonts w:ascii="Consolas" w:eastAsia="Times New Roman" w:hAnsi="Consolas" w:cs="Times New Roman"/>
-          <w:color w:val="D4D4D4"/>
-          <w:sz w:val="21"/>
-          <w:szCs w:val="21"/>
-        </w:rPr>
-        <w:t>,</w:t>
-      </w:r>
-    </w:p>
-    <w:p>
-      <w:pPr>
-        <w:shd w:val="clear" w:color="auto" w:fill="1E1E1E"/>
-        <w:spacing w:after="0" w:line="285" w:lineRule="atLeast"/>
-        <w:rPr>
-          <w:rFonts w:ascii="Consolas" w:eastAsia="Times New Roman" w:hAnsi="Consolas" w:cs="Times New Roman"/>
-          <w:color w:val="D4D4D4"/>
-          <w:sz w:val="21"/>
-          <w:szCs w:val="21"/>
-        </w:rPr>
-      </w:pPr>
-      <w:r>
-        <w:rPr>
-          <w:rFonts w:ascii="Consolas" w:eastAsia="Times New Roman" w:hAnsi="Consolas" w:cs="Times New Roman"/>
-          <w:color w:val="D4D4D4"/>
-          <w:sz w:val="21"/>
-          <w:szCs w:val="21"/>
-        </w:rPr>
-        <w:t>            </w:t>
-      </w:r>
-      <w:r>
-        <w:rPr>
-          <w:rFonts w:ascii="Consolas" w:eastAsia="Times New Roman" w:hAnsi="Consolas" w:cs="Times New Roman"/>
-          <w:color w:val="9CDCFE"/>
-          <w:sz w:val="21"/>
-          <w:szCs w:val="21"/>
-        </w:rPr>
-        <w:t>"sass"</w:t>
-      </w:r>
-      <w:r>
-        <w:rPr>
-          <w:rFonts w:ascii="Consolas" w:eastAsia="Times New Roman" w:hAnsi="Consolas" w:cs="Times New Roman"/>
-          <w:color w:val="D4D4D4"/>
-          <w:sz w:val="21"/>
-          <w:szCs w:val="21"/>
-        </w:rPr>
-        <w:t>: </w:t>
-      </w:r>
-      <w:r>
-        <w:rPr>
-          <w:rFonts w:ascii="Consolas" w:eastAsia="Times New Roman" w:hAnsi="Consolas" w:cs="Times New Roman"/>
-          <w:color w:val="569CD6"/>
-          <w:sz w:val="21"/>
-          <w:szCs w:val="21"/>
-        </w:rPr>
-        <w:t>true</w:t>
-      </w:r>
-      <w:r>
-        <w:rPr>
-          <w:rFonts w:ascii="Consolas" w:eastAsia="Times New Roman" w:hAnsi="Consolas" w:cs="Times New Roman"/>
-          <w:color w:val="D4D4D4"/>
-          <w:sz w:val="21"/>
-          <w:szCs w:val="21"/>
-        </w:rPr>
-        <w:t>,</w:t>
-      </w:r>
-    </w:p>
-    <w:p>
-      <w:pPr>
-        <w:shd w:val="clear" w:color="auto" w:fill="1E1E1E"/>
-        <w:spacing w:after="0" w:line="285" w:lineRule="atLeast"/>
-        <w:rPr>
-          <w:rFonts w:ascii="Consolas" w:eastAsia="Times New Roman" w:hAnsi="Consolas" w:cs="Times New Roman"/>
-          <w:color w:val="D4D4D4"/>
-          <w:sz w:val="21"/>
-          <w:szCs w:val="21"/>
-        </w:rPr>
-      </w:pPr>
-      <w:r>
-        <w:rPr>
-          <w:rFonts w:ascii="Consolas" w:eastAsia="Times New Roman" w:hAnsi="Consolas" w:cs="Times New Roman"/>
-          <w:color w:val="D4D4D4"/>
-          <w:sz w:val="21"/>
-          <w:szCs w:val="21"/>
-        </w:rPr>
-        <w:t>            </w:t>
-      </w:r>
-      <w:r>
-        <w:rPr>
-          <w:rFonts w:ascii="Consolas" w:eastAsia="Times New Roman" w:hAnsi="Consolas" w:cs="Times New Roman"/>
-          <w:color w:val="9CDCFE"/>
-          <w:sz w:val="21"/>
-          <w:szCs w:val="21"/>
-        </w:rPr>
-        <w:t>"</w:t>
-      </w:r>
-      <w:proofErr w:type="spellStart"/>
-      <w:r>
-        <w:rPr>
-          <w:rFonts w:ascii="Consolas" w:eastAsia="Times New Roman" w:hAnsi="Consolas" w:cs="Times New Roman"/>
-          <w:color w:val="9CDCFE"/>
-          <w:sz w:val="21"/>
-          <w:szCs w:val="21"/>
-        </w:rPr>
-        <w:t>shaderlab</w:t>
-      </w:r>
-      <w:proofErr w:type="spellEnd"/>
-      <w:r>
-        <w:rPr>
-          <w:rFonts w:ascii="Consolas" w:eastAsia="Times New Roman" w:hAnsi="Consolas" w:cs="Times New Roman"/>
-          <w:color w:val="9CDCFE"/>
-          <w:sz w:val="21"/>
-          <w:szCs w:val="21"/>
-        </w:rPr>
-        <w:t>"</w:t>
-      </w:r>
-      <w:r>
-        <w:rPr>
-          <w:rFonts w:ascii="Consolas" w:eastAsia="Times New Roman" w:hAnsi="Consolas" w:cs="Times New Roman"/>
-          <w:color w:val="D4D4D4"/>
-          <w:sz w:val="21"/>
-          <w:szCs w:val="21"/>
-        </w:rPr>
-        <w:t>: </w:t>
-      </w:r>
-      <w:r>
-        <w:rPr>
-          <w:rFonts w:ascii="Consolas" w:eastAsia="Times New Roman" w:hAnsi="Consolas" w:cs="Times New Roman"/>
-          <w:color w:val="569CD6"/>
-          <w:sz w:val="21"/>
-          <w:szCs w:val="21"/>
-        </w:rPr>
-        <w:t>true</w:t>
-      </w:r>
-      <w:r>
-        <w:rPr>
-          <w:rFonts w:ascii="Consolas" w:eastAsia="Times New Roman" w:hAnsi="Consolas" w:cs="Times New Roman"/>
-          <w:color w:val="D4D4D4"/>
-          <w:sz w:val="21"/>
-          <w:szCs w:val="21"/>
-        </w:rPr>
-        <w:t>,</w:t>
-      </w:r>
-    </w:p>
-    <w:p>
-      <w:pPr>
-        <w:shd w:val="clear" w:color="auto" w:fill="1E1E1E"/>
-        <w:spacing w:after="0" w:line="285" w:lineRule="atLeast"/>
-        <w:rPr>
-          <w:rFonts w:ascii="Consolas" w:eastAsia="Times New Roman" w:hAnsi="Consolas" w:cs="Times New Roman"/>
-          <w:color w:val="D4D4D4"/>
-          <w:sz w:val="21"/>
-          <w:szCs w:val="21"/>
-        </w:rPr>
-      </w:pPr>
-      <w:r>
-        <w:rPr>
-          <w:rFonts w:ascii="Consolas" w:eastAsia="Times New Roman" w:hAnsi="Consolas" w:cs="Times New Roman"/>
-          <w:color w:val="D4D4D4"/>
-          <w:sz w:val="21"/>
-          <w:szCs w:val="21"/>
-        </w:rPr>
-        <w:t>            </w:t>
-      </w:r>
-      <w:r>
-        <w:rPr>
-          <w:rFonts w:ascii="Consolas" w:eastAsia="Times New Roman" w:hAnsi="Consolas" w:cs="Times New Roman"/>
-          <w:color w:val="9CDCFE"/>
-          <w:sz w:val="21"/>
-          <w:szCs w:val="21"/>
-        </w:rPr>
-        <w:t>"</w:t>
-      </w:r>
-      <w:proofErr w:type="spellStart"/>
-      <w:r>
-        <w:rPr>
-          <w:rFonts w:ascii="Consolas" w:eastAsia="Times New Roman" w:hAnsi="Consolas" w:cs="Times New Roman"/>
-          <w:color w:val="9CDCFE"/>
-          <w:sz w:val="21"/>
-          <w:szCs w:val="21"/>
-        </w:rPr>
-        <w:t>shellscript</w:t>
-      </w:r>
-      <w:proofErr w:type="spellEnd"/>
-      <w:r>
-        <w:rPr>
-          <w:rFonts w:ascii="Consolas" w:eastAsia="Times New Roman" w:hAnsi="Consolas" w:cs="Times New Roman"/>
-          <w:color w:val="9CDCFE"/>
-          <w:sz w:val="21"/>
-          <w:szCs w:val="21"/>
-        </w:rPr>
-        <w:t>"</w:t>
-      </w:r>
-      <w:r>
-        <w:rPr>
-          <w:rFonts w:ascii="Consolas" w:eastAsia="Times New Roman" w:hAnsi="Consolas" w:cs="Times New Roman"/>
-          <w:color w:val="D4D4D4"/>
-          <w:sz w:val="21"/>
-          <w:szCs w:val="21"/>
-        </w:rPr>
-        <w:t>: </w:t>
-      </w:r>
-      <w:r>
-        <w:rPr>
-          <w:rFonts w:ascii="Consolas" w:eastAsia="Times New Roman" w:hAnsi="Consolas" w:cs="Times New Roman"/>
-          <w:color w:val="569CD6"/>
-          <w:sz w:val="21"/>
-          <w:szCs w:val="21"/>
-        </w:rPr>
-        <w:t>true</w:t>
-      </w:r>
-      <w:r>
-        <w:rPr>
-          <w:rFonts w:ascii="Consolas" w:eastAsia="Times New Roman" w:hAnsi="Consolas" w:cs="Times New Roman"/>
-          <w:color w:val="D4D4D4"/>
-          <w:sz w:val="21"/>
-          <w:szCs w:val="21"/>
-        </w:rPr>
-        <w:t>,</w:t>
-      </w:r>
-    </w:p>
-    <w:p>
-      <w:pPr>
-        <w:shd w:val="clear" w:color="auto" w:fill="1E1E1E"/>
-        <w:spacing w:after="0" w:line="285" w:lineRule="atLeast"/>
-        <w:rPr>
-          <w:rFonts w:ascii="Consolas" w:eastAsia="Times New Roman" w:hAnsi="Consolas" w:cs="Times New Roman"/>
-          <w:color w:val="D4D4D4"/>
-          <w:sz w:val="21"/>
-          <w:szCs w:val="21"/>
-        </w:rPr>
-      </w:pPr>
-      <w:r>
-        <w:rPr>
-          <w:rFonts w:ascii="Consolas" w:eastAsia="Times New Roman" w:hAnsi="Consolas" w:cs="Times New Roman"/>
-          <w:color w:val="D4D4D4"/>
-          <w:sz w:val="21"/>
-          <w:szCs w:val="21"/>
-        </w:rPr>
-        <w:t>            </w:t>
-      </w:r>
-      <w:r>
-        <w:rPr>
-          <w:rFonts w:ascii="Consolas" w:eastAsia="Times New Roman" w:hAnsi="Consolas" w:cs="Times New Roman"/>
-          <w:color w:val="9CDCFE"/>
-          <w:sz w:val="21"/>
-          <w:szCs w:val="21"/>
-        </w:rPr>
-        <w:t>"</w:t>
-      </w:r>
-      <w:proofErr w:type="spellStart"/>
-      <w:r>
-        <w:rPr>
-          <w:rFonts w:ascii="Consolas" w:eastAsia="Times New Roman" w:hAnsi="Consolas" w:cs="Times New Roman"/>
-          <w:color w:val="9CDCFE"/>
-          <w:sz w:val="21"/>
-          <w:szCs w:val="21"/>
-        </w:rPr>
-        <w:t>sql</w:t>
-      </w:r>
-      <w:proofErr w:type="spellEnd"/>
-      <w:r>
-        <w:rPr>
-          <w:rFonts w:ascii="Consolas" w:eastAsia="Times New Roman" w:hAnsi="Consolas" w:cs="Times New Roman"/>
-          <w:color w:val="9CDCFE"/>
-          <w:sz w:val="21"/>
-          <w:szCs w:val="21"/>
-        </w:rPr>
-        <w:t>"</w:t>
-      </w:r>
-      <w:r>
-        <w:rPr>
-          <w:rFonts w:ascii="Consolas" w:eastAsia="Times New Roman" w:hAnsi="Consolas" w:cs="Times New Roman"/>
-          <w:color w:val="D4D4D4"/>
-          <w:sz w:val="21"/>
-          <w:szCs w:val="21"/>
-        </w:rPr>
-        <w:t>: </w:t>
-      </w:r>
-      <w:r>
-        <w:rPr>
-          <w:rFonts w:ascii="Consolas" w:eastAsia="Times New Roman" w:hAnsi="Consolas" w:cs="Times New Roman"/>
-          <w:color w:val="569CD6"/>
-          <w:sz w:val="21"/>
-          <w:szCs w:val="21"/>
-        </w:rPr>
-        <w:t>true</w:t>
-      </w:r>
-      <w:r>
-        <w:rPr>
-          <w:rFonts w:ascii="Consolas" w:eastAsia="Times New Roman" w:hAnsi="Consolas" w:cs="Times New Roman"/>
-          <w:color w:val="D4D4D4"/>
-          <w:sz w:val="21"/>
-          <w:szCs w:val="21"/>
-        </w:rPr>
-        <w:t>,</w:t>
-      </w:r>
-    </w:p>
-    <w:p>
-      <w:pPr>
-        <w:shd w:val="clear" w:color="auto" w:fill="1E1E1E"/>
-        <w:spacing w:after="0" w:line="285" w:lineRule="atLeast"/>
-        <w:rPr>
-          <w:rFonts w:ascii="Consolas" w:eastAsia="Times New Roman" w:hAnsi="Consolas" w:cs="Times New Roman"/>
-          <w:color w:val="D4D4D4"/>
-          <w:sz w:val="21"/>
-          <w:szCs w:val="21"/>
-        </w:rPr>
-      </w:pPr>
-      <w:r>
-        <w:rPr>
-          <w:rFonts w:ascii="Consolas" w:eastAsia="Times New Roman" w:hAnsi="Consolas" w:cs="Times New Roman"/>
-          <w:color w:val="D4D4D4"/>
-          <w:sz w:val="21"/>
-          <w:szCs w:val="21"/>
-        </w:rPr>
-        <w:t>            </w:t>
-      </w:r>
-      <w:r>
-        <w:rPr>
-          <w:rFonts w:ascii="Consolas" w:eastAsia="Times New Roman" w:hAnsi="Consolas" w:cs="Times New Roman"/>
-          <w:color w:val="9CDCFE"/>
-          <w:sz w:val="21"/>
-          <w:szCs w:val="21"/>
-        </w:rPr>
-        <w:t>"swift"</w:t>
-      </w:r>
-      <w:r>
-        <w:rPr>
-          <w:rFonts w:ascii="Consolas" w:eastAsia="Times New Roman" w:hAnsi="Consolas" w:cs="Times New Roman"/>
-          <w:color w:val="D4D4D4"/>
-          <w:sz w:val="21"/>
-          <w:szCs w:val="21"/>
-        </w:rPr>
-        <w:t>: </w:t>
-      </w:r>
-      <w:r>
-        <w:rPr>
-          <w:rFonts w:ascii="Consolas" w:eastAsia="Times New Roman" w:hAnsi="Consolas" w:cs="Times New Roman"/>
-          <w:color w:val="569CD6"/>
-          <w:sz w:val="21"/>
-          <w:szCs w:val="21"/>
-        </w:rPr>
-        <w:t>true</w:t>
-      </w:r>
-      <w:r>
-        <w:rPr>
-          <w:rFonts w:ascii="Consolas" w:eastAsia="Times New Roman" w:hAnsi="Consolas" w:cs="Times New Roman"/>
-          <w:color w:val="D4D4D4"/>
-          <w:sz w:val="21"/>
-          <w:szCs w:val="21"/>
-        </w:rPr>
-        <w:t>,</w:t>
-      </w:r>
-    </w:p>
-    <w:p>
-      <w:pPr>
-        <w:shd w:val="clear" w:color="auto" w:fill="1E1E1E"/>
-        <w:spacing w:after="0" w:line="285" w:lineRule="atLeast"/>
-        <w:rPr>
-          <w:rFonts w:ascii="Consolas" w:eastAsia="Times New Roman" w:hAnsi="Consolas" w:cs="Times New Roman"/>
-          <w:color w:val="D4D4D4"/>
-          <w:sz w:val="21"/>
-          <w:szCs w:val="21"/>
-        </w:rPr>
-      </w:pPr>
-      <w:r>
-        <w:rPr>
-          <w:rFonts w:ascii="Consolas" w:eastAsia="Times New Roman" w:hAnsi="Consolas" w:cs="Times New Roman"/>
-          <w:color w:val="D4D4D4"/>
-          <w:sz w:val="21"/>
-          <w:szCs w:val="21"/>
-        </w:rPr>
-        <w:t>            </w:t>
-      </w:r>
-      <w:r>
-        <w:rPr>
-          <w:rFonts w:ascii="Consolas" w:eastAsia="Times New Roman" w:hAnsi="Consolas" w:cs="Times New Roman"/>
-          <w:color w:val="9CDCFE"/>
-          <w:sz w:val="21"/>
-          <w:szCs w:val="21"/>
-        </w:rPr>
-        <w:t>"typescript"</w:t>
-      </w:r>
-      <w:r>
-        <w:rPr>
-          <w:rFonts w:ascii="Consolas" w:eastAsia="Times New Roman" w:hAnsi="Consolas" w:cs="Times New Roman"/>
-          <w:color w:val="D4D4D4"/>
-          <w:sz w:val="21"/>
-          <w:szCs w:val="21"/>
-        </w:rPr>
-        <w:t>: </w:t>
-      </w:r>
-      <w:r>
-        <w:rPr>
-          <w:rFonts w:ascii="Consolas" w:eastAsia="Times New Roman" w:hAnsi="Consolas" w:cs="Times New Roman"/>
-          <w:color w:val="569CD6"/>
-          <w:sz w:val="21"/>
-          <w:szCs w:val="21"/>
-        </w:rPr>
-        <w:t>true</w:t>
-      </w:r>
-      <w:r>
-        <w:rPr>
-          <w:rFonts w:ascii="Consolas" w:eastAsia="Times New Roman" w:hAnsi="Consolas" w:cs="Times New Roman"/>
-          <w:color w:val="D4D4D4"/>
-          <w:sz w:val="21"/>
-          <w:szCs w:val="21"/>
-        </w:rPr>
-        <w:t>,</w:t>
-      </w:r>
-    </w:p>
-    <w:p>
-      <w:pPr>
-        <w:shd w:val="clear" w:color="auto" w:fill="1E1E1E"/>
-        <w:spacing w:after="0" w:line="285" w:lineRule="atLeast"/>
-        <w:rPr>
-          <w:rFonts w:ascii="Consolas" w:eastAsia="Times New Roman" w:hAnsi="Consolas" w:cs="Times New Roman"/>
-          <w:color w:val="D4D4D4"/>
-          <w:sz w:val="21"/>
-          <w:szCs w:val="21"/>
-        </w:rPr>
-      </w:pPr>
-      <w:r>
-        <w:rPr>
-          <w:rFonts w:ascii="Consolas" w:eastAsia="Times New Roman" w:hAnsi="Consolas" w:cs="Times New Roman"/>
-          <w:color w:val="D4D4D4"/>
-          <w:sz w:val="21"/>
-          <w:szCs w:val="21"/>
-        </w:rPr>
-        <w:t>            </w:t>
-      </w:r>
-      <w:r>
-        <w:rPr>
-          <w:rFonts w:ascii="Consolas" w:eastAsia="Times New Roman" w:hAnsi="Consolas" w:cs="Times New Roman"/>
-          <w:color w:val="9CDCFE"/>
-          <w:sz w:val="21"/>
-          <w:szCs w:val="21"/>
-        </w:rPr>
-        <w:t>"</w:t>
-      </w:r>
-      <w:proofErr w:type="spellStart"/>
-      <w:r>
-        <w:rPr>
-          <w:rFonts w:ascii="Consolas" w:eastAsia="Times New Roman" w:hAnsi="Consolas" w:cs="Times New Roman"/>
-          <w:color w:val="9CDCFE"/>
-          <w:sz w:val="21"/>
-          <w:szCs w:val="21"/>
-        </w:rPr>
-        <w:t>typescriptreact</w:t>
-      </w:r>
-      <w:proofErr w:type="spellEnd"/>
-      <w:r>
-        <w:rPr>
-          <w:rFonts w:ascii="Consolas" w:eastAsia="Times New Roman" w:hAnsi="Consolas" w:cs="Times New Roman"/>
-          <w:color w:val="9CDCFE"/>
-          <w:sz w:val="21"/>
-          <w:szCs w:val="21"/>
-        </w:rPr>
-        <w:t>"</w:t>
-      </w:r>
-      <w:r>
-        <w:rPr>
-          <w:rFonts w:ascii="Consolas" w:eastAsia="Times New Roman" w:hAnsi="Consolas" w:cs="Times New Roman"/>
-          <w:color w:val="D4D4D4"/>
-          <w:sz w:val="21"/>
-          <w:szCs w:val="21"/>
-        </w:rPr>
-        <w:t>: </w:t>
-      </w:r>
-      <w:r>
-        <w:rPr>
-          <w:rFonts w:ascii="Consolas" w:eastAsia="Times New Roman" w:hAnsi="Consolas" w:cs="Times New Roman"/>
-          <w:color w:val="569CD6"/>
-          <w:sz w:val="21"/>
-          <w:szCs w:val="21"/>
-        </w:rPr>
-        <w:t>true</w:t>
-      </w:r>
-      <w:r>
-        <w:rPr>
-          <w:rFonts w:ascii="Consolas" w:eastAsia="Times New Roman" w:hAnsi="Consolas" w:cs="Times New Roman"/>
-          <w:color w:val="D4D4D4"/>
-          <w:sz w:val="21"/>
-          <w:szCs w:val="21"/>
-        </w:rPr>
-        <w:t>,</w:t>
-      </w:r>
-    </w:p>
-    <w:p>
-      <w:pPr>
-        <w:shd w:val="clear" w:color="auto" w:fill="1E1E1E"/>
-        <w:spacing w:after="0" w:line="285" w:lineRule="atLeast"/>
-        <w:rPr>
-          <w:rFonts w:ascii="Consolas" w:eastAsia="Times New Roman" w:hAnsi="Consolas" w:cs="Times New Roman"/>
-          <w:color w:val="D4D4D4"/>
-          <w:sz w:val="21"/>
-          <w:szCs w:val="21"/>
-        </w:rPr>
-      </w:pPr>
-      <w:r>
-        <w:rPr>
-          <w:rFonts w:ascii="Consolas" w:eastAsia="Times New Roman" w:hAnsi="Consolas" w:cs="Times New Roman"/>
-          <w:color w:val="D4D4D4"/>
-          <w:sz w:val="21"/>
-          <w:szCs w:val="21"/>
-        </w:rPr>
-        <w:t>            </w:t>
-      </w:r>
-      <w:r>
-        <w:rPr>
-          <w:rFonts w:ascii="Consolas" w:eastAsia="Times New Roman" w:hAnsi="Consolas" w:cs="Times New Roman"/>
-          <w:color w:val="9CDCFE"/>
-          <w:sz w:val="21"/>
-          <w:szCs w:val="21"/>
-        </w:rPr>
-        <w:t>"</w:t>
-      </w:r>
-      <w:proofErr w:type="spellStart"/>
-      <w:r>
-        <w:rPr>
-          <w:rFonts w:ascii="Consolas" w:eastAsia="Times New Roman" w:hAnsi="Consolas" w:cs="Times New Roman"/>
-          <w:color w:val="9CDCFE"/>
-          <w:sz w:val="21"/>
-          <w:szCs w:val="21"/>
-        </w:rPr>
-        <w:t>tex</w:t>
-      </w:r>
-      <w:proofErr w:type="spellEnd"/>
-      <w:r>
-        <w:rPr>
-          <w:rFonts w:ascii="Consolas" w:eastAsia="Times New Roman" w:hAnsi="Consolas" w:cs="Times New Roman"/>
-          <w:color w:val="9CDCFE"/>
-          <w:sz w:val="21"/>
-          <w:szCs w:val="21"/>
-        </w:rPr>
-        <w:t>"</w:t>
-      </w:r>
-      <w:r>
-        <w:rPr>
-          <w:rFonts w:ascii="Consolas" w:eastAsia="Times New Roman" w:hAnsi="Consolas" w:cs="Times New Roman"/>
-          <w:color w:val="D4D4D4"/>
-          <w:sz w:val="21"/>
-          <w:szCs w:val="21"/>
-        </w:rPr>
-        <w:t>: </w:t>
-      </w:r>
-      <w:r>
-        <w:rPr>
-          <w:rFonts w:ascii="Consolas" w:eastAsia="Times New Roman" w:hAnsi="Consolas" w:cs="Times New Roman"/>
-          <w:color w:val="569CD6"/>
-          <w:sz w:val="21"/>
-          <w:szCs w:val="21"/>
-        </w:rPr>
-        <w:t>true</w:t>
-      </w:r>
-      <w:r>
-        <w:rPr>
-          <w:rFonts w:ascii="Consolas" w:eastAsia="Times New Roman" w:hAnsi="Consolas" w:cs="Times New Roman"/>
-          <w:color w:val="D4D4D4"/>
-          <w:sz w:val="21"/>
-          <w:szCs w:val="21"/>
-        </w:rPr>
-        <w:t>,</w:t>
-      </w:r>
-    </w:p>
-    <w:p>
-      <w:pPr>
-        <w:shd w:val="clear" w:color="auto" w:fill="1E1E1E"/>
-        <w:spacing w:after="0" w:line="285" w:lineRule="atLeast"/>
-        <w:rPr>
-          <w:rFonts w:ascii="Consolas" w:eastAsia="Times New Roman" w:hAnsi="Consolas" w:cs="Times New Roman"/>
-          <w:color w:val="D4D4D4"/>
-          <w:sz w:val="21"/>
-          <w:szCs w:val="21"/>
-        </w:rPr>
-      </w:pPr>
-      <w:r>
-        <w:rPr>
-          <w:rFonts w:ascii="Consolas" w:eastAsia="Times New Roman" w:hAnsi="Consolas" w:cs="Times New Roman"/>
-          <w:color w:val="D4D4D4"/>
-          <w:sz w:val="21"/>
-          <w:szCs w:val="21"/>
-        </w:rPr>
-        <w:t>            </w:t>
-      </w:r>
-      <w:r>
-        <w:rPr>
-          <w:rFonts w:ascii="Consolas" w:eastAsia="Times New Roman" w:hAnsi="Consolas" w:cs="Times New Roman"/>
-          <w:color w:val="9CDCFE"/>
-          <w:sz w:val="21"/>
-          <w:szCs w:val="21"/>
-        </w:rPr>
-        <w:t>"</w:t>
-      </w:r>
-      <w:proofErr w:type="spellStart"/>
-      <w:r>
-        <w:rPr>
-          <w:rFonts w:ascii="Consolas" w:eastAsia="Times New Roman" w:hAnsi="Consolas" w:cs="Times New Roman"/>
-          <w:color w:val="9CDCFE"/>
-          <w:sz w:val="21"/>
-          <w:szCs w:val="21"/>
-        </w:rPr>
-        <w:t>vb</w:t>
-      </w:r>
-      <w:proofErr w:type="spellEnd"/>
-      <w:r>
-        <w:rPr>
-          <w:rFonts w:ascii="Consolas" w:eastAsia="Times New Roman" w:hAnsi="Consolas" w:cs="Times New Roman"/>
-          <w:color w:val="9CDCFE"/>
-          <w:sz w:val="21"/>
-          <w:szCs w:val="21"/>
-        </w:rPr>
-        <w:t>"</w:t>
-      </w:r>
-      <w:r>
-        <w:rPr>
-          <w:rFonts w:ascii="Consolas" w:eastAsia="Times New Roman" w:hAnsi="Consolas" w:cs="Times New Roman"/>
-          <w:color w:val="D4D4D4"/>
-          <w:sz w:val="21"/>
-          <w:szCs w:val="21"/>
-        </w:rPr>
-        <w:t>: </w:t>
-      </w:r>
-      <w:r>
-        <w:rPr>
-          <w:rFonts w:ascii="Consolas" w:eastAsia="Times New Roman" w:hAnsi="Consolas" w:cs="Times New Roman"/>
-          <w:color w:val="569CD6"/>
-          <w:sz w:val="21"/>
-          <w:szCs w:val="21"/>
-        </w:rPr>
-        <w:t>true</w:t>
-      </w:r>
-      <w:r>
-        <w:rPr>
-          <w:rFonts w:ascii="Consolas" w:eastAsia="Times New Roman" w:hAnsi="Consolas" w:cs="Times New Roman"/>
-          <w:color w:val="D4D4D4"/>
-          <w:sz w:val="21"/>
-          <w:szCs w:val="21"/>
-        </w:rPr>
-        <w:t>,</w:t>
-      </w:r>
-    </w:p>
-    <w:p>
-      <w:pPr>
-        <w:shd w:val="clear" w:color="auto" w:fill="1E1E1E"/>
-        <w:spacing w:after="0" w:line="285" w:lineRule="atLeast"/>
-        <w:rPr>
-          <w:rFonts w:ascii="Consolas" w:eastAsia="Times New Roman" w:hAnsi="Consolas" w:cs="Times New Roman"/>
-          <w:color w:val="D4D4D4"/>
-          <w:sz w:val="21"/>
-          <w:szCs w:val="21"/>
-        </w:rPr>
-      </w:pPr>
-      <w:r>
-        <w:rPr>
-          <w:rFonts w:ascii="Consolas" w:eastAsia="Times New Roman" w:hAnsi="Consolas" w:cs="Times New Roman"/>
-          <w:color w:val="D4D4D4"/>
-          <w:sz w:val="21"/>
-          <w:szCs w:val="21"/>
-        </w:rPr>
-        <w:t>            </w:t>
-      </w:r>
-      <w:r>
-        <w:rPr>
-          <w:rFonts w:ascii="Consolas" w:eastAsia="Times New Roman" w:hAnsi="Consolas" w:cs="Times New Roman"/>
-          <w:color w:val="9CDCFE"/>
-          <w:sz w:val="21"/>
-          <w:szCs w:val="21"/>
-        </w:rPr>
-        <w:t>"xml"</w:t>
-      </w:r>
-      <w:r>
-        <w:rPr>
-          <w:rFonts w:ascii="Consolas" w:eastAsia="Times New Roman" w:hAnsi="Consolas" w:cs="Times New Roman"/>
-          <w:color w:val="D4D4D4"/>
-          <w:sz w:val="21"/>
-          <w:szCs w:val="21"/>
-        </w:rPr>
-        <w:t>: </w:t>
-      </w:r>
-      <w:r>
-        <w:rPr>
-          <w:rFonts w:ascii="Consolas" w:eastAsia="Times New Roman" w:hAnsi="Consolas" w:cs="Times New Roman"/>
-          <w:color w:val="569CD6"/>
-          <w:sz w:val="21"/>
-          <w:szCs w:val="21"/>
-        </w:rPr>
-        <w:t>true</w:t>
-      </w:r>
-      <w:r>
-        <w:rPr>
-          <w:rFonts w:ascii="Consolas" w:eastAsia="Times New Roman" w:hAnsi="Consolas" w:cs="Times New Roman"/>
-          <w:color w:val="D4D4D4"/>
-          <w:sz w:val="21"/>
-          <w:szCs w:val="21"/>
-        </w:rPr>
-        <w:t>,</w:t>
-      </w:r>
-    </w:p>
-    <w:p>
-      <w:pPr>
-        <w:shd w:val="clear" w:color="auto" w:fill="1E1E1E"/>
-        <w:spacing w:after="0" w:line="285" w:lineRule="atLeast"/>
-        <w:rPr>
-          <w:rFonts w:ascii="Consolas" w:eastAsia="Times New Roman" w:hAnsi="Consolas" w:cs="Times New Roman"/>
-          <w:color w:val="D4D4D4"/>
-          <w:sz w:val="21"/>
-          <w:szCs w:val="21"/>
-        </w:rPr>
-      </w:pPr>
-      <w:r>
-        <w:rPr>
-          <w:rFonts w:ascii="Consolas" w:eastAsia="Times New Roman" w:hAnsi="Consolas" w:cs="Times New Roman"/>
-          <w:color w:val="D4D4D4"/>
-          <w:sz w:val="21"/>
-          <w:szCs w:val="21"/>
-        </w:rPr>
-        <w:t>            </w:t>
-      </w:r>
-      <w:r>
-        <w:rPr>
-          <w:rFonts w:ascii="Consolas" w:eastAsia="Times New Roman" w:hAnsi="Consolas" w:cs="Times New Roman"/>
-          <w:color w:val="9CDCFE"/>
-          <w:sz w:val="21"/>
-          <w:szCs w:val="21"/>
-        </w:rPr>
-        <w:t>"</w:t>
-      </w:r>
-      <w:proofErr w:type="spellStart"/>
-      <w:r>
-        <w:rPr>
-          <w:rFonts w:ascii="Consolas" w:eastAsia="Times New Roman" w:hAnsi="Consolas" w:cs="Times New Roman"/>
-          <w:color w:val="9CDCFE"/>
-          <w:sz w:val="21"/>
-          <w:szCs w:val="21"/>
-        </w:rPr>
-        <w:t>xsl</w:t>
-      </w:r>
-      <w:proofErr w:type="spellEnd"/>
-      <w:r>
-        <w:rPr>
-          <w:rFonts w:ascii="Consolas" w:eastAsia="Times New Roman" w:hAnsi="Consolas" w:cs="Times New Roman"/>
-          <w:color w:val="9CDCFE"/>
-          <w:sz w:val="21"/>
-          <w:szCs w:val="21"/>
-        </w:rPr>
-        <w:t>"</w:t>
-      </w:r>
-      <w:r>
-        <w:rPr>
-          <w:rFonts w:ascii="Consolas" w:eastAsia="Times New Roman" w:hAnsi="Consolas" w:cs="Times New Roman"/>
-          <w:color w:val="D4D4D4"/>
-          <w:sz w:val="21"/>
-          <w:szCs w:val="21"/>
-        </w:rPr>
-        <w:t>: </w:t>
-      </w:r>
-      <w:r>
-        <w:rPr>
-          <w:rFonts w:ascii="Consolas" w:eastAsia="Times New Roman" w:hAnsi="Consolas" w:cs="Times New Roman"/>
-          <w:color w:val="569CD6"/>
-          <w:sz w:val="21"/>
-          <w:szCs w:val="21"/>
-        </w:rPr>
-        <w:t>true</w:t>
-      </w:r>
-      <w:r>
-        <w:rPr>
-          <w:rFonts w:ascii="Consolas" w:eastAsia="Times New Roman" w:hAnsi="Consolas" w:cs="Times New Roman"/>
-          <w:color w:val="D4D4D4"/>
-          <w:sz w:val="21"/>
-          <w:szCs w:val="21"/>
-        </w:rPr>
-        <w:t>,</w:t>
-      </w:r>
-    </w:p>
-    <w:p>
-      <w:pPr>
-        <w:shd w:val="clear" w:color="auto" w:fill="1E1E1E"/>
-        <w:spacing w:after="0" w:line="285" w:lineRule="atLeast"/>
-        <w:rPr>
-          <w:rFonts w:ascii="Consolas" w:eastAsia="Times New Roman" w:hAnsi="Consolas" w:cs="Times New Roman"/>
-          <w:color w:val="D4D4D4"/>
-          <w:sz w:val="21"/>
-          <w:szCs w:val="21"/>
-        </w:rPr>
-      </w:pPr>
-      <w:r>
-        <w:rPr>
-          <w:rFonts w:ascii="Consolas" w:eastAsia="Times New Roman" w:hAnsi="Consolas" w:cs="Times New Roman"/>
-          <w:color w:val="D4D4D4"/>
-          <w:sz w:val="21"/>
-          <w:szCs w:val="21"/>
-        </w:rPr>
-        <w:t>            </w:t>
-      </w:r>
-      <w:r>
-        <w:rPr>
-          <w:rFonts w:ascii="Consolas" w:eastAsia="Times New Roman" w:hAnsi="Consolas" w:cs="Times New Roman"/>
-          <w:color w:val="9CDCFE"/>
-          <w:sz w:val="21"/>
-          <w:szCs w:val="21"/>
-        </w:rPr>
-        <w:t>"</w:t>
-      </w:r>
-      <w:proofErr w:type="spellStart"/>
-      <w:r>
-        <w:rPr>
-          <w:rFonts w:ascii="Consolas" w:eastAsia="Times New Roman" w:hAnsi="Consolas" w:cs="Times New Roman"/>
-          <w:color w:val="9CDCFE"/>
-          <w:sz w:val="21"/>
-          <w:szCs w:val="21"/>
-        </w:rPr>
-        <w:t>yaml</w:t>
-      </w:r>
-      <w:proofErr w:type="spellEnd"/>
-      <w:r>
-        <w:rPr>
-          <w:rFonts w:ascii="Consolas" w:eastAsia="Times New Roman" w:hAnsi="Consolas" w:cs="Times New Roman"/>
-          <w:color w:val="9CDCFE"/>
-          <w:sz w:val="21"/>
-          <w:szCs w:val="21"/>
-        </w:rPr>
-        <w:t>"</w:t>
+        <w:t>"yaml"</w:t>
       </w:r>
       <w:r>
         <w:rPr>
@@ -5842,7 +5063,7 @@
         <v:path o:extrusionok="f" gradientshapeok="t" o:connecttype="rect"/>
         <o:lock v:ext="edit" aspectratio="t"/>
       </v:shapetype>
-      <v:shape id="_x0000_i1032" type="#_x0000_t75" alt="Lightbulb" style="width:5.75pt;height:7.95pt;visibility:visible" o:gfxdata="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" o:bullet="t">
+      <v:shape id="_x0000_i1033" type="#_x0000_t75" alt="Lightbulb" style="width:5.75pt;height:7.95pt;visibility:visible" o:gfxdata="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" o:bullet="t">
         <v:imagedata r:id="rId1" o:title="" cropbottom="-1608f" cropleft="-16526f" cropright="-13107f"/>
       </v:shape>
     </w:pict>

</xml_diff>